<commit_message>
Update documentation through CPLD_INIT. Updated CPLD_INIT directory.
Begin creation of bare bones FPGA_INIT directory.
</commit_message>
<xml_diff>
--- a/Documentation/Devboard_PowerMonitor_Setup/Setting up the Devboard.docx
+++ b/Documentation/Devboard_PowerMonitor_Setup/Setting up the Devboard.docx
@@ -975,19 +975,7 @@
     </w:p>
     <w:p>
       <w:r>
-        <w:t xml:space="preserve">Two switches on the board are placed incorrectly. If the switches are left in place, power is shorted to ground. You can either remove these switches or rotate them.  If any battery testing is </w:t>
-      </w:r>
-      <w:r>
-        <w:t>to</w:t>
-      </w:r>
-      <w:r>
-        <w:t xml:space="preserve"> be done on the board at a later time, thes</w:t>
-      </w:r>
-      <w:r>
-        <w:t>e switches need to be rotated.</w:t>
-      </w:r>
-      <w:r>
-        <w:t xml:space="preserve"> </w:t>
+        <w:t xml:space="preserve">Two switches on the board are placed incorrectly. If the switches are left in place, power is shorted to ground. You can either remove these switches or rotate them.  If any battery testing is to be done on the board at a later time, these switches need to be rotated. </w:t>
       </w:r>
     </w:p>
     <w:p>
@@ -1319,10 +1307,7 @@
         <w:t>J22</w:t>
       </w:r>
       <w:r>
-        <w:t xml:space="preserve"> </w:t>
-      </w:r>
-      <w:r>
-        <w:t>FPGA 1.1V</w:t>
+        <w:t xml:space="preserve"> FPGA 1.1V</w:t>
       </w:r>
     </w:p>
     <w:p>
@@ -1763,13 +1748,33 @@
         <w:rPr>
           <w:b/>
         </w:rPr>
-        <w:t>3)</w:t>
-      </w:r>
+        <w:t>3</w:t>
+      </w:r>
+      <w:proofErr w:type="gramStart"/>
       <w:r>
         <w:rPr>
           <w:b/>
         </w:rPr>
-        <w:t>Programming the CPLD/FLASH</w:t>
+        <w:t>A</w:t>
+      </w:r>
+      <w:r>
+        <w:rPr>
+          <w:b/>
+        </w:rPr>
+        <w:t>)</w:t>
+      </w:r>
+      <w:r>
+        <w:rPr>
+          <w:b/>
+        </w:rPr>
+        <w:t>Programming</w:t>
+      </w:r>
+      <w:proofErr w:type="gramEnd"/>
+      <w:r>
+        <w:rPr>
+          <w:b/>
+        </w:rPr>
+        <w:t xml:space="preserve"> the CPLD/FLASH</w:t>
       </w:r>
     </w:p>
     <w:p>
@@ -2083,15 +2088,668 @@
         <w:t xml:space="preserve">Now we will load a CPLD image which will allow us to see and load the FLASH with an FPGA image. </w:t>
       </w:r>
     </w:p>
+    <w:p>
+      <w:pPr>
+        <w:rPr>
+          <w:b/>
+        </w:rPr>
+      </w:pPr>
+      <w:r>
+        <w:rPr>
+          <w:b/>
+        </w:rPr>
+        <w:t>3</w:t>
+      </w:r>
+      <w:r>
+        <w:rPr>
+          <w:b/>
+        </w:rPr>
+        <w:t>B</w:t>
+      </w:r>
+      <w:r>
+        <w:rPr>
+          <w:b/>
+        </w:rPr>
+        <w:t>)</w:t>
+      </w:r>
+      <w:r>
+        <w:rPr>
+          <w:b/>
+        </w:rPr>
+        <w:t xml:space="preserve"> </w:t>
+      </w:r>
+      <w:r>
+        <w:rPr>
+          <w:b/>
+        </w:rPr>
+        <w:t>Programming the CPLD/FLASH</w:t>
+      </w:r>
+    </w:p>
+    <w:p>
+      <w:proofErr w:type="spellStart"/>
+      <w:r>
+        <w:t>Source_Code</w:t>
+      </w:r>
+      <w:proofErr w:type="spellEnd"/>
+      <w:r>
+        <w:t>\</w:t>
+      </w:r>
+      <w:proofErr w:type="spellStart"/>
+      <w:r>
+        <w:t>DevBoard_PowerMonitor</w:t>
+      </w:r>
+      <w:proofErr w:type="spellEnd"/>
+      <w:r>
+        <w:t>\CPLD</w:t>
+      </w:r>
+      <w:r>
+        <w:t>_INIT</w:t>
+      </w:r>
+    </w:p>
+    <w:p>
+      <w:pPr>
+        <w:ind w:firstLine="720"/>
+      </w:pPr>
+      <w:r>
+        <w:t>Used for loading f</w:t>
+      </w:r>
+      <w:r>
+        <w:t>lash with FPGA image.</w:t>
+      </w:r>
+    </w:p>
+    <w:p>
+      <w:r>
+        <w:t xml:space="preserve">Before opening the </w:t>
+      </w:r>
+      <w:proofErr w:type="spellStart"/>
+      <w:r>
+        <w:t>Quartus</w:t>
+      </w:r>
+      <w:proofErr w:type="spellEnd"/>
+      <w:r>
+        <w:t xml:space="preserve"> project.  Copy </w:t>
+      </w:r>
+      <w:proofErr w:type="spellStart"/>
+      <w:proofErr w:type="gramStart"/>
+      <w:r>
+        <w:t>DevBoard_PowerMonitor_CPLDInit_IO.qsf</w:t>
+      </w:r>
+      <w:proofErr w:type="spellEnd"/>
+      <w:r>
+        <w:t xml:space="preserve">  and</w:t>
+      </w:r>
+      <w:proofErr w:type="gramEnd"/>
+      <w:r>
+        <w:t xml:space="preserve"> rename to </w:t>
+      </w:r>
+      <w:proofErr w:type="spellStart"/>
+      <w:r>
+        <w:t>D</w:t>
+      </w:r>
+      <w:r>
+        <w:t>evBoard_PowerMonitor_CPLDInit</w:t>
+      </w:r>
+      <w:r>
+        <w:t>.qsf</w:t>
+      </w:r>
+      <w:bookmarkStart w:id="0" w:name="_GoBack"/>
+      <w:bookmarkEnd w:id="0"/>
+      <w:proofErr w:type="spellEnd"/>
+    </w:p>
+    <w:p>
+      <w:r>
+        <w:t xml:space="preserve">A note on the QSF files. The project attempts to keep the QSF which </w:t>
+      </w:r>
+      <w:proofErr w:type="spellStart"/>
+      <w:r>
+        <w:t>Quartus</w:t>
+      </w:r>
+      <w:proofErr w:type="spellEnd"/>
+      <w:r>
+        <w:t xml:space="preserve"> maintains apart from the QSF which defines the</w:t>
+      </w:r>
+      <w:r>
+        <w:t xml:space="preserve"> board specific pins/ports/names as defined by the physical board. </w:t>
+      </w:r>
+    </w:p>
+    <w:p>
+      <w:r>
+        <w:t xml:space="preserve">For this reason, one should copy the </w:t>
+      </w:r>
+      <w:proofErr w:type="spellStart"/>
+      <w:r>
+        <w:t>Toplevel_name</w:t>
+      </w:r>
+      <w:proofErr w:type="spellEnd"/>
+      <w:r>
+        <w:t>*_</w:t>
+      </w:r>
+      <w:proofErr w:type="spellStart"/>
+      <w:r>
+        <w:t>IO.qsf</w:t>
+      </w:r>
+      <w:proofErr w:type="spellEnd"/>
+      <w:r>
+        <w:t xml:space="preserve"> to </w:t>
+      </w:r>
+      <w:proofErr w:type="spellStart"/>
+      <w:r>
+        <w:t>Toplevel_name</w:t>
+      </w:r>
+      <w:proofErr w:type="spellEnd"/>
+      <w:r>
+        <w:t>*_*.</w:t>
+      </w:r>
+      <w:proofErr w:type="spellStart"/>
+      <w:r>
+        <w:t>qsf</w:t>
+      </w:r>
+      <w:proofErr w:type="spellEnd"/>
+      <w:r>
+        <w:t xml:space="preserve"> when starting from GIT for the first time. </w:t>
+      </w:r>
+    </w:p>
+    <w:p>
+      <w:r>
+        <w:t xml:space="preserve">Files need for this stage. </w:t>
+      </w:r>
+      <w:r>
+        <w:t xml:space="preserve">These files need to be added to </w:t>
+      </w:r>
+      <w:proofErr w:type="spellStart"/>
+      <w:r>
+        <w:t>Quartus</w:t>
+      </w:r>
+      <w:proofErr w:type="spellEnd"/>
+      <w:r>
+        <w:t xml:space="preserve"> project.</w:t>
+      </w:r>
+    </w:p>
+    <w:p>
+      <w:r>
+        <w:t>../../</w:t>
+      </w:r>
+      <w:proofErr w:type="spellStart"/>
+      <w:r>
+        <w:t>MainCollar</w:t>
+      </w:r>
+      <w:proofErr w:type="spellEnd"/>
+      <w:r>
+        <w:t>/General/</w:t>
+      </w:r>
+      <w:proofErr w:type="spellStart"/>
+      <w:r>
+        <w:t>Utilities_pkg.vhd</w:t>
+      </w:r>
+      <w:proofErr w:type="spellEnd"/>
+    </w:p>
+    <w:p>
+      <w:r>
+        <w:t>../../</w:t>
+      </w:r>
+      <w:proofErr w:type="spellStart"/>
+      <w:r>
+        <w:t>MainCollar</w:t>
+      </w:r>
+      <w:proofErr w:type="spellEnd"/>
+      <w:r>
+        <w:t>/</w:t>
+      </w:r>
+      <w:proofErr w:type="spellStart"/>
+      <w:r>
+        <w:t>PowerController</w:t>
+      </w:r>
+      <w:proofErr w:type="spellEnd"/>
+      <w:r>
+        <w:t>/</w:t>
+      </w:r>
+      <w:proofErr w:type="spellStart"/>
+      <w:r>
+        <w:t>FlashWrite.vhd</w:t>
+      </w:r>
+      <w:proofErr w:type="spellEnd"/>
+    </w:p>
+    <w:p>
+      <w:r>
+        <w:t>../../</w:t>
+      </w:r>
+      <w:proofErr w:type="spellStart"/>
+      <w:r>
+        <w:t>MainCollar</w:t>
+      </w:r>
+      <w:proofErr w:type="spellEnd"/>
+      <w:r>
+        <w:t>/</w:t>
+      </w:r>
+      <w:proofErr w:type="spellStart"/>
+      <w:r>
+        <w:t>PowerController</w:t>
+      </w:r>
+      <w:proofErr w:type="spellEnd"/>
+      <w:r>
+        <w:t>/</w:t>
+      </w:r>
+      <w:proofErr w:type="spellStart"/>
+      <w:r>
+        <w:t>FlashWrite.qip</w:t>
+      </w:r>
+      <w:proofErr w:type="spellEnd"/>
+    </w:p>
+    <w:p>
+      <w:r>
+        <w:t>../../</w:t>
+      </w:r>
+      <w:proofErr w:type="spellStart"/>
+      <w:r>
+        <w:t>MainCollar</w:t>
+      </w:r>
+      <w:proofErr w:type="spellEnd"/>
+      <w:r>
+        <w:t>/</w:t>
+      </w:r>
+      <w:proofErr w:type="spellStart"/>
+      <w:r>
+        <w:t>PowerController</w:t>
+      </w:r>
+      <w:proofErr w:type="spellEnd"/>
+      <w:r>
+        <w:t>/</w:t>
+      </w:r>
+      <w:proofErr w:type="spellStart"/>
+      <w:r>
+        <w:t>FlashInit.vhd</w:t>
+      </w:r>
+      <w:proofErr w:type="spellEnd"/>
+    </w:p>
+    <w:p>
+      <w:proofErr w:type="spellStart"/>
+      <w:r>
+        <w:t>DevBoard_PowerMonitorCPLDInit_TopLevel.vhd</w:t>
+      </w:r>
+      <w:proofErr w:type="spellEnd"/>
+    </w:p>
+    <w:p>
+      <w:r>
+        <w:t xml:space="preserve">You should be able to compile now. A POF should now exist in the </w:t>
+      </w:r>
+      <w:proofErr w:type="spellStart"/>
+      <w:r>
+        <w:t>output_files</w:t>
+      </w:r>
+      <w:proofErr w:type="spellEnd"/>
+      <w:r>
+        <w:t xml:space="preserve"> directory. </w:t>
+      </w:r>
+    </w:p>
     <w:p/>
     <w:p/>
-    <w:p>
-      <w:r>
-        <w:t xml:space="preserve">Directories of Interest. </w:t>
-      </w:r>
-      <w:bookmarkStart w:id="0" w:name="_GoBack"/>
-      <w:bookmarkEnd w:id="0"/>
-    </w:p>
+    <w:p/>
+    <w:p>
+      <w:r>
+        <w:lastRenderedPageBreak/>
+        <w:t xml:space="preserve">Open the </w:t>
+      </w:r>
+      <w:r>
+        <w:t xml:space="preserve">programmer and program the POF to the CPLD. The CPLD is the first device in the JTAG chain. Its device identifier is </w:t>
+      </w:r>
+      <w:r>
+        <w:t>5M570ZT100</w:t>
+      </w:r>
+      <w:r>
+        <w:t xml:space="preserve">. The image below shows the FPGA in the chain too. </w:t>
+      </w:r>
+      <w:r>
+        <w:t>However,</w:t>
+      </w:r>
+      <w:r>
+        <w:t xml:space="preserve"> this won’t be there when you first initially program a new board. Notice the check boxes used to program. Enable real-time ISP is enabled. Program/Configure the CFM of the CPLD. </w:t>
+      </w:r>
+      <w:r>
+        <w:t xml:space="preserve"> We don’t need/want to program the UFM of the CPLD.</w:t>
+      </w:r>
+    </w:p>
+    <w:p/>
+    <w:p>
+      <w:pPr>
+        <w:rPr>
+          <w:noProof/>
+        </w:rPr>
+      </w:pPr>
+    </w:p>
+    <w:p>
+      <w:r>
+        <w:rPr>
+          <w:noProof/>
+        </w:rPr>
+        <w:drawing>
+          <wp:inline distT="0" distB="0" distL="0" distR="0" wp14:anchorId="6926FD94" wp14:editId="4D1CE317">
+            <wp:extent cx="5747547" cy="2895600"/>
+            <wp:effectExtent l="0" t="0" r="5715" b="0"/>
+            <wp:docPr id="16" name="Picture 16"/>
+            <wp:cNvGraphicFramePr>
+              <a:graphicFrameLocks xmlns:a="http://schemas.openxmlformats.org/drawingml/2006/main" noChangeAspect="1"/>
+            </wp:cNvGraphicFramePr>
+            <a:graphic xmlns:a="http://schemas.openxmlformats.org/drawingml/2006/main">
+              <a:graphicData uri="http://schemas.openxmlformats.org/drawingml/2006/picture">
+                <pic:pic xmlns:pic="http://schemas.openxmlformats.org/drawingml/2006/picture">
+                  <pic:nvPicPr>
+                    <pic:cNvPr id="1" name=""/>
+                    <pic:cNvPicPr/>
+                  </pic:nvPicPr>
+                  <pic:blipFill rotWithShape="1">
+                    <a:blip r:embed="rId11"/>
+                    <a:srcRect r="36699" b="55928"/>
+                    <a:stretch/>
+                  </pic:blipFill>
+                  <pic:spPr bwMode="auto">
+                    <a:xfrm>
+                      <a:off x="0" y="0"/>
+                      <a:ext cx="5751837" cy="2897761"/>
+                    </a:xfrm>
+                    <a:prstGeom prst="rect">
+                      <a:avLst/>
+                    </a:prstGeom>
+                    <a:ln>
+                      <a:noFill/>
+                    </a:ln>
+                    <a:extLst>
+                      <a:ext uri="{53640926-AAD7-44D8-BBD7-CCE9431645EC}">
+                        <a14:shadowObscured xmlns:a14="http://schemas.microsoft.com/office/drawing/2010/main"/>
+                      </a:ext>
+                    </a:extLst>
+                  </pic:spPr>
+                </pic:pic>
+              </a:graphicData>
+            </a:graphic>
+          </wp:inline>
+        </w:drawing>
+      </w:r>
+    </w:p>
+    <w:p/>
+    <w:p>
+      <w:r>
+        <w:t>One done flashing n</w:t>
+      </w:r>
+      <w:r>
+        <w:t xml:space="preserve">ow reboot the board. The new CPLD image only starts to run after a reboot of the device. </w:t>
+      </w:r>
+    </w:p>
+    <w:p>
+      <w:r>
+        <w:t xml:space="preserve">Remove the JTAG TDO jumper. It is no longer needed, as the FPGA </w:t>
+      </w:r>
+      <w:r>
+        <w:t>turned on from now on</w:t>
+      </w:r>
+      <w:r>
+        <w:t xml:space="preserve">. You can also remove the 1.8V jumped from the CPLD GPIO bank. </w:t>
+      </w:r>
+      <w:r>
+        <w:t xml:space="preserve">The </w:t>
+      </w:r>
+      <w:r>
+        <w:t xml:space="preserve">switch controlling the FPGA 1.8V rail is now turned on as well. </w:t>
+      </w:r>
+    </w:p>
+    <w:p>
+      <w:r>
+        <w:t xml:space="preserve">Now we </w:t>
+      </w:r>
+      <w:r>
+        <w:t xml:space="preserve">can program the flash with an FPGA image. </w:t>
+      </w:r>
+    </w:p>
+    <w:p>
+      <w:r>
+        <w:t xml:space="preserve">The programmer needs us to select the ID for the FPGA. </w:t>
+      </w:r>
+    </w:p>
+    <w:p>
+      <w:r>
+        <w:rPr>
+          <w:noProof/>
+        </w:rPr>
+        <w:drawing>
+          <wp:inline distT="0" distB="0" distL="0" distR="0" wp14:anchorId="03B3D1BA" wp14:editId="2481721D">
+            <wp:extent cx="3810000" cy="1409700"/>
+            <wp:effectExtent l="0" t="0" r="0" b="0"/>
+            <wp:docPr id="6" name="Picture 6"/>
+            <wp:cNvGraphicFramePr>
+              <a:graphicFrameLocks xmlns:a="http://schemas.openxmlformats.org/drawingml/2006/main" noChangeAspect="1"/>
+            </wp:cNvGraphicFramePr>
+            <a:graphic xmlns:a="http://schemas.openxmlformats.org/drawingml/2006/main">
+              <a:graphicData uri="http://schemas.openxmlformats.org/drawingml/2006/picture">
+                <pic:pic xmlns:pic="http://schemas.openxmlformats.org/drawingml/2006/picture">
+                  <pic:nvPicPr>
+                    <pic:cNvPr id="1" name=""/>
+                    <pic:cNvPicPr/>
+                  </pic:nvPicPr>
+                  <pic:blipFill>
+                    <a:blip r:embed="rId12"/>
+                    <a:stretch>
+                      <a:fillRect/>
+                    </a:stretch>
+                  </pic:blipFill>
+                  <pic:spPr>
+                    <a:xfrm>
+                      <a:off x="0" y="0"/>
+                      <a:ext cx="3810000" cy="1409700"/>
+                    </a:xfrm>
+                    <a:prstGeom prst="rect">
+                      <a:avLst/>
+                    </a:prstGeom>
+                  </pic:spPr>
+                </pic:pic>
+              </a:graphicData>
+            </a:graphic>
+          </wp:inline>
+        </w:drawing>
+      </w:r>
+    </w:p>
+    <w:p>
+      <w:r>
+        <w:lastRenderedPageBreak/>
+        <w:t>If we tak</w:t>
+      </w:r>
+      <w:r>
+        <w:t>e a look at the JTAG chain now:</w:t>
+      </w:r>
+    </w:p>
+    <w:p>
+      <w:r>
+        <w:rPr>
+          <w:noProof/>
+        </w:rPr>
+        <w:drawing>
+          <wp:inline distT="0" distB="0" distL="0" distR="0" wp14:anchorId="004F1127" wp14:editId="3D713498">
+            <wp:extent cx="3533242" cy="1996440"/>
+            <wp:effectExtent l="0" t="0" r="0" b="3810"/>
+            <wp:docPr id="21" name="Picture 21"/>
+            <wp:cNvGraphicFramePr>
+              <a:graphicFrameLocks xmlns:a="http://schemas.openxmlformats.org/drawingml/2006/main" noChangeAspect="1"/>
+            </wp:cNvGraphicFramePr>
+            <a:graphic xmlns:a="http://schemas.openxmlformats.org/drawingml/2006/main">
+              <a:graphicData uri="http://schemas.openxmlformats.org/drawingml/2006/picture">
+                <pic:pic xmlns:pic="http://schemas.openxmlformats.org/drawingml/2006/picture">
+                  <pic:nvPicPr>
+                    <pic:cNvPr id="1" name=""/>
+                    <pic:cNvPicPr/>
+                  </pic:nvPicPr>
+                  <pic:blipFill rotWithShape="1">
+                    <a:blip r:embed="rId13"/>
+                    <a:srcRect r="40536" b="53566"/>
+                    <a:stretch/>
+                  </pic:blipFill>
+                  <pic:spPr bwMode="auto">
+                    <a:xfrm>
+                      <a:off x="0" y="0"/>
+                      <a:ext cx="3534322" cy="1997050"/>
+                    </a:xfrm>
+                    <a:prstGeom prst="rect">
+                      <a:avLst/>
+                    </a:prstGeom>
+                    <a:ln>
+                      <a:noFill/>
+                    </a:ln>
+                    <a:extLst>
+                      <a:ext uri="{53640926-AAD7-44D8-BBD7-CCE9431645EC}">
+                        <a14:shadowObscured xmlns:a14="http://schemas.microsoft.com/office/drawing/2010/main"/>
+                      </a:ext>
+                    </a:extLst>
+                  </pic:spPr>
+                </pic:pic>
+              </a:graphicData>
+            </a:graphic>
+          </wp:inline>
+        </w:drawing>
+      </w:r>
+    </w:p>
+    <w:p/>
+    <w:p>
+      <w:r>
+        <w:t xml:space="preserve">Now the JTAG chain has the piece of flash and the FPGA on it. The flash is accessed through the parallel flash loader which is now loaded into the CPLD. The FPGA has now turned on. </w:t>
+      </w:r>
+    </w:p>
+    <w:p/>
+    <w:p>
+      <w:r>
+        <w:t xml:space="preserve">Now a converted FPGA </w:t>
+      </w:r>
+      <w:r>
+        <w:t xml:space="preserve">image </w:t>
+      </w:r>
+      <w:r>
+        <w:t xml:space="preserve">must be programmed to the attached flash. </w:t>
+      </w:r>
+    </w:p>
+    <w:p>
+      <w:r>
+        <w:t>This will involve:</w:t>
+      </w:r>
+    </w:p>
+    <w:p>
+      <w:proofErr w:type="spellStart"/>
+      <w:r>
+        <w:t>Source_Code</w:t>
+      </w:r>
+      <w:proofErr w:type="spellEnd"/>
+      <w:r>
+        <w:t>\</w:t>
+      </w:r>
+      <w:proofErr w:type="spellStart"/>
+      <w:r>
+        <w:t>DevBoard_PowerMonitor</w:t>
+      </w:r>
+      <w:proofErr w:type="spellEnd"/>
+      <w:r>
+        <w:t>\</w:t>
+      </w:r>
+      <w:r>
+        <w:t>FPGA_INIT</w:t>
+      </w:r>
+    </w:p>
+    <w:p>
+      <w:pPr>
+        <w:ind w:firstLine="720"/>
+      </w:pPr>
+      <w:r>
+        <w:t xml:space="preserve">Bare bones FPGA project for loading to flash. </w:t>
+      </w:r>
+    </w:p>
+    <w:p/>
+    <w:p/>
+    <w:p>
+      <w:r>
+        <w:t xml:space="preserve">First a bare-bones bootable image of the FPGA must be compiled. A directory FPGA_INIT exists for this purpose. It does not include any systems </w:t>
+      </w:r>
+      <w:r>
+        <w:t xml:space="preserve">or </w:t>
+      </w:r>
+      <w:r>
+        <w:t xml:space="preserve">the </w:t>
+      </w:r>
+      <w:proofErr w:type="spellStart"/>
+      <w:r>
+        <w:t>sdc</w:t>
+      </w:r>
+      <w:proofErr w:type="spellEnd"/>
+      <w:r>
+        <w:t xml:space="preserve"> </w:t>
+      </w:r>
+      <w:r>
+        <w:t xml:space="preserve">timing framework. It simply displays a counter on a GPIO. This is a good way to check that your </w:t>
+      </w:r>
+      <w:r>
+        <w:t xml:space="preserve">FPGA has booted and it booted with the image from flash. </w:t>
+      </w:r>
+    </w:p>
+    <w:p/>
+    <w:p/>
+    <w:p/>
+    <w:p/>
+    <w:p/>
+    <w:p>
+      <w:r>
+        <w:t xml:space="preserve">Conversion of a SOF to POF is done through the Convert Programming Files section of the </w:t>
+      </w:r>
+      <w:proofErr w:type="spellStart"/>
+      <w:r>
+        <w:t>Quartus</w:t>
+      </w:r>
+      <w:proofErr w:type="spellEnd"/>
+      <w:r>
+        <w:t xml:space="preserve"> Application. It is located under the Files menu. </w:t>
+      </w:r>
+    </w:p>
+    <w:p/>
+    <w:p>
+      <w:r>
+        <w:rPr>
+          <w:noProof/>
+        </w:rPr>
+        <w:lastRenderedPageBreak/>
+        <w:drawing>
+          <wp:inline distT="0" distB="0" distL="0" distR="0" wp14:anchorId="1DAD8C90" wp14:editId="13D3417B">
+            <wp:extent cx="5943600" cy="4631690"/>
+            <wp:effectExtent l="0" t="0" r="0" b="0"/>
+            <wp:docPr id="23" name="Picture 23"/>
+            <wp:cNvGraphicFramePr>
+              <a:graphicFrameLocks xmlns:a="http://schemas.openxmlformats.org/drawingml/2006/main" noChangeAspect="1"/>
+            </wp:cNvGraphicFramePr>
+            <a:graphic xmlns:a="http://schemas.openxmlformats.org/drawingml/2006/main">
+              <a:graphicData uri="http://schemas.openxmlformats.org/drawingml/2006/picture">
+                <pic:pic xmlns:pic="http://schemas.openxmlformats.org/drawingml/2006/picture">
+                  <pic:nvPicPr>
+                    <pic:cNvPr id="1" name=""/>
+                    <pic:cNvPicPr/>
+                  </pic:nvPicPr>
+                  <pic:blipFill>
+                    <a:blip r:embed="rId14"/>
+                    <a:stretch>
+                      <a:fillRect/>
+                    </a:stretch>
+                  </pic:blipFill>
+                  <pic:spPr>
+                    <a:xfrm>
+                      <a:off x="0" y="0"/>
+                      <a:ext cx="5943600" cy="4631690"/>
+                    </a:xfrm>
+                    <a:prstGeom prst="rect">
+                      <a:avLst/>
+                    </a:prstGeom>
+                  </pic:spPr>
+                </pic:pic>
+              </a:graphicData>
+            </a:graphic>
+          </wp:inline>
+        </w:drawing>
+      </w:r>
+    </w:p>
+    <w:p/>
+    <w:p/>
+    <w:p/>
+    <w:p/>
+    <w:p/>
     <w:p>
       <w:proofErr w:type="spellStart"/>
       <w:r>
@@ -2116,6 +2774,7 @@
         <w:t>Used for loading FPGA from Flash on Boot and Normal Operation</w:t>
       </w:r>
     </w:p>
+    <w:p/>
     <w:p>
       <w:proofErr w:type="spellStart"/>
       <w:r>
@@ -2142,10 +2801,7 @@
         <w:ind w:firstLine="720"/>
       </w:pPr>
       <w:r>
-        <w:t xml:space="preserve">Used </w:t>
-      </w:r>
-      <w:r>
-        <w:t>for loading Flash with FPGA image.</w:t>
+        <w:t>Used for loading Flash with FPGA image.</w:t>
       </w:r>
     </w:p>
     <w:p>
@@ -3182,7 +3838,7 @@
 </file>
 
 <file path=customXml/itemProps1.xml><?xml version="1.0" encoding="utf-8"?>
-<ds:datastoreItem xmlns:ds="http://schemas.openxmlformats.org/officeDocument/2006/customXml" ds:itemID="{3EB9FED6-DB0A-4B75-A144-AA6664753877}">
+<ds:datastoreItem xmlns:ds="http://schemas.openxmlformats.org/officeDocument/2006/customXml" ds:itemID="{DBBC7A71-C002-4DE2-A332-781D9B067B25}">
   <ds:schemaRefs>
     <ds:schemaRef ds:uri="http://schemas.openxmlformats.org/officeDocument/2006/bibliography"/>
   </ds:schemaRefs>

</xml_diff>

<commit_message>
Some TCL's need to be copied from QuartusII. This is now reflected in documentation and those TCL's deleted from project directories.
</commit_message>
<xml_diff>
--- a/Documentation/Devboard_PowerMonitor_Setup/Setting up the Devboard.docx
+++ b/Documentation/Devboard_PowerMonitor_Setup/Setting up the Devboard.docx
@@ -2192,181 +2192,207 @@
       <w:r>
         <w:t>.qsf</w:t>
       </w:r>
+      <w:proofErr w:type="spellEnd"/>
+    </w:p>
+    <w:p>
+      <w:r>
+        <w:t xml:space="preserve">A note on the QSF files. The project attempts to keep the QSF which </w:t>
+      </w:r>
+      <w:proofErr w:type="spellStart"/>
+      <w:r>
+        <w:t>Quartus</w:t>
+      </w:r>
+      <w:proofErr w:type="spellEnd"/>
+      <w:r>
+        <w:t xml:space="preserve"> maintains apart from the QSF which defines the</w:t>
+      </w:r>
+      <w:r>
+        <w:t xml:space="preserve"> board specific pins/ports/names as defined by the physical board. </w:t>
+      </w:r>
+    </w:p>
+    <w:p>
+      <w:r>
+        <w:t xml:space="preserve">For this reason, one should copy the </w:t>
+      </w:r>
+      <w:proofErr w:type="spellStart"/>
+      <w:r>
+        <w:t>Toplevel_name</w:t>
+      </w:r>
+      <w:proofErr w:type="spellEnd"/>
+      <w:r>
+        <w:t>*_</w:t>
+      </w:r>
+      <w:proofErr w:type="spellStart"/>
+      <w:r>
+        <w:t>IO.qsf</w:t>
+      </w:r>
+      <w:proofErr w:type="spellEnd"/>
+      <w:r>
+        <w:t xml:space="preserve"> to </w:t>
+      </w:r>
+      <w:proofErr w:type="spellStart"/>
+      <w:r>
+        <w:t>Toplevel_name</w:t>
+      </w:r>
+      <w:proofErr w:type="spellEnd"/>
+      <w:r>
+        <w:t>*_*.</w:t>
+      </w:r>
+      <w:proofErr w:type="spellStart"/>
+      <w:r>
+        <w:t>qsf</w:t>
+      </w:r>
+      <w:proofErr w:type="spellEnd"/>
+      <w:r>
+        <w:t xml:space="preserve"> when starting from GIT for the first time. </w:t>
+      </w:r>
+    </w:p>
+    <w:p>
+      <w:r>
+        <w:t xml:space="preserve">Files need for this stage. </w:t>
+      </w:r>
+      <w:r>
+        <w:t xml:space="preserve">These files need to be added to </w:t>
+      </w:r>
+      <w:proofErr w:type="spellStart"/>
+      <w:r>
+        <w:t>Quartus</w:t>
+      </w:r>
+      <w:proofErr w:type="spellEnd"/>
+      <w:r>
+        <w:t xml:space="preserve"> project.</w:t>
+      </w:r>
+    </w:p>
+    <w:p>
+      <w:r>
+        <w:t>../../</w:t>
+      </w:r>
+      <w:proofErr w:type="spellStart"/>
+      <w:r>
+        <w:t>MainCollar</w:t>
+      </w:r>
+      <w:proofErr w:type="spellEnd"/>
+      <w:r>
+        <w:t>/General/</w:t>
+      </w:r>
+      <w:proofErr w:type="spellStart"/>
+      <w:r>
+        <w:t>Utilities_pkg.vhd</w:t>
+      </w:r>
+      <w:proofErr w:type="spellEnd"/>
+    </w:p>
+    <w:p>
+      <w:r>
+        <w:t>../../</w:t>
+      </w:r>
+      <w:proofErr w:type="spellStart"/>
+      <w:r>
+        <w:t>MainCollar</w:t>
+      </w:r>
+      <w:proofErr w:type="spellEnd"/>
+      <w:r>
+        <w:t>/</w:t>
+      </w:r>
+      <w:proofErr w:type="spellStart"/>
+      <w:r>
+        <w:t>PowerController</w:t>
+      </w:r>
+      <w:proofErr w:type="spellEnd"/>
+      <w:r>
+        <w:t>/</w:t>
+      </w:r>
+      <w:proofErr w:type="spellStart"/>
+      <w:r>
+        <w:t>FlashWrite.vhd</w:t>
+      </w:r>
+      <w:proofErr w:type="spellEnd"/>
+    </w:p>
+    <w:p>
+      <w:r>
+        <w:t>../../</w:t>
+      </w:r>
+      <w:proofErr w:type="spellStart"/>
+      <w:r>
+        <w:t>MainCollar</w:t>
+      </w:r>
+      <w:proofErr w:type="spellEnd"/>
+      <w:r>
+        <w:t>/</w:t>
+      </w:r>
+      <w:proofErr w:type="spellStart"/>
+      <w:r>
+        <w:t>PowerController</w:t>
+      </w:r>
+      <w:proofErr w:type="spellEnd"/>
+      <w:r>
+        <w:t>/</w:t>
+      </w:r>
+      <w:proofErr w:type="spellStart"/>
+      <w:r>
+        <w:t>FlashWrite.qip</w:t>
+      </w:r>
+      <w:proofErr w:type="spellEnd"/>
+    </w:p>
+    <w:p>
+      <w:r>
+        <w:t>../../</w:t>
+      </w:r>
+      <w:proofErr w:type="spellStart"/>
+      <w:r>
+        <w:t>MainCollar</w:t>
+      </w:r>
+      <w:proofErr w:type="spellEnd"/>
+      <w:r>
+        <w:t>/</w:t>
+      </w:r>
+      <w:proofErr w:type="spellStart"/>
+      <w:r>
+        <w:t>PowerController</w:t>
+      </w:r>
+      <w:proofErr w:type="spellEnd"/>
+      <w:r>
+        <w:t>/</w:t>
+      </w:r>
+      <w:proofErr w:type="spellStart"/>
+      <w:r>
+        <w:t>FlashInit.vhd</w:t>
+      </w:r>
+      <w:proofErr w:type="spellEnd"/>
+    </w:p>
+    <w:p>
+      <w:proofErr w:type="spellStart"/>
+      <w:r>
+        <w:t>DevBoard_PowerMonitorCPLDInit_TopLevel.vhd</w:t>
+      </w:r>
+      <w:proofErr w:type="spellEnd"/>
+    </w:p>
+    <w:p>
+      <w:r>
+        <w:t xml:space="preserve">Several Project </w:t>
+      </w:r>
+      <w:proofErr w:type="gramStart"/>
+      <w:r>
+        <w:t>wide .TCL</w:t>
+      </w:r>
+      <w:proofErr w:type="gramEnd"/>
+      <w:r>
+        <w:t xml:space="preserve"> scripts are needed. </w:t>
+      </w:r>
+    </w:p>
+    <w:p>
+      <w:r>
+        <w:t xml:space="preserve">Copy the TCL scripts from the GIT </w:t>
+      </w:r>
+      <w:proofErr w:type="spellStart"/>
+      <w:r>
+        <w:t>QuartusII</w:t>
+      </w:r>
+      <w:proofErr w:type="spellEnd"/>
+      <w:r>
+        <w:t xml:space="preserve"> directory to your working directory.  </w:t>
+      </w:r>
       <w:bookmarkStart w:id="0" w:name="_GoBack"/>
       <w:bookmarkEnd w:id="0"/>
-      <w:proofErr w:type="spellEnd"/>
-    </w:p>
-    <w:p>
-      <w:r>
-        <w:t xml:space="preserve">A note on the QSF files. The project attempts to keep the QSF which </w:t>
-      </w:r>
-      <w:proofErr w:type="spellStart"/>
-      <w:r>
-        <w:t>Quartus</w:t>
-      </w:r>
-      <w:proofErr w:type="spellEnd"/>
-      <w:r>
-        <w:t xml:space="preserve"> maintains apart from the QSF which defines the</w:t>
-      </w:r>
-      <w:r>
-        <w:t xml:space="preserve"> board specific pins/ports/names as defined by the physical board. </w:t>
-      </w:r>
-    </w:p>
-    <w:p>
-      <w:r>
-        <w:t xml:space="preserve">For this reason, one should copy the </w:t>
-      </w:r>
-      <w:proofErr w:type="spellStart"/>
-      <w:r>
-        <w:t>Toplevel_name</w:t>
-      </w:r>
-      <w:proofErr w:type="spellEnd"/>
-      <w:r>
-        <w:t>*_</w:t>
-      </w:r>
-      <w:proofErr w:type="spellStart"/>
-      <w:r>
-        <w:t>IO.qsf</w:t>
-      </w:r>
-      <w:proofErr w:type="spellEnd"/>
-      <w:r>
-        <w:t xml:space="preserve"> to </w:t>
-      </w:r>
-      <w:proofErr w:type="spellStart"/>
-      <w:r>
-        <w:t>Toplevel_name</w:t>
-      </w:r>
-      <w:proofErr w:type="spellEnd"/>
-      <w:r>
-        <w:t>*_*.</w:t>
-      </w:r>
-      <w:proofErr w:type="spellStart"/>
-      <w:r>
-        <w:t>qsf</w:t>
-      </w:r>
-      <w:proofErr w:type="spellEnd"/>
-      <w:r>
-        <w:t xml:space="preserve"> when starting from GIT for the first time. </w:t>
-      </w:r>
-    </w:p>
-    <w:p>
-      <w:r>
-        <w:t xml:space="preserve">Files need for this stage. </w:t>
-      </w:r>
-      <w:r>
-        <w:t xml:space="preserve">These files need to be added to </w:t>
-      </w:r>
-      <w:proofErr w:type="spellStart"/>
-      <w:r>
-        <w:t>Quartus</w:t>
-      </w:r>
-      <w:proofErr w:type="spellEnd"/>
-      <w:r>
-        <w:t xml:space="preserve"> project.</w:t>
-      </w:r>
-    </w:p>
-    <w:p>
-      <w:r>
-        <w:t>../../</w:t>
-      </w:r>
-      <w:proofErr w:type="spellStart"/>
-      <w:r>
-        <w:t>MainCollar</w:t>
-      </w:r>
-      <w:proofErr w:type="spellEnd"/>
-      <w:r>
-        <w:t>/General/</w:t>
-      </w:r>
-      <w:proofErr w:type="spellStart"/>
-      <w:r>
-        <w:t>Utilities_pkg.vhd</w:t>
-      </w:r>
-      <w:proofErr w:type="spellEnd"/>
-    </w:p>
-    <w:p>
-      <w:r>
-        <w:t>../../</w:t>
-      </w:r>
-      <w:proofErr w:type="spellStart"/>
-      <w:r>
-        <w:t>MainCollar</w:t>
-      </w:r>
-      <w:proofErr w:type="spellEnd"/>
-      <w:r>
-        <w:t>/</w:t>
-      </w:r>
-      <w:proofErr w:type="spellStart"/>
-      <w:r>
-        <w:t>PowerController</w:t>
-      </w:r>
-      <w:proofErr w:type="spellEnd"/>
-      <w:r>
-        <w:t>/</w:t>
-      </w:r>
-      <w:proofErr w:type="spellStart"/>
-      <w:r>
-        <w:t>FlashWrite.vhd</w:t>
-      </w:r>
-      <w:proofErr w:type="spellEnd"/>
-    </w:p>
-    <w:p>
-      <w:r>
-        <w:t>../../</w:t>
-      </w:r>
-      <w:proofErr w:type="spellStart"/>
-      <w:r>
-        <w:t>MainCollar</w:t>
-      </w:r>
-      <w:proofErr w:type="spellEnd"/>
-      <w:r>
-        <w:t>/</w:t>
-      </w:r>
-      <w:proofErr w:type="spellStart"/>
-      <w:r>
-        <w:t>PowerController</w:t>
-      </w:r>
-      <w:proofErr w:type="spellEnd"/>
-      <w:r>
-        <w:t>/</w:t>
-      </w:r>
-      <w:proofErr w:type="spellStart"/>
-      <w:r>
-        <w:t>FlashWrite.qip</w:t>
-      </w:r>
-      <w:proofErr w:type="spellEnd"/>
-    </w:p>
-    <w:p>
-      <w:r>
-        <w:t>../../</w:t>
-      </w:r>
-      <w:proofErr w:type="spellStart"/>
-      <w:r>
-        <w:t>MainCollar</w:t>
-      </w:r>
-      <w:proofErr w:type="spellEnd"/>
-      <w:r>
-        <w:t>/</w:t>
-      </w:r>
-      <w:proofErr w:type="spellStart"/>
-      <w:r>
-        <w:t>PowerController</w:t>
-      </w:r>
-      <w:proofErr w:type="spellEnd"/>
-      <w:r>
-        <w:t>/</w:t>
-      </w:r>
-      <w:proofErr w:type="spellStart"/>
-      <w:r>
-        <w:t>FlashInit.vhd</w:t>
-      </w:r>
-      <w:proofErr w:type="spellEnd"/>
-    </w:p>
-    <w:p>
-      <w:proofErr w:type="spellStart"/>
-      <w:r>
-        <w:t>DevBoard_PowerMonitorCPLDInit_TopLevel.vhd</w:t>
-      </w:r>
-      <w:proofErr w:type="spellEnd"/>
     </w:p>
     <w:p>
       <w:r>
@@ -2386,7 +2412,6 @@
     <w:p/>
     <w:p>
       <w:r>
-        <w:lastRenderedPageBreak/>
         <w:t xml:space="preserve">Open the </w:t>
       </w:r>
       <w:r>
@@ -2509,6 +2534,7 @@
         <w:rPr>
           <w:noProof/>
         </w:rPr>
+        <w:lastRenderedPageBreak/>
         <w:drawing>
           <wp:inline distT="0" distB="0" distL="0" distR="0" wp14:anchorId="03B3D1BA" wp14:editId="2481721D">
             <wp:extent cx="3810000" cy="1409700"/>
@@ -2548,7 +2574,6 @@
     </w:p>
     <w:p>
       <w:r>
-        <w:lastRenderedPageBreak/>
         <w:t>If we tak</w:t>
       </w:r>
       <w:r>
@@ -2656,31 +2681,441 @@
         <w:t xml:space="preserve">Bare bones FPGA project for loading to flash. </w:t>
       </w:r>
     </w:p>
+    <w:p>
+      <w:r>
+        <w:t xml:space="preserve">Copy </w:t>
+      </w:r>
+      <w:proofErr w:type="spellStart"/>
+      <w:r>
+        <w:t>DevBoard_PowerMonitorFPGA_IO.qsf</w:t>
+      </w:r>
+      <w:proofErr w:type="spellEnd"/>
+      <w:r>
+        <w:t xml:space="preserve"> and rename </w:t>
+      </w:r>
+      <w:proofErr w:type="spellStart"/>
+      <w:r>
+        <w:t>DevBoard_PowerMonitorFPGA</w:t>
+      </w:r>
+      <w:r>
+        <w:t>.qsf</w:t>
+      </w:r>
+      <w:proofErr w:type="spellEnd"/>
+    </w:p>
+    <w:p>
+      <w:r>
+        <w:t>Include files:</w:t>
+      </w:r>
+    </w:p>
+    <w:p>
+      <w:proofErr w:type="spellStart"/>
+      <w:r>
+        <w:t>DevBoard_PowerMonitorFPGA_TopLevel.vhd</w:t>
+      </w:r>
+      <w:proofErr w:type="spellEnd"/>
+    </w:p>
+    <w:p>
+      <w:r>
+        <w:t xml:space="preserve">First a bare-bones bootable image of the FPGA must be compiled. A directory FPGA_INIT exists for this purpose. It does not include any systems </w:t>
+      </w:r>
+      <w:r>
+        <w:t xml:space="preserve">or </w:t>
+      </w:r>
+      <w:r>
+        <w:t xml:space="preserve">the </w:t>
+      </w:r>
+      <w:proofErr w:type="spellStart"/>
+      <w:r>
+        <w:t>sdc</w:t>
+      </w:r>
+      <w:proofErr w:type="spellEnd"/>
+      <w:r>
+        <w:t xml:space="preserve"> </w:t>
+      </w:r>
+      <w:r>
+        <w:t xml:space="preserve">timing framework. It simply displays a counter on a GPIO. This is a good way to check that your </w:t>
+      </w:r>
+      <w:r>
+        <w:t xml:space="preserve">FPGA has booted and it booted with the image from flash. </w:t>
+      </w:r>
+    </w:p>
     <w:p/>
     <w:p/>
     <w:p>
       <w:r>
-        <w:t xml:space="preserve">First a bare-bones bootable image of the FPGA must be compiled. A directory FPGA_INIT exists for this purpose. It does not include any systems </w:t>
-      </w:r>
-      <w:r>
-        <w:t xml:space="preserve">or </w:t>
-      </w:r>
-      <w:r>
-        <w:t xml:space="preserve">the </w:t>
-      </w:r>
-      <w:proofErr w:type="spellStart"/>
-      <w:r>
-        <w:t>sdc</w:t>
-      </w:r>
-      <w:proofErr w:type="spellEnd"/>
+        <w:lastRenderedPageBreak/>
+        <w:t xml:space="preserve">When inserting a FPGA POF into flash, that image looks to a different source to begin clocking its design. For a FPGA SOF programmed over JTAG, the internal FPGA oscillator is used to boot the image. For an image booted from flash, the FPGA looks to the DCLK FPGA pin for boot. These differences are reflected in the QSF files. </w:t>
+      </w:r>
+    </w:p>
+    <w:p>
+      <w:proofErr w:type="spellStart"/>
+      <w:r>
+        <w:t>set_global_assignment</w:t>
+      </w:r>
+      <w:proofErr w:type="spellEnd"/>
+      <w:r>
+        <w:t xml:space="preserve"> -name DEVICE_INITIALIZATION_CLOCK INIT_INTOSC</w:t>
+      </w:r>
+    </w:p>
+    <w:p>
+      <w:proofErr w:type="spellStart"/>
+      <w:r>
+        <w:t>set_global_assignment</w:t>
+      </w:r>
+      <w:proofErr w:type="spellEnd"/>
+      <w:r>
+        <w:t xml:space="preserve"> -name DEVICE_INITIALIZATION_CLOCK INIT_DCLK</w:t>
+      </w:r>
+    </w:p>
+    <w:p>
+      <w:pPr>
+        <w:spacing w:after="0" w:line="240" w:lineRule="auto"/>
+      </w:pPr>
+      <w:r>
+        <w:t>The other pin that must be enabled on the FPGA</w:t>
+      </w:r>
+      <w:r>
+        <w:t xml:space="preserve"> and CPLD to cooperate in booting from flash</w:t>
+      </w:r>
+      <w:r>
+        <w:t xml:space="preserve"> is the </w:t>
+      </w:r>
+      <w:proofErr w:type="spellStart"/>
+      <w:r>
+        <w:t>init_done</w:t>
+      </w:r>
+      <w:proofErr w:type="spellEnd"/>
+      <w:r>
+        <w:t xml:space="preserve"> pin. </w:t>
+      </w:r>
+      <w:r>
+        <w:t>This option is included in the _</w:t>
+      </w:r>
+      <w:proofErr w:type="spellStart"/>
+      <w:r>
+        <w:t>IO.qsf</w:t>
+      </w:r>
+      <w:proofErr w:type="spellEnd"/>
+      <w:r>
+        <w:t xml:space="preserve">, but is shown in </w:t>
+      </w:r>
+      <w:proofErr w:type="spellStart"/>
+      <w:r>
+        <w:t>Quartus</w:t>
+      </w:r>
+      <w:proofErr w:type="spellEnd"/>
+      <w:r>
+        <w:t xml:space="preserve"> here. </w:t>
+      </w:r>
+    </w:p>
+    <w:p/>
+    <w:p>
+      <w:r>
+        <w:t xml:space="preserve">These options are also </w:t>
+      </w:r>
+      <w:r>
+        <w:t>reflected</w:t>
+      </w:r>
+      <w:r>
+        <w:t xml:space="preserve"> in </w:t>
+      </w:r>
+      <w:proofErr w:type="spellStart"/>
+      <w:r>
+        <w:t>Quartus</w:t>
+      </w:r>
+      <w:proofErr w:type="spellEnd"/>
+      <w:r>
+        <w:t xml:space="preserve">. </w:t>
+      </w:r>
+    </w:p>
+    <w:p/>
+    <w:p>
+      <w:pPr>
+        <w:keepNext/>
+      </w:pPr>
+      <w:r>
+        <w:rPr>
+          <w:noProof/>
+        </w:rPr>
+        <mc:AlternateContent>
+          <mc:Choice Requires="wps">
+            <w:drawing>
+              <wp:anchor distT="0" distB="0" distL="114300" distR="114300" simplePos="0" relativeHeight="251678720" behindDoc="0" locked="0" layoutInCell="1" allowOverlap="1" wp14:anchorId="6C26423E" wp14:editId="12C837FE">
+                <wp:simplePos x="0" y="0"/>
+                <wp:positionH relativeFrom="column">
+                  <wp:posOffset>1933575</wp:posOffset>
+                </wp:positionH>
+                <wp:positionV relativeFrom="paragraph">
+                  <wp:posOffset>3114675</wp:posOffset>
+                </wp:positionV>
+                <wp:extent cx="3905250" cy="276225"/>
+                <wp:effectExtent l="0" t="0" r="19050" b="28575"/>
+                <wp:wrapNone/>
+                <wp:docPr id="29" name="Rectangle 29"/>
+                <wp:cNvGraphicFramePr/>
+                <a:graphic xmlns:a="http://schemas.openxmlformats.org/drawingml/2006/main">
+                  <a:graphicData uri="http://schemas.microsoft.com/office/word/2010/wordprocessingShape">
+                    <wps:wsp>
+                      <wps:cNvSpPr/>
+                      <wps:spPr>
+                        <a:xfrm>
+                          <a:off x="0" y="0"/>
+                          <a:ext cx="3905250" cy="276225"/>
+                        </a:xfrm>
+                        <a:prstGeom prst="rect">
+                          <a:avLst/>
+                        </a:prstGeom>
+                        <a:noFill/>
+                        <a:ln>
+                          <a:solidFill>
+                            <a:srgbClr val="FF0000"/>
+                          </a:solidFill>
+                        </a:ln>
+                      </wps:spPr>
+                      <wps:style>
+                        <a:lnRef idx="2">
+                          <a:schemeClr val="accent6"/>
+                        </a:lnRef>
+                        <a:fillRef idx="1">
+                          <a:schemeClr val="lt1"/>
+                        </a:fillRef>
+                        <a:effectRef idx="0">
+                          <a:schemeClr val="accent6"/>
+                        </a:effectRef>
+                        <a:fontRef idx="minor">
+                          <a:schemeClr val="dk1"/>
+                        </a:fontRef>
+                      </wps:style>
+                      <wps:bodyPr rot="0" spcFirstLastPara="0" vertOverflow="overflow" horzOverflow="overflow" vert="horz" wrap="square" lIns="91440" tIns="45720" rIns="91440" bIns="45720" numCol="1" spcCol="0" rtlCol="0" fromWordArt="0" anchor="ctr" anchorCtr="0" forceAA="0" compatLnSpc="1">
+                        <a:prstTxWarp prst="textNoShape">
+                          <a:avLst/>
+                        </a:prstTxWarp>
+                        <a:noAutofit/>
+                      </wps:bodyPr>
+                    </wps:wsp>
+                  </a:graphicData>
+                </a:graphic>
+              </wp:anchor>
+            </w:drawing>
+          </mc:Choice>
+          <mc:Fallback>
+            <w:pict>
+              <v:rect w14:anchorId="262AD477" id="Rectangle 29" o:spid="_x0000_s1026" style="position:absolute;margin-left:152.25pt;margin-top:245.25pt;width:307.5pt;height:21.75pt;z-index:251678720;visibility:visible;mso-wrap-style:square;mso-wrap-distance-left:9pt;mso-wrap-distance-top:0;mso-wrap-distance-right:9pt;mso-wrap-distance-bottom:0;mso-position-horizontal:absolute;mso-position-horizontal-relative:text;mso-position-vertical:absolute;mso-position-vertical-relative:text;v-text-anchor:middle" o:gfxdata="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" filled="f" strokecolor="red" strokeweight="1pt"/>
+            </w:pict>
+          </mc:Fallback>
+        </mc:AlternateContent>
+      </w:r>
+      <w:r>
+        <w:rPr>
+          <w:noProof/>
+        </w:rPr>
+        <mc:AlternateContent>
+          <mc:Choice Requires="wps">
+            <w:drawing>
+              <wp:anchor distT="0" distB="0" distL="114300" distR="114300" simplePos="0" relativeHeight="251677696" behindDoc="0" locked="0" layoutInCell="1" allowOverlap="1" wp14:anchorId="2618BB4E" wp14:editId="1DD66360">
+                <wp:simplePos x="0" y="0"/>
+                <wp:positionH relativeFrom="column">
+                  <wp:posOffset>1933575</wp:posOffset>
+                </wp:positionH>
+                <wp:positionV relativeFrom="paragraph">
+                  <wp:posOffset>1657350</wp:posOffset>
+                </wp:positionV>
+                <wp:extent cx="1524000" cy="152400"/>
+                <wp:effectExtent l="0" t="0" r="19050" b="19050"/>
+                <wp:wrapNone/>
+                <wp:docPr id="30" name="Rectangle 30"/>
+                <wp:cNvGraphicFramePr/>
+                <a:graphic xmlns:a="http://schemas.openxmlformats.org/drawingml/2006/main">
+                  <a:graphicData uri="http://schemas.microsoft.com/office/word/2010/wordprocessingShape">
+                    <wps:wsp>
+                      <wps:cNvSpPr/>
+                      <wps:spPr>
+                        <a:xfrm>
+                          <a:off x="0" y="0"/>
+                          <a:ext cx="1524000" cy="152400"/>
+                        </a:xfrm>
+                        <a:prstGeom prst="rect">
+                          <a:avLst/>
+                        </a:prstGeom>
+                        <a:noFill/>
+                        <a:ln>
+                          <a:solidFill>
+                            <a:srgbClr val="FF0000"/>
+                          </a:solidFill>
+                        </a:ln>
+                      </wps:spPr>
+                      <wps:style>
+                        <a:lnRef idx="2">
+                          <a:schemeClr val="accent6"/>
+                        </a:lnRef>
+                        <a:fillRef idx="1">
+                          <a:schemeClr val="lt1"/>
+                        </a:fillRef>
+                        <a:effectRef idx="0">
+                          <a:schemeClr val="accent6"/>
+                        </a:effectRef>
+                        <a:fontRef idx="minor">
+                          <a:schemeClr val="dk1"/>
+                        </a:fontRef>
+                      </wps:style>
+                      <wps:bodyPr rot="0" spcFirstLastPara="0" vertOverflow="overflow" horzOverflow="overflow" vert="horz" wrap="square" lIns="91440" tIns="45720" rIns="91440" bIns="45720" numCol="1" spcCol="0" rtlCol="0" fromWordArt="0" anchor="ctr" anchorCtr="0" forceAA="0" compatLnSpc="1">
+                        <a:prstTxWarp prst="textNoShape">
+                          <a:avLst/>
+                        </a:prstTxWarp>
+                        <a:noAutofit/>
+                      </wps:bodyPr>
+                    </wps:wsp>
+                  </a:graphicData>
+                </a:graphic>
+              </wp:anchor>
+            </w:drawing>
+          </mc:Choice>
+          <mc:Fallback>
+            <w:pict>
+              <v:rect w14:anchorId="5E3E2A5D" id="Rectangle 30" o:spid="_x0000_s1026" style="position:absolute;margin-left:152.25pt;margin-top:130.5pt;width:120pt;height:12pt;z-index:251677696;visibility:visible;mso-wrap-style:square;mso-wrap-distance-left:9pt;mso-wrap-distance-top:0;mso-wrap-distance-right:9pt;mso-wrap-distance-bottom:0;mso-position-horizontal:absolute;mso-position-horizontal-relative:text;mso-position-vertical:absolute;mso-position-vertical-relative:text;v-text-anchor:middle" o:gfxdata="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" filled="f" strokecolor="red" strokeweight="1pt"/>
+            </w:pict>
+          </mc:Fallback>
+        </mc:AlternateContent>
+      </w:r>
+      <w:r>
+        <w:rPr>
+          <w:noProof/>
+        </w:rPr>
+        <w:drawing>
+          <wp:inline distT="0" distB="0" distL="0" distR="0" wp14:anchorId="44AF0AA7" wp14:editId="0A388C07">
+            <wp:extent cx="5943600" cy="5093335"/>
+            <wp:effectExtent l="0" t="0" r="0" b="0"/>
+            <wp:docPr id="31" name="Picture 31"/>
+            <wp:cNvGraphicFramePr>
+              <a:graphicFrameLocks xmlns:a="http://schemas.openxmlformats.org/drawingml/2006/main" noChangeAspect="1"/>
+            </wp:cNvGraphicFramePr>
+            <a:graphic xmlns:a="http://schemas.openxmlformats.org/drawingml/2006/main">
+              <a:graphicData uri="http://schemas.openxmlformats.org/drawingml/2006/picture">
+                <pic:pic xmlns:pic="http://schemas.openxmlformats.org/drawingml/2006/picture">
+                  <pic:nvPicPr>
+                    <pic:cNvPr id="0" name=""/>
+                    <pic:cNvPicPr/>
+                  </pic:nvPicPr>
+                  <pic:blipFill>
+                    <a:blip r:embed="rId14"/>
+                    <a:stretch>
+                      <a:fillRect/>
+                    </a:stretch>
+                  </pic:blipFill>
+                  <pic:spPr>
+                    <a:xfrm>
+                      <a:off x="0" y="0"/>
+                      <a:ext cx="5943600" cy="5093335"/>
+                    </a:xfrm>
+                    <a:prstGeom prst="rect">
+                      <a:avLst/>
+                    </a:prstGeom>
+                  </pic:spPr>
+                </pic:pic>
+              </a:graphicData>
+            </a:graphic>
+          </wp:inline>
+        </w:drawing>
+      </w:r>
+    </w:p>
+    <w:p/>
+    <w:p>
+      <w:r>
+        <w:lastRenderedPageBreak/>
+        <w:t xml:space="preserve">You should now be able to compile. </w:t>
+      </w:r>
       <w:r>
         <w:t xml:space="preserve"> </w:t>
       </w:r>
-      <w:r>
-        <w:t xml:space="preserve">timing framework. It simply displays a counter on a GPIO. This is a good way to check that your </w:t>
-      </w:r>
-      <w:r>
-        <w:t xml:space="preserve">FPGA has booted and it booted with the image from flash. </w:t>
+    </w:p>
+    <w:p>
+      <w:r>
+        <w:t xml:space="preserve">Conversion of a SOF to POF is done through the Convert Programming Files section of the </w:t>
+      </w:r>
+      <w:proofErr w:type="spellStart"/>
+      <w:r>
+        <w:t>Quartus</w:t>
+      </w:r>
+      <w:proofErr w:type="spellEnd"/>
+      <w:r>
+        <w:t xml:space="preserve"> Application. It is located under the Files menu. </w:t>
+      </w:r>
+    </w:p>
+    <w:p>
+      <w:pPr>
+        <w:rPr>
+          <w:noProof/>
+        </w:rPr>
+      </w:pPr>
+    </w:p>
+    <w:p>
+      <w:r>
+        <w:rPr>
+          <w:noProof/>
+        </w:rPr>
+        <w:drawing>
+          <wp:inline distT="0" distB="0" distL="0" distR="0" wp14:anchorId="6DDA0BFB" wp14:editId="610A7D24">
+            <wp:extent cx="5943600" cy="2520563"/>
+            <wp:effectExtent l="0" t="0" r="0" b="0"/>
+            <wp:docPr id="90" name="Picture 90"/>
+            <wp:cNvGraphicFramePr>
+              <a:graphicFrameLocks xmlns:a="http://schemas.openxmlformats.org/drawingml/2006/main" noChangeAspect="1"/>
+            </wp:cNvGraphicFramePr>
+            <a:graphic xmlns:a="http://schemas.openxmlformats.org/drawingml/2006/main">
+              <a:graphicData uri="http://schemas.openxmlformats.org/drawingml/2006/picture">
+                <pic:pic xmlns:pic="http://schemas.openxmlformats.org/drawingml/2006/picture">
+                  <pic:nvPicPr>
+                    <pic:cNvPr id="1" name=""/>
+                    <pic:cNvPicPr/>
+                  </pic:nvPicPr>
+                  <pic:blipFill rotWithShape="1">
+                    <a:blip r:embed="rId15"/>
+                    <a:srcRect b="45580"/>
+                    <a:stretch/>
+                  </pic:blipFill>
+                  <pic:spPr bwMode="auto">
+                    <a:xfrm>
+                      <a:off x="0" y="0"/>
+                      <a:ext cx="5943600" cy="2520563"/>
+                    </a:xfrm>
+                    <a:prstGeom prst="rect">
+                      <a:avLst/>
+                    </a:prstGeom>
+                    <a:ln>
+                      <a:noFill/>
+                    </a:ln>
+                    <a:extLst>
+                      <a:ext uri="{53640926-AAD7-44D8-BBD7-CCE9431645EC}">
+                        <a14:shadowObscured xmlns:a14="http://schemas.microsoft.com/office/drawing/2010/main"/>
+                      </a:ext>
+                    </a:extLst>
+                  </pic:spPr>
+                </pic:pic>
+              </a:graphicData>
+            </a:graphic>
+          </wp:inline>
+        </w:drawing>
+      </w:r>
+    </w:p>
+    <w:p/>
+    <w:p>
+      <w:r>
+        <w:t xml:space="preserve">Parallel flash loader has been changed in the CPLD to boot the FPGA image from a certain spot. PFL also looks for option bits at a certain spot. This hard coding of addresses makes the system more robust. It also allows you to verify FPGA image in the flash using the programmer. </w:t>
+      </w:r>
+    </w:p>
+    <w:p>
+      <w:r>
+        <w:t xml:space="preserve">Important check boxes. </w:t>
+      </w:r>
+    </w:p>
+    <w:p>
+      <w:r>
+        <w:t>Configuration device: CFI_128Mb 1-bit Passive Serial.</w:t>
+      </w:r>
+    </w:p>
+    <w:p>
+      <w:r>
+        <w:t xml:space="preserve">Add the SOF </w:t>
       </w:r>
     </w:p>
     <w:p/>
@@ -2688,31 +3123,481 @@
     <w:p/>
     <w:p/>
     <w:p/>
-    <w:p>
-      <w:r>
-        <w:t xml:space="preserve">Conversion of a SOF to POF is done through the Convert Programming Files section of the </w:t>
-      </w:r>
-      <w:proofErr w:type="spellStart"/>
-      <w:r>
-        <w:t>Quartus</w:t>
-      </w:r>
-      <w:proofErr w:type="spellEnd"/>
-      <w:r>
-        <w:t xml:space="preserve"> Application. It is located under the Files menu. </w:t>
-      </w:r>
-    </w:p>
     <w:p/>
     <w:p>
+      <w:proofErr w:type="spellStart"/>
+      <w:r>
+        <w:t>Source_Code</w:t>
+      </w:r>
+      <w:proofErr w:type="spellEnd"/>
+      <w:r>
+        <w:t>\</w:t>
+      </w:r>
+      <w:proofErr w:type="spellStart"/>
+      <w:r>
+        <w:t>DevBoard_PowerMonitor</w:t>
+      </w:r>
+      <w:proofErr w:type="spellEnd"/>
+      <w:r>
+        <w:t>\CPLD</w:t>
+      </w:r>
+    </w:p>
+    <w:p>
+      <w:r>
+        <w:tab/>
+        <w:t>Used for loading FPGA from Flash on Boot and Normal Operation</w:t>
+      </w:r>
+    </w:p>
+    <w:p/>
+    <w:p/>
+    <w:p>
+      <w:r>
+        <w:lastRenderedPageBreak/>
+        <w:t>For CPLD, these are the files:</w:t>
+      </w:r>
+    </w:p>
+    <w:p>
+      <w:pPr>
+        <w:spacing w:after="0" w:line="240" w:lineRule="auto"/>
+      </w:pPr>
+      <w:proofErr w:type="spellStart"/>
+      <w:r>
+        <w:t>set_global_assignment</w:t>
+      </w:r>
+      <w:proofErr w:type="spellEnd"/>
+      <w:r>
+        <w:t xml:space="preserve"> -name VHDL_FILE ../../</w:t>
+      </w:r>
+      <w:proofErr w:type="spellStart"/>
+      <w:r>
+        <w:t>MainCollar</w:t>
+      </w:r>
+      <w:proofErr w:type="spellEnd"/>
+      <w:r>
+        <w:t>/</w:t>
+      </w:r>
+      <w:proofErr w:type="spellStart"/>
+      <w:r>
+        <w:t>PowerController</w:t>
+      </w:r>
+      <w:proofErr w:type="spellEnd"/>
+      <w:r>
+        <w:t>/</w:t>
+      </w:r>
+      <w:proofErr w:type="spellStart"/>
+      <w:r>
+        <w:t>PC_StatusControl_pkg.vhd</w:t>
+      </w:r>
+      <w:proofErr w:type="spellEnd"/>
+    </w:p>
+    <w:p>
+      <w:pPr>
+        <w:spacing w:after="0" w:line="240" w:lineRule="auto"/>
+      </w:pPr>
+      <w:proofErr w:type="spellStart"/>
+      <w:r>
+        <w:t>set_global_assignment</w:t>
+      </w:r>
+      <w:proofErr w:type="spellEnd"/>
+      <w:r>
+        <w:t xml:space="preserve"> -name VHDL_FILE ../../</w:t>
+      </w:r>
+      <w:proofErr w:type="spellStart"/>
+      <w:r>
+        <w:t>MainCollar</w:t>
+      </w:r>
+      <w:proofErr w:type="spellEnd"/>
+      <w:r>
+        <w:t>/General/</w:t>
+      </w:r>
+      <w:proofErr w:type="spellStart"/>
+      <w:r>
+        <w:t>Utilities_pkg.vhd</w:t>
+      </w:r>
+      <w:proofErr w:type="spellEnd"/>
+    </w:p>
+    <w:p>
+      <w:pPr>
+        <w:spacing w:after="0" w:line="240" w:lineRule="auto"/>
+      </w:pPr>
+      <w:proofErr w:type="spellStart"/>
+      <w:r>
+        <w:t>set_global_assignment</w:t>
+      </w:r>
+      <w:proofErr w:type="spellEnd"/>
+      <w:r>
+        <w:t xml:space="preserve"> -name VHDL_FILE </w:t>
+      </w:r>
+      <w:proofErr w:type="spellStart"/>
+      <w:r>
+        <w:t>AudioRecordingCollarCPLD_TopLevel.vhd</w:t>
+      </w:r>
+      <w:proofErr w:type="spellEnd"/>
+    </w:p>
+    <w:p>
+      <w:pPr>
+        <w:spacing w:after="0" w:line="240" w:lineRule="auto"/>
+      </w:pPr>
+      <w:proofErr w:type="spellStart"/>
+      <w:r>
+        <w:t>set_global_assignment</w:t>
+      </w:r>
+      <w:proofErr w:type="spellEnd"/>
+      <w:r>
+        <w:t xml:space="preserve"> -name VHDL_FILE ../../</w:t>
+      </w:r>
+      <w:proofErr w:type="spellStart"/>
+      <w:r>
+        <w:t>MainCollar</w:t>
+      </w:r>
+      <w:proofErr w:type="spellEnd"/>
+      <w:r>
+        <w:t>/</w:t>
+      </w:r>
+      <w:proofErr w:type="spellStart"/>
+      <w:r>
+        <w:t>PowerController</w:t>
+      </w:r>
+      <w:proofErr w:type="spellEnd"/>
+      <w:r>
+        <w:t>/</w:t>
+      </w:r>
+      <w:proofErr w:type="spellStart"/>
+      <w:r>
+        <w:t>StatCtlSPI.vhd</w:t>
+      </w:r>
+      <w:proofErr w:type="spellEnd"/>
+    </w:p>
+    <w:p>
+      <w:pPr>
+        <w:spacing w:after="0" w:line="240" w:lineRule="auto"/>
+      </w:pPr>
+      <w:proofErr w:type="spellStart"/>
+      <w:r>
+        <w:t>set_global_assignment</w:t>
+      </w:r>
+      <w:proofErr w:type="spellEnd"/>
+      <w:r>
+        <w:t xml:space="preserve"> -name VHDL_FILE ../../</w:t>
+      </w:r>
+      <w:proofErr w:type="spellStart"/>
+      <w:r>
+        <w:t>MainCollar</w:t>
+      </w:r>
+      <w:proofErr w:type="spellEnd"/>
+      <w:r>
+        <w:t>/</w:t>
+      </w:r>
+      <w:proofErr w:type="spellStart"/>
+      <w:r>
+        <w:t>PowerController</w:t>
+      </w:r>
+      <w:proofErr w:type="spellEnd"/>
+      <w:r>
+        <w:t>/</w:t>
+      </w:r>
+      <w:proofErr w:type="spellStart"/>
+      <w:r>
+        <w:t>PC_UFM.vhd</w:t>
+      </w:r>
+      <w:proofErr w:type="spellEnd"/>
+    </w:p>
+    <w:p>
+      <w:pPr>
+        <w:spacing w:after="0" w:line="240" w:lineRule="auto"/>
+      </w:pPr>
+      <w:proofErr w:type="spellStart"/>
+      <w:r>
+        <w:t>set_global_assignment</w:t>
+      </w:r>
+      <w:proofErr w:type="spellEnd"/>
+      <w:r>
+        <w:t xml:space="preserve"> -name QIP_FILE ../../</w:t>
+      </w:r>
+      <w:proofErr w:type="spellStart"/>
+      <w:r>
+        <w:t>MainCollar</w:t>
+      </w:r>
+      <w:proofErr w:type="spellEnd"/>
+      <w:r>
+        <w:t>/</w:t>
+      </w:r>
+      <w:proofErr w:type="spellStart"/>
+      <w:r>
+        <w:t>PowerController</w:t>
+      </w:r>
+      <w:proofErr w:type="spellEnd"/>
+      <w:r>
+        <w:t>/</w:t>
+      </w:r>
+      <w:proofErr w:type="spellStart"/>
+      <w:r>
+        <w:t>PFL.qip</w:t>
+      </w:r>
+      <w:proofErr w:type="spellEnd"/>
+    </w:p>
+    <w:p>
+      <w:pPr>
+        <w:spacing w:after="0" w:line="240" w:lineRule="auto"/>
+      </w:pPr>
+      <w:proofErr w:type="spellStart"/>
+      <w:r>
+        <w:t>set_global_assignment</w:t>
+      </w:r>
+      <w:proofErr w:type="spellEnd"/>
+      <w:r>
+        <w:t xml:space="preserve"> -name VHDL_FILE ../../</w:t>
+      </w:r>
+      <w:proofErr w:type="spellStart"/>
+      <w:r>
+        <w:t>MainCollar</w:t>
+      </w:r>
+      <w:proofErr w:type="spellEnd"/>
+      <w:r>
+        <w:t>/</w:t>
+      </w:r>
+      <w:proofErr w:type="spellStart"/>
+      <w:r>
+        <w:t>PowerController</w:t>
+      </w:r>
+      <w:proofErr w:type="spellEnd"/>
+      <w:r>
+        <w:t>/</w:t>
+      </w:r>
+      <w:proofErr w:type="spellStart"/>
+      <w:r>
+        <w:t>PowerController.vhd</w:t>
+      </w:r>
+      <w:proofErr w:type="spellEnd"/>
+    </w:p>
+    <w:p>
+      <w:pPr>
+        <w:spacing w:after="0" w:line="240" w:lineRule="auto"/>
+      </w:pPr>
+      <w:proofErr w:type="spellStart"/>
+      <w:r>
+        <w:t>set_global_assignment</w:t>
+      </w:r>
+      <w:proofErr w:type="spellEnd"/>
+      <w:r>
+        <w:t xml:space="preserve"> -name QIP_FILE ../../</w:t>
+      </w:r>
+      <w:proofErr w:type="spellStart"/>
+      <w:r>
+        <w:t>MainCollar</w:t>
+      </w:r>
+      <w:proofErr w:type="spellEnd"/>
+      <w:r>
+        <w:t>/</w:t>
+      </w:r>
+      <w:proofErr w:type="spellStart"/>
+      <w:r>
+        <w:t>PowerController</w:t>
+      </w:r>
+      <w:proofErr w:type="spellEnd"/>
+      <w:r>
+        <w:t>/</w:t>
+      </w:r>
+      <w:proofErr w:type="spellStart"/>
+      <w:r>
+        <w:t>InternalFlash.qip</w:t>
+      </w:r>
+      <w:proofErr w:type="spellEnd"/>
+    </w:p>
+    <w:p/>
+    <w:p/>
+    <w:p/>
+    <w:p/>
+    <w:p/>
+    <w:p/>
+    <w:p>
+      <w:r>
+        <w:br w:type="page"/>
+      </w:r>
+    </w:p>
+    <w:p>
+      <w:pPr>
+        <w:rPr>
+          <w:b/>
+        </w:rPr>
+      </w:pPr>
+      <w:r>
+        <w:rPr>
+          <w:b/>
+        </w:rPr>
+        <w:lastRenderedPageBreak/>
+        <w:t>Odds and Ends</w:t>
+      </w:r>
+    </w:p>
+    <w:p>
+      <w:pPr>
+        <w:rPr>
+          <w:b/>
+        </w:rPr>
+      </w:pPr>
+      <w:r>
+        <w:rPr>
+          <w:b/>
+        </w:rPr>
+        <w:t>Flash Boot Pins of Interest</w:t>
+      </w:r>
+    </w:p>
+    <w:p>
+      <w:r>
+        <w:t xml:space="preserve">Of interest </w:t>
+      </w:r>
+      <w:r>
+        <w:t>are</w:t>
+      </w:r>
+      <w:r>
+        <w:t xml:space="preserve"> the </w:t>
+      </w:r>
+      <w:proofErr w:type="spellStart"/>
+      <w:r>
+        <w:t>pullups</w:t>
+      </w:r>
+      <w:proofErr w:type="spellEnd"/>
+      <w:r>
+        <w:t xml:space="preserve"> on the following FPGA pins. The FPGA pin guidelines for the Cyclone V E series indicates these should all be pulled up. In the </w:t>
+      </w:r>
+      <w:proofErr w:type="spellStart"/>
+      <w:r>
+        <w:t>audiorecording_collar</w:t>
+      </w:r>
+      <w:proofErr w:type="spellEnd"/>
+      <w:r>
+        <w:t xml:space="preserve"> these </w:t>
+      </w:r>
+      <w:proofErr w:type="spellStart"/>
+      <w:r>
+        <w:t>pullups</w:t>
+      </w:r>
+      <w:proofErr w:type="spellEnd"/>
+      <w:r>
+        <w:t xml:space="preserve"> and resistors were added to the board design. In the </w:t>
+      </w:r>
+      <w:proofErr w:type="spellStart"/>
+      <w:r>
+        <w:t>devboard_powermonitor</w:t>
+      </w:r>
+      <w:proofErr w:type="spellEnd"/>
+      <w:r>
+        <w:t xml:space="preserve"> these </w:t>
+      </w:r>
+      <w:proofErr w:type="spellStart"/>
+      <w:r>
+        <w:t>pullups</w:t>
+      </w:r>
+      <w:proofErr w:type="spellEnd"/>
+      <w:r>
+        <w:t xml:space="preserve"> are programmed into the CPLD and CPLD_INIT images. These are the requirements for the process which the Parallel Flash Loader uses to load the FPGA. In the </w:t>
+      </w:r>
+      <w:proofErr w:type="spellStart"/>
+      <w:r>
+        <w:t>audiorecording_collar</w:t>
+      </w:r>
+      <w:proofErr w:type="spellEnd"/>
+      <w:r>
+        <w:t xml:space="preserve"> board, the pins are pulled up to 1.8V through 10k. </w:t>
+      </w:r>
+    </w:p>
+    <w:p>
+      <w:pPr>
+        <w:spacing w:after="0" w:line="240" w:lineRule="auto"/>
+      </w:pPr>
+      <w:r>
+        <w:t>CONF_DONE</w:t>
+      </w:r>
+    </w:p>
+    <w:p>
+      <w:pPr>
+        <w:spacing w:after="0" w:line="240" w:lineRule="auto"/>
+      </w:pPr>
+      <w:r>
+        <w:t>INIT_DONE</w:t>
+      </w:r>
+    </w:p>
+    <w:p>
+      <w:pPr>
+        <w:spacing w:after="0" w:line="240" w:lineRule="auto"/>
+      </w:pPr>
+      <w:r>
+        <w:t>NSTATUS</w:t>
+      </w:r>
+    </w:p>
+    <w:p/>
+    <w:p/>
+    <w:p>
+      <w:pPr>
+        <w:spacing w:after="0" w:line="240" w:lineRule="auto"/>
+        <w:rPr>
+          <w:b/>
+        </w:rPr>
+      </w:pPr>
+      <w:r>
+        <w:rPr>
+          <w:b/>
+        </w:rPr>
+        <w:t>Lock yourself out of the system</w:t>
+      </w:r>
+      <w:r>
+        <w:rPr>
+          <w:b/>
+        </w:rPr>
+        <w:t xml:space="preserve"> with a bad FPGA image in flash on the </w:t>
+      </w:r>
+      <w:proofErr w:type="spellStart"/>
+      <w:r>
+        <w:rPr>
+          <w:b/>
+        </w:rPr>
+        <w:t>audiorecroding_collar</w:t>
+      </w:r>
+      <w:proofErr w:type="spellEnd"/>
+      <w:r>
+        <w:rPr>
+          <w:b/>
+        </w:rPr>
+        <w:t>?</w:t>
+      </w:r>
+    </w:p>
+    <w:p>
+      <w:pPr>
+        <w:spacing w:after="0" w:line="240" w:lineRule="auto"/>
+      </w:pPr>
+      <w:r>
+        <w:t>Do this.</w:t>
+      </w:r>
+    </w:p>
+    <w:p>
+      <w:pPr>
+        <w:spacing w:after="0" w:line="240" w:lineRule="auto"/>
+      </w:pPr>
+    </w:p>
+    <w:p>
+      <w:pPr>
+        <w:spacing w:after="0" w:line="240" w:lineRule="auto"/>
+      </w:pPr>
+      <w:r>
+        <w:t xml:space="preserve">Short not(OE) and 1.8V on the octal buffer. This will prevent booting the FPGA out of flash, and the CPLD alone will remain on the JTAG chain. </w:t>
+      </w:r>
+      <w:r>
+        <w:br/>
+      </w:r>
+    </w:p>
+    <w:p>
+      <w:pPr>
+        <w:spacing w:after="0" w:line="240" w:lineRule="auto"/>
+      </w:pPr>
       <w:r>
         <w:rPr>
           <w:noProof/>
         </w:rPr>
-        <w:lastRenderedPageBreak/>
         <w:drawing>
-          <wp:inline distT="0" distB="0" distL="0" distR="0" wp14:anchorId="1DAD8C90" wp14:editId="13D3417B">
-            <wp:extent cx="5943600" cy="4631690"/>
-            <wp:effectExtent l="0" t="0" r="0" b="0"/>
-            <wp:docPr id="23" name="Picture 23"/>
+          <wp:inline distT="0" distB="0" distL="0" distR="0" wp14:anchorId="3A5869EF" wp14:editId="6CE4C1CD">
+            <wp:extent cx="5943600" cy="3649345"/>
+            <wp:effectExtent l="0" t="0" r="0" b="8255"/>
+            <wp:docPr id="28" name="Picture 28"/>
             <wp:cNvGraphicFramePr>
               <a:graphicFrameLocks xmlns:a="http://schemas.openxmlformats.org/drawingml/2006/main" noChangeAspect="1"/>
             </wp:cNvGraphicFramePr>
@@ -2724,7 +3609,7 @@
                     <pic:cNvPicPr/>
                   </pic:nvPicPr>
                   <pic:blipFill>
-                    <a:blip r:embed="rId14"/>
+                    <a:blip r:embed="rId16"/>
                     <a:stretch>
                       <a:fillRect/>
                     </a:stretch>
@@ -2732,7 +3617,7 @@
                   <pic:spPr>
                     <a:xfrm>
                       <a:off x="0" y="0"/>
-                      <a:ext cx="5943600" cy="4631690"/>
+                      <a:ext cx="5943600" cy="3649345"/>
                     </a:xfrm>
                     <a:prstGeom prst="rect">
                       <a:avLst/>
@@ -2745,96 +3630,6 @@
         </w:drawing>
       </w:r>
     </w:p>
-    <w:p/>
-    <w:p/>
-    <w:p/>
-    <w:p/>
-    <w:p/>
-    <w:p>
-      <w:proofErr w:type="spellStart"/>
-      <w:r>
-        <w:t>Source_Code</w:t>
-      </w:r>
-      <w:proofErr w:type="spellEnd"/>
-      <w:r>
-        <w:t>\</w:t>
-      </w:r>
-      <w:proofErr w:type="spellStart"/>
-      <w:r>
-        <w:t>DevBoard_PowerMonitor</w:t>
-      </w:r>
-      <w:proofErr w:type="spellEnd"/>
-      <w:r>
-        <w:t>\CPLD</w:t>
-      </w:r>
-    </w:p>
-    <w:p>
-      <w:r>
-        <w:tab/>
-        <w:t>Used for loading FPGA from Flash on Boot and Normal Operation</w:t>
-      </w:r>
-    </w:p>
-    <w:p/>
-    <w:p>
-      <w:proofErr w:type="spellStart"/>
-      <w:r>
-        <w:t>Source_Code</w:t>
-      </w:r>
-      <w:proofErr w:type="spellEnd"/>
-      <w:r>
-        <w:t>\</w:t>
-      </w:r>
-      <w:proofErr w:type="spellStart"/>
-      <w:r>
-        <w:t>DevBoard_PowerMonitor</w:t>
-      </w:r>
-      <w:proofErr w:type="spellEnd"/>
-      <w:r>
-        <w:t>\CPLD</w:t>
-      </w:r>
-      <w:r>
-        <w:t>_INIT</w:t>
-      </w:r>
-    </w:p>
-    <w:p>
-      <w:pPr>
-        <w:ind w:firstLine="720"/>
-      </w:pPr>
-      <w:r>
-        <w:t>Used for loading Flash with FPGA image.</w:t>
-      </w:r>
-    </w:p>
-    <w:p>
-      <w:proofErr w:type="spellStart"/>
-      <w:r>
-        <w:t>Source_Code</w:t>
-      </w:r>
-      <w:proofErr w:type="spellEnd"/>
-      <w:r>
-        <w:t>\</w:t>
-      </w:r>
-      <w:proofErr w:type="spellStart"/>
-      <w:r>
-        <w:t>DevBoard_PowerMonitor</w:t>
-      </w:r>
-      <w:proofErr w:type="spellEnd"/>
-      <w:r>
-        <w:t>\</w:t>
-      </w:r>
-      <w:r>
-        <w:t>FPGA</w:t>
-      </w:r>
-    </w:p>
-    <w:p>
-      <w:pPr>
-        <w:ind w:firstLine="720"/>
-      </w:pPr>
-    </w:p>
-    <w:p/>
-    <w:p/>
-    <w:p/>
-    <w:p/>
-    <w:p/>
     <w:p/>
     <w:p>
       <w:r>
@@ -3569,6 +4364,25 @@
       <w:contextualSpacing/>
     </w:pPr>
   </w:style>
+  <w:style w:type="paragraph" w:styleId="Caption">
+    <w:name w:val="caption"/>
+    <w:basedOn w:val="Normal"/>
+    <w:next w:val="Normal"/>
+    <w:uiPriority w:val="35"/>
+    <w:unhideWhenUsed/>
+    <w:qFormat/>
+    <w:rsid w:val="00F309ED"/>
+    <w:pPr>
+      <w:spacing w:after="200" w:line="240" w:lineRule="auto"/>
+    </w:pPr>
+    <w:rPr>
+      <w:rFonts w:ascii="Times New Roman" w:hAnsi="Times New Roman"/>
+      <w:b/>
+      <w:bCs/>
+      <w:sz w:val="18"/>
+      <w:szCs w:val="18"/>
+    </w:rPr>
+  </w:style>
 </w:styles>
 </file>
 
@@ -3838,7 +4652,7 @@
 </file>
 
 <file path=customXml/itemProps1.xml><?xml version="1.0" encoding="utf-8"?>
-<ds:datastoreItem xmlns:ds="http://schemas.openxmlformats.org/officeDocument/2006/customXml" ds:itemID="{DBBC7A71-C002-4DE2-A332-781D9B067B25}">
+<ds:datastoreItem xmlns:ds="http://schemas.openxmlformats.org/officeDocument/2006/customXml" ds:itemID="{96B19311-E030-4A58-A8DF-EC91F99BE868}">
   <ds:schemaRefs>
     <ds:schemaRef ds:uri="http://schemas.openxmlformats.org/officeDocument/2006/bibliography"/>
   </ds:schemaRefs>

</xml_diff>

<commit_message>
Documentation is now complete up through FPGA boot. Cold board to booting FPGA out of flash instructions are done.
Associated files and directories updated.

All important changes to PFL and CPLD PowerController
merged to the devboard_powermonitor.
</commit_message>
<xml_diff>
--- a/Documentation/Devboard_PowerMonitor_Setup/Setting up the Devboard.docx
+++ b/Documentation/Devboard_PowerMonitor_Setup/Setting up the Devboard.docx
@@ -79,7 +79,10 @@
         <w:t>4)</w:t>
       </w:r>
       <w:r>
-        <w:t>Botting and Programming the FPGA.</w:t>
+        <w:t xml:space="preserve">Booting and </w:t>
+      </w:r>
+      <w:r>
+        <w:t>Programming the FPGA.</w:t>
       </w:r>
       <w:r>
         <w:t xml:space="preserve"> </w:t>
@@ -2154,7 +2157,13 @@
         <w:t>Used for loading f</w:t>
       </w:r>
       <w:r>
-        <w:t>lash with FPGA image.</w:t>
+        <w:t xml:space="preserve">lash with </w:t>
+      </w:r>
+      <w:r>
+        <w:t xml:space="preserve">an </w:t>
+      </w:r>
+      <w:r>
+        <w:t>FPGA image.</w:t>
       </w:r>
     </w:p>
     <w:p>
@@ -2232,28 +2241,43 @@
       </w:r>
       <w:proofErr w:type="spellStart"/>
       <w:r>
-        <w:t>Toplevel_name</w:t>
-      </w:r>
-      <w:proofErr w:type="spellEnd"/>
-      <w:r>
-        <w:t>*_*.</w:t>
-      </w:r>
-      <w:proofErr w:type="spellStart"/>
-      <w:r>
-        <w:t>qsf</w:t>
-      </w:r>
-      <w:proofErr w:type="spellEnd"/>
-      <w:r>
-        <w:t xml:space="preserve"> when starting from GIT for the first time. </w:t>
-      </w:r>
-    </w:p>
-    <w:p>
-      <w:r>
-        <w:t xml:space="preserve">Files need for this stage. </w:t>
+        <w:t>Toplevel_name.qsf</w:t>
+      </w:r>
+      <w:proofErr w:type="spellEnd"/>
+      <w:r>
+        <w:t xml:space="preserve"> when starti</w:t>
+      </w:r>
+      <w:r>
+        <w:t xml:space="preserve">ng from </w:t>
+      </w:r>
+      <w:proofErr w:type="spellStart"/>
+      <w:r>
+        <w:t>git</w:t>
+      </w:r>
+      <w:proofErr w:type="spellEnd"/>
+      <w:r>
+        <w:t xml:space="preserve"> </w:t>
+      </w:r>
+      <w:r>
+        <w:t xml:space="preserve">for the first time for any project. </w:t>
+      </w:r>
+    </w:p>
+    <w:p>
+      <w:r>
+        <w:t>Files need</w:t>
+      </w:r>
+      <w:r>
+        <w:t>ed</w:t>
+      </w:r>
+      <w:r>
+        <w:t xml:space="preserve"> for this stage. </w:t>
       </w:r>
       <w:r>
         <w:t xml:space="preserve">These files need to be added to </w:t>
       </w:r>
+      <w:r>
+        <w:t xml:space="preserve">the </w:t>
+      </w:r>
       <w:proofErr w:type="spellStart"/>
       <w:r>
         <w:t>Quartus</w:t>
@@ -2391,8 +2415,6 @@
       <w:r>
         <w:t xml:space="preserve"> directory to your working directory.  </w:t>
       </w:r>
-      <w:bookmarkStart w:id="0" w:name="_GoBack"/>
-      <w:bookmarkEnd w:id="0"/>
     </w:p>
     <w:p>
       <w:r>
@@ -2415,19 +2437,39 @@
         <w:t xml:space="preserve">Open the </w:t>
       </w:r>
       <w:r>
-        <w:t xml:space="preserve">programmer and program the POF to the CPLD. The CPLD is the first device in the JTAG chain. Its device identifier is </w:t>
+        <w:t>programmer and program the POF to the CPLD. The CPLD is the first device</w:t>
+      </w:r>
+      <w:r>
+        <w:t xml:space="preserve"> on</w:t>
+      </w:r>
+      <w:r>
+        <w:t xml:space="preserve"> the JTAG chain. Its device identifier is </w:t>
       </w:r>
       <w:r>
         <w:t>5M570ZT100</w:t>
       </w:r>
       <w:r>
-        <w:t xml:space="preserve">. The image below shows the FPGA in the chain too. </w:t>
+        <w:t xml:space="preserve">. </w:t>
+      </w:r>
+      <w:r>
+        <w:t xml:space="preserve">A POF can now be selected by double clicking under the FILE section of the main center window of the corresponding JTAG device. A file browser will open.  </w:t>
+      </w:r>
+    </w:p>
+    <w:p>
+      <w:r>
+        <w:t xml:space="preserve">The image below shows the FPGA in the chain too. </w:t>
       </w:r>
       <w:r>
         <w:t>However,</w:t>
       </w:r>
       <w:r>
-        <w:t xml:space="preserve"> this won’t be there when you first initially program a new board. Notice the check boxes used to program. Enable real-time ISP is enabled. Program/Configure the CFM of the CPLD. </w:t>
+        <w:t xml:space="preserve"> </w:t>
+      </w:r>
+      <w:r>
+        <w:t xml:space="preserve">it </w:t>
+      </w:r>
+      <w:r>
+        <w:t xml:space="preserve">won’t be there when you first initially program a new board. Notice the check boxes used to program. Enable real-time ISP is enabled. Program/Configure the CFM of the CPLD. </w:t>
       </w:r>
       <w:r>
         <w:t xml:space="preserve"> We don’t need/want to program the UFM of the CPLD.</w:t>
@@ -2442,6 +2484,153 @@
       </w:pPr>
     </w:p>
     <w:p>
+      <w:r>
+        <w:rPr>
+          <w:noProof/>
+        </w:rPr>
+        <mc:AlternateContent>
+          <mc:Choice Requires="wps">
+            <w:drawing>
+              <wp:anchor distT="0" distB="0" distL="114300" distR="114300" simplePos="0" relativeHeight="251680768" behindDoc="0" locked="0" layoutInCell="1" allowOverlap="1">
+                <wp:simplePos x="0" y="0"/>
+                <wp:positionH relativeFrom="column">
+                  <wp:posOffset>971550</wp:posOffset>
+                </wp:positionH>
+                <wp:positionV relativeFrom="paragraph">
+                  <wp:posOffset>58420</wp:posOffset>
+                </wp:positionV>
+                <wp:extent cx="1377950" cy="806450"/>
+                <wp:effectExtent l="38100" t="19050" r="12700" b="50800"/>
+                <wp:wrapNone/>
+                <wp:docPr id="71" name="Straight Arrow Connector 71"/>
+                <wp:cNvGraphicFramePr/>
+                <a:graphic xmlns:a="http://schemas.openxmlformats.org/drawingml/2006/main">
+                  <a:graphicData uri="http://schemas.microsoft.com/office/word/2010/wordprocessingShape">
+                    <wps:wsp>
+                      <wps:cNvCnPr/>
+                      <wps:spPr>
+                        <a:xfrm flipH="1">
+                          <a:off x="0" y="0"/>
+                          <a:ext cx="1377950" cy="806450"/>
+                        </a:xfrm>
+                        <a:prstGeom prst="straightConnector1">
+                          <a:avLst/>
+                        </a:prstGeom>
+                        <a:ln w="28575">
+                          <a:solidFill>
+                            <a:srgbClr val="FF0000"/>
+                          </a:solidFill>
+                          <a:tailEnd type="triangle"/>
+                        </a:ln>
+                      </wps:spPr>
+                      <wps:style>
+                        <a:lnRef idx="1">
+                          <a:schemeClr val="accent1"/>
+                        </a:lnRef>
+                        <a:fillRef idx="0">
+                          <a:schemeClr val="accent1"/>
+                        </a:fillRef>
+                        <a:effectRef idx="0">
+                          <a:schemeClr val="accent1"/>
+                        </a:effectRef>
+                        <a:fontRef idx="minor">
+                          <a:schemeClr val="tx1"/>
+                        </a:fontRef>
+                      </wps:style>
+                      <wps:bodyPr/>
+                    </wps:wsp>
+                  </a:graphicData>
+                </a:graphic>
+              </wp:anchor>
+            </w:drawing>
+          </mc:Choice>
+          <mc:Fallback>
+            <w:pict>
+              <v:shapetype w14:anchorId="5996D59C" id="_x0000_t32" coordsize="21600,21600" o:spt="32" o:oned="t" path="m,l21600,21600e" filled="f">
+                <v:path arrowok="t" fillok="f" o:connecttype="none"/>
+                <o:lock v:ext="edit" shapetype="t"/>
+              </v:shapetype>
+              <v:shape id="Straight Arrow Connector 71" o:spid="_x0000_s1026" type="#_x0000_t32" style="position:absolute;margin-left:76.5pt;margin-top:4.6pt;width:108.5pt;height:63.5pt;flip:x;z-index:251680768;visibility:visible;mso-wrap-style:square;mso-wrap-distance-left:9pt;mso-wrap-distance-top:0;mso-wrap-distance-right:9pt;mso-wrap-distance-bottom:0;mso-position-horizontal:absolute;mso-position-horizontal-relative:text;mso-position-vertical:absolute;mso-position-vertical-relative:text" o:gfxdata="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" strokecolor="red" strokeweight="2.25pt">
+                <v:stroke endarrow="block" joinstyle="miter"/>
+              </v:shape>
+            </w:pict>
+          </mc:Fallback>
+        </mc:AlternateContent>
+      </w:r>
+      <w:r>
+        <w:rPr>
+          <w:noProof/>
+        </w:rPr>
+        <mc:AlternateContent>
+          <mc:Choice Requires="wps">
+            <w:drawing>
+              <wp:anchor distT="0" distB="0" distL="114300" distR="114300" simplePos="0" relativeHeight="251679744" behindDoc="0" locked="0" layoutInCell="1" allowOverlap="1">
+                <wp:simplePos x="0" y="0"/>
+                <wp:positionH relativeFrom="column">
+                  <wp:posOffset>673100</wp:posOffset>
+                </wp:positionH>
+                <wp:positionV relativeFrom="paragraph">
+                  <wp:posOffset>801370</wp:posOffset>
+                </wp:positionV>
+                <wp:extent cx="2425700" cy="228600"/>
+                <wp:effectExtent l="0" t="0" r="12700" b="19050"/>
+                <wp:wrapNone/>
+                <wp:docPr id="70" name="Rectangle 70"/>
+                <wp:cNvGraphicFramePr/>
+                <a:graphic xmlns:a="http://schemas.openxmlformats.org/drawingml/2006/main">
+                  <a:graphicData uri="http://schemas.microsoft.com/office/word/2010/wordprocessingShape">
+                    <wps:wsp>
+                      <wps:cNvSpPr/>
+                      <wps:spPr>
+                        <a:xfrm>
+                          <a:off x="0" y="0"/>
+                          <a:ext cx="2425700" cy="228600"/>
+                        </a:xfrm>
+                        <a:prstGeom prst="rect">
+                          <a:avLst/>
+                        </a:prstGeom>
+                        <a:noFill/>
+                        <a:ln>
+                          <a:solidFill>
+                            <a:srgbClr val="C00000"/>
+                          </a:solidFill>
+                        </a:ln>
+                      </wps:spPr>
+                      <wps:style>
+                        <a:lnRef idx="2">
+                          <a:schemeClr val="accent1">
+                            <a:shade val="50000"/>
+                          </a:schemeClr>
+                        </a:lnRef>
+                        <a:fillRef idx="1">
+                          <a:schemeClr val="accent1"/>
+                        </a:fillRef>
+                        <a:effectRef idx="0">
+                          <a:schemeClr val="accent1"/>
+                        </a:effectRef>
+                        <a:fontRef idx="minor">
+                          <a:schemeClr val="lt1"/>
+                        </a:fontRef>
+                      </wps:style>
+                      <wps:bodyPr rot="0" spcFirstLastPara="0" vertOverflow="overflow" horzOverflow="overflow" vert="horz" wrap="square" lIns="91440" tIns="45720" rIns="91440" bIns="45720" numCol="1" spcCol="0" rtlCol="0" fromWordArt="0" anchor="ctr" anchorCtr="0" forceAA="0" compatLnSpc="1">
+                        <a:prstTxWarp prst="textNoShape">
+                          <a:avLst/>
+                        </a:prstTxWarp>
+                        <a:noAutofit/>
+                      </wps:bodyPr>
+                    </wps:wsp>
+                  </a:graphicData>
+                </a:graphic>
+              </wp:anchor>
+            </w:drawing>
+          </mc:Choice>
+          <mc:Fallback>
+            <w:pict>
+              <v:rect w14:anchorId="410D7BCF" id="Rectangle 70" o:spid="_x0000_s1026" style="position:absolute;margin-left:53pt;margin-top:63.1pt;width:191pt;height:18pt;z-index:251679744;visibility:visible;mso-wrap-style:square;mso-wrap-distance-left:9pt;mso-wrap-distance-top:0;mso-wrap-distance-right:9pt;mso-wrap-distance-bottom:0;mso-position-horizontal:absolute;mso-position-horizontal-relative:text;mso-position-vertical:absolute;mso-position-vertical-relative:text;v-text-anchor:middle" o:gfxdata="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" filled="f" strokecolor="#c00000" strokeweight="1pt"/>
+            </w:pict>
+          </mc:Fallback>
+        </mc:AlternateContent>
+      </w:r>
       <w:r>
         <w:rPr>
           <w:noProof/>
@@ -2493,18 +2682,36 @@
     <w:p/>
     <w:p>
       <w:r>
-        <w:t>One done flashing n</w:t>
-      </w:r>
-      <w:r>
-        <w:t xml:space="preserve">ow reboot the board. The new CPLD image only starts to run after a reboot of the device. </w:t>
-      </w:r>
-    </w:p>
-    <w:p>
-      <w:r>
-        <w:t xml:space="preserve">Remove the JTAG TDO jumper. It is no longer needed, as the FPGA </w:t>
-      </w:r>
-      <w:r>
-        <w:t>turned on from now on</w:t>
+        <w:t>Reboot the board after flashing the CPLD</w:t>
+      </w:r>
+      <w:r>
+        <w:t xml:space="preserve">. The new CPLD image </w:t>
+      </w:r>
+      <w:r>
+        <w:t>is loaded</w:t>
+      </w:r>
+      <w:r>
+        <w:t xml:space="preserve"> after a reboot of the device. </w:t>
+      </w:r>
+      <w:r>
+        <w:t xml:space="preserve"> </w:t>
+      </w:r>
+      <w:r>
+        <w:t xml:space="preserve">Remove and reapply power to the board. </w:t>
+      </w:r>
+    </w:p>
+    <w:p>
+      <w:r>
+        <w:t xml:space="preserve">Remove the JTAG </w:t>
+      </w:r>
+      <w:r>
+        <w:t xml:space="preserve">CPLD </w:t>
+      </w:r>
+      <w:r>
+        <w:t xml:space="preserve">TDO jumper. It is no longer needed, as the </w:t>
+      </w:r>
+      <w:r>
+        <w:t>FPGA is turned on now</w:t>
       </w:r>
       <w:r>
         <w:t xml:space="preserve">. You can also remove the 1.8V jumped from the CPLD GPIO bank. </w:t>
@@ -2522,6 +2729,11 @@
       </w:r>
       <w:r>
         <w:t xml:space="preserve">can program the flash with an FPGA image. </w:t>
+      </w:r>
+    </w:p>
+    <w:p>
+      <w:r>
+        <w:t xml:space="preserve">Use the auto-detect button in the programmer to rescan the JTAG chain. </w:t>
       </w:r>
     </w:p>
     <w:p>
@@ -2716,7 +2928,44 @@
     </w:p>
     <w:p>
       <w:r>
-        <w:t xml:space="preserve">First a bare-bones bootable image of the FPGA must be compiled. A directory FPGA_INIT exists for this purpose. It does not include any systems </w:t>
+        <w:t xml:space="preserve">Copy </w:t>
+      </w:r>
+      <w:proofErr w:type="gramStart"/>
+      <w:r>
+        <w:t>the .</w:t>
+      </w:r>
+      <w:proofErr w:type="spellStart"/>
+      <w:r>
+        <w:t>tcl</w:t>
+      </w:r>
+      <w:proofErr w:type="spellEnd"/>
+      <w:proofErr w:type="gramEnd"/>
+      <w:r>
+        <w:t xml:space="preserve"> scripts from:</w:t>
+      </w:r>
+    </w:p>
+    <w:p>
+      <w:proofErr w:type="spellStart"/>
+      <w:r>
+        <w:t>QuartusII</w:t>
+      </w:r>
+      <w:proofErr w:type="spellEnd"/>
+    </w:p>
+    <w:p>
+      <w:r>
+        <w:t xml:space="preserve">First a bare-bones bootable image of the FPGA must be compiled. </w:t>
+      </w:r>
+      <w:r>
+        <w:t>The</w:t>
+      </w:r>
+      <w:r>
+        <w:t xml:space="preserve"> FPGA_INIT</w:t>
+      </w:r>
+      <w:r>
+        <w:t xml:space="preserve"> directory</w:t>
+      </w:r>
+      <w:r>
+        <w:t xml:space="preserve"> exists for this purpose. It does not include any systems </w:t>
       </w:r>
       <w:r>
         <w:t xml:space="preserve">or </w:t>
@@ -2733,18 +2982,40 @@
         <w:t xml:space="preserve"> </w:t>
       </w:r>
       <w:r>
-        <w:t xml:space="preserve">timing framework. It simply displays a counter on a GPIO. This is a good way to check that your </w:t>
-      </w:r>
-      <w:r>
-        <w:t xml:space="preserve">FPGA has booted and it booted with the image from flash. </w:t>
-      </w:r>
-    </w:p>
-    <w:p/>
-    <w:p/>
-    <w:p>
+        <w:t xml:space="preserve">timing framework. It simply displays a counter on a </w:t>
+      </w:r>
       <w:r>
         <w:lastRenderedPageBreak/>
-        <w:t xml:space="preserve">When inserting a FPGA POF into flash, that image looks to a different source to begin clocking its design. For a FPGA SOF programmed over JTAG, the internal FPGA oscillator is used to boot the image. For an image booted from flash, the FPGA looks to the DCLK FPGA pin for boot. These differences are reflected in the QSF files. </w:t>
+        <w:t>GPIO</w:t>
+      </w:r>
+      <w:r>
+        <w:t xml:space="preserve"> pin</w:t>
+      </w:r>
+      <w:r>
+        <w:t xml:space="preserve">. This is a good way to check that your </w:t>
+      </w:r>
+      <w:r>
+        <w:t xml:space="preserve">FPGA has booted and it booted with the image </w:t>
+      </w:r>
+      <w:r>
+        <w:t>from flash.</w:t>
+      </w:r>
+    </w:p>
+    <w:p>
+      <w:r>
+        <w:t>When inserting a</w:t>
+      </w:r>
+      <w:r>
+        <w:t>n</w:t>
+      </w:r>
+      <w:r>
+        <w:t xml:space="preserve"> FPGA POF into flash, that image looks to a different source to begin clocking its design. For a FPGA SOF programmed over JTAG, the internal FPGA oscillator is used to boot the image. For an image booted from flash, the FPGA looks to the DCLK FPGA pin for boot. These differences are reflected in the QSF files.</w:t>
+      </w:r>
+      <w:r>
+        <w:t xml:space="preserve"> The QSF’s of FPGA_INIT vs FPGA differ. </w:t>
+      </w:r>
+      <w:r>
+        <w:t xml:space="preserve"> </w:t>
       </w:r>
     </w:p>
     <w:p>
@@ -2775,7 +3046,10 @@
         <w:t>The other pin that must be enabled on the FPGA</w:t>
       </w:r>
       <w:r>
-        <w:t xml:space="preserve"> and CPLD to cooperate in booting from flash</w:t>
+        <w:t xml:space="preserve"> for the PFL</w:t>
+      </w:r>
+      <w:r>
+        <w:t xml:space="preserve"> in booting from flash</w:t>
       </w:r>
       <w:r>
         <w:t xml:space="preserve"> is the </w:t>
@@ -2789,7 +3063,16 @@
         <w:t xml:space="preserve"> pin. </w:t>
       </w:r>
       <w:r>
-        <w:t>This option is included in the _</w:t>
+        <w:t>These</w:t>
+      </w:r>
+      <w:r>
+        <w:t xml:space="preserve"> option</w:t>
+      </w:r>
+      <w:r>
+        <w:t>s are</w:t>
+      </w:r>
+      <w:r>
+        <w:t xml:space="preserve"> included in the _</w:t>
       </w:r>
       <w:proofErr w:type="spellStart"/>
       <w:r>
@@ -2797,7 +3080,13 @@
       </w:r>
       <w:proofErr w:type="spellEnd"/>
       <w:r>
-        <w:t xml:space="preserve">, but is shown in </w:t>
+        <w:t xml:space="preserve">, but </w:t>
+      </w:r>
+      <w:r>
+        <w:t>the corresponding options are</w:t>
+      </w:r>
+      <w:r>
+        <w:t xml:space="preserve"> shown in </w:t>
       </w:r>
       <w:proofErr w:type="spellStart"/>
       <w:r>
@@ -2807,17 +3096,16 @@
       <w:r>
         <w:t xml:space="preserve"> here. </w:t>
       </w:r>
-    </w:p>
-    <w:p/>
-    <w:p>
-      <w:r>
-        <w:t xml:space="preserve">These options are also </w:t>
-      </w:r>
-      <w:r>
-        <w:t>reflected</w:t>
-      </w:r>
-      <w:r>
-        <w:t xml:space="preserve"> in </w:t>
+      <w:r>
+        <w:t xml:space="preserve"> This is all handled in the </w:t>
+      </w:r>
+      <w:proofErr w:type="spellStart"/>
+      <w:r>
+        <w:t>qsf’s</w:t>
+      </w:r>
+      <w:proofErr w:type="spellEnd"/>
+      <w:r>
+        <w:t xml:space="preserve">. I am including the </w:t>
       </w:r>
       <w:proofErr w:type="spellStart"/>
       <w:r>
@@ -2825,7 +3113,7 @@
       </w:r>
       <w:proofErr w:type="spellEnd"/>
       <w:r>
-        <w:t xml:space="preserve">. </w:t>
+        <w:t xml:space="preserve"> options here for documentation. </w:t>
       </w:r>
     </w:p>
     <w:p/>
@@ -2900,7 +3188,7 @@
           </mc:Choice>
           <mc:Fallback>
             <w:pict>
-              <v:rect w14:anchorId="262AD477" id="Rectangle 29" o:spid="_x0000_s1026" style="position:absolute;margin-left:152.25pt;margin-top:245.25pt;width:307.5pt;height:21.75pt;z-index:251678720;visibility:visible;mso-wrap-style:square;mso-wrap-distance-left:9pt;mso-wrap-distance-top:0;mso-wrap-distance-right:9pt;mso-wrap-distance-bottom:0;mso-position-horizontal:absolute;mso-position-horizontal-relative:text;mso-position-vertical:absolute;mso-position-vertical-relative:text;v-text-anchor:middle" o:gfxdata="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" filled="f" strokecolor="red" strokeweight="1pt"/>
+              <v:rect w14:anchorId="0184B7C6" id="Rectangle 29" o:spid="_x0000_s1026" style="position:absolute;margin-left:152.25pt;margin-top:245.25pt;width:307.5pt;height:21.75pt;z-index:251678720;visibility:visible;mso-wrap-style:square;mso-wrap-distance-left:9pt;mso-wrap-distance-top:0;mso-wrap-distance-right:9pt;mso-wrap-distance-bottom:0;mso-position-horizontal:absolute;mso-position-horizontal-relative:text;mso-position-vertical:absolute;mso-position-vertical-relative:text;v-text-anchor:middle" o:gfxdata="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" filled="f" strokecolor="red" strokeweight="1pt"/>
             </w:pict>
           </mc:Fallback>
         </mc:AlternateContent>
@@ -2972,7 +3260,7 @@
           </mc:Choice>
           <mc:Fallback>
             <w:pict>
-              <v:rect w14:anchorId="5E3E2A5D" id="Rectangle 30" o:spid="_x0000_s1026" style="position:absolute;margin-left:152.25pt;margin-top:130.5pt;width:120pt;height:12pt;z-index:251677696;visibility:visible;mso-wrap-style:square;mso-wrap-distance-left:9pt;mso-wrap-distance-top:0;mso-wrap-distance-right:9pt;mso-wrap-distance-bottom:0;mso-position-horizontal:absolute;mso-position-horizontal-relative:text;mso-position-vertical:absolute;mso-position-vertical-relative:text;v-text-anchor:middle" o:gfxdata="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" filled="f" strokecolor="red" strokeweight="1pt"/>
+              <v:rect w14:anchorId="5A753D84" id="Rectangle 30" o:spid="_x0000_s1026" style="position:absolute;margin-left:152.25pt;margin-top:130.5pt;width:120pt;height:12pt;z-index:251677696;visibility:visible;mso-wrap-style:square;mso-wrap-distance-left:9pt;mso-wrap-distance-top:0;mso-wrap-distance-right:9pt;mso-wrap-distance-bottom:0;mso-position-horizontal:absolute;mso-position-horizontal-relative:text;mso-position-vertical:absolute;mso-position-vertical-relative:text;v-text-anchor:middle" o:gfxdata="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" filled="f" strokecolor="red" strokeweight="1pt"/>
             </w:pict>
           </mc:Fallback>
         </mc:AlternateContent>
@@ -3027,6 +3315,25 @@
       <w:r>
         <w:t xml:space="preserve"> </w:t>
       </w:r>
+      <w:r>
+        <w:t xml:space="preserve">This will result in an </w:t>
+      </w:r>
+      <w:proofErr w:type="gramStart"/>
+      <w:r>
+        <w:t>FPGA .SOF</w:t>
+      </w:r>
+      <w:proofErr w:type="gramEnd"/>
+      <w:r>
+        <w:t xml:space="preserve"> image. However the flash needs </w:t>
+      </w:r>
+      <w:proofErr w:type="gramStart"/>
+      <w:r>
+        <w:t>a .POF</w:t>
+      </w:r>
+      <w:proofErr w:type="gramEnd"/>
+      <w:r>
+        <w:t xml:space="preserve"> image. </w:t>
+      </w:r>
     </w:p>
     <w:p>
       <w:r>
@@ -3049,14 +3356,482 @@
       </w:pPr>
     </w:p>
     <w:p>
+      <w:r>
+        <w:rPr>
+          <w:noProof/>
+        </w:rPr>
+        <mc:AlternateContent>
+          <mc:Choice Requires="wps">
+            <w:drawing>
+              <wp:anchor distT="0" distB="0" distL="114300" distR="114300" simplePos="0" relativeHeight="251693056" behindDoc="0" locked="0" layoutInCell="1" allowOverlap="1" wp14:anchorId="470D0272" wp14:editId="592399E5">
+                <wp:simplePos x="0" y="0"/>
+                <wp:positionH relativeFrom="margin">
+                  <wp:align>right</wp:align>
+                </wp:positionH>
+                <wp:positionV relativeFrom="paragraph">
+                  <wp:posOffset>2794635</wp:posOffset>
+                </wp:positionV>
+                <wp:extent cx="520700" cy="165100"/>
+                <wp:effectExtent l="0" t="0" r="12700" b="25400"/>
+                <wp:wrapNone/>
+                <wp:docPr id="80" name="Rectangle 80"/>
+                <wp:cNvGraphicFramePr/>
+                <a:graphic xmlns:a="http://schemas.openxmlformats.org/drawingml/2006/main">
+                  <a:graphicData uri="http://schemas.microsoft.com/office/word/2010/wordprocessingShape">
+                    <wps:wsp>
+                      <wps:cNvSpPr/>
+                      <wps:spPr>
+                        <a:xfrm>
+                          <a:off x="0" y="0"/>
+                          <a:ext cx="520700" cy="165100"/>
+                        </a:xfrm>
+                        <a:prstGeom prst="rect">
+                          <a:avLst/>
+                        </a:prstGeom>
+                        <a:noFill/>
+                        <a:ln>
+                          <a:solidFill>
+                            <a:srgbClr val="FF0000"/>
+                          </a:solidFill>
+                        </a:ln>
+                      </wps:spPr>
+                      <wps:style>
+                        <a:lnRef idx="2">
+                          <a:schemeClr val="accent1">
+                            <a:shade val="50000"/>
+                          </a:schemeClr>
+                        </a:lnRef>
+                        <a:fillRef idx="1">
+                          <a:schemeClr val="accent1"/>
+                        </a:fillRef>
+                        <a:effectRef idx="0">
+                          <a:schemeClr val="accent1"/>
+                        </a:effectRef>
+                        <a:fontRef idx="minor">
+                          <a:schemeClr val="lt1"/>
+                        </a:fontRef>
+                      </wps:style>
+                      <wps:bodyPr rot="0" spcFirstLastPara="0" vertOverflow="overflow" horzOverflow="overflow" vert="horz" wrap="square" lIns="91440" tIns="45720" rIns="91440" bIns="45720" numCol="1" spcCol="0" rtlCol="0" fromWordArt="0" anchor="ctr" anchorCtr="0" forceAA="0" compatLnSpc="1">
+                        <a:prstTxWarp prst="textNoShape">
+                          <a:avLst/>
+                        </a:prstTxWarp>
+                        <a:noAutofit/>
+                      </wps:bodyPr>
+                    </wps:wsp>
+                  </a:graphicData>
+                </a:graphic>
+                <wp14:sizeRelH relativeFrom="margin">
+                  <wp14:pctWidth>0</wp14:pctWidth>
+                </wp14:sizeRelH>
+                <wp14:sizeRelV relativeFrom="margin">
+                  <wp14:pctHeight>0</wp14:pctHeight>
+                </wp14:sizeRelV>
+              </wp:anchor>
+            </w:drawing>
+          </mc:Choice>
+          <mc:Fallback>
+            <w:pict>
+              <v:rect w14:anchorId="2B8C645B" id="Rectangle 80" o:spid="_x0000_s1026" style="position:absolute;margin-left:-10.2pt;margin-top:220.05pt;width:41pt;height:13pt;z-index:251693056;visibility:visible;mso-wrap-style:square;mso-width-percent:0;mso-height-percent:0;mso-wrap-distance-left:9pt;mso-wrap-distance-top:0;mso-wrap-distance-right:9pt;mso-wrap-distance-bottom:0;mso-position-horizontal:right;mso-position-horizontal-relative:margin;mso-position-vertical:absolute;mso-position-vertical-relative:text;mso-width-percent:0;mso-height-percent:0;mso-width-relative:margin;mso-height-relative:margin;v-text-anchor:middle" o:gfxdata="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" filled="f" strokecolor="red" strokeweight="1pt">
+                <w10:wrap anchorx="margin"/>
+              </v:rect>
+            </w:pict>
+          </mc:Fallback>
+        </mc:AlternateContent>
+      </w:r>
+      <w:r>
+        <w:rPr>
+          <w:noProof/>
+        </w:rPr>
+        <mc:AlternateContent>
+          <mc:Choice Requires="wps">
+            <w:drawing>
+              <wp:anchor distT="0" distB="0" distL="114300" distR="114300" simplePos="0" relativeHeight="251691008" behindDoc="0" locked="0" layoutInCell="1" allowOverlap="1" wp14:anchorId="49FA1C25" wp14:editId="1B1685D2">
+                <wp:simplePos x="0" y="0"/>
+                <wp:positionH relativeFrom="margin">
+                  <wp:posOffset>120650</wp:posOffset>
+                </wp:positionH>
+                <wp:positionV relativeFrom="paragraph">
+                  <wp:posOffset>1956435</wp:posOffset>
+                </wp:positionV>
+                <wp:extent cx="2438400" cy="393700"/>
+                <wp:effectExtent l="0" t="0" r="19050" b="25400"/>
+                <wp:wrapNone/>
+                <wp:docPr id="79" name="Rectangle 79"/>
+                <wp:cNvGraphicFramePr/>
+                <a:graphic xmlns:a="http://schemas.openxmlformats.org/drawingml/2006/main">
+                  <a:graphicData uri="http://schemas.microsoft.com/office/word/2010/wordprocessingShape">
+                    <wps:wsp>
+                      <wps:cNvSpPr/>
+                      <wps:spPr>
+                        <a:xfrm>
+                          <a:off x="0" y="0"/>
+                          <a:ext cx="2438400" cy="393700"/>
+                        </a:xfrm>
+                        <a:prstGeom prst="rect">
+                          <a:avLst/>
+                        </a:prstGeom>
+                        <a:noFill/>
+                        <a:ln>
+                          <a:solidFill>
+                            <a:srgbClr val="FF0000"/>
+                          </a:solidFill>
+                        </a:ln>
+                      </wps:spPr>
+                      <wps:style>
+                        <a:lnRef idx="2">
+                          <a:schemeClr val="accent1">
+                            <a:shade val="50000"/>
+                          </a:schemeClr>
+                        </a:lnRef>
+                        <a:fillRef idx="1">
+                          <a:schemeClr val="accent1"/>
+                        </a:fillRef>
+                        <a:effectRef idx="0">
+                          <a:schemeClr val="accent1"/>
+                        </a:effectRef>
+                        <a:fontRef idx="minor">
+                          <a:schemeClr val="lt1"/>
+                        </a:fontRef>
+                      </wps:style>
+                      <wps:bodyPr rot="0" spcFirstLastPara="0" vertOverflow="overflow" horzOverflow="overflow" vert="horz" wrap="square" lIns="91440" tIns="45720" rIns="91440" bIns="45720" numCol="1" spcCol="0" rtlCol="0" fromWordArt="0" anchor="ctr" anchorCtr="0" forceAA="0" compatLnSpc="1">
+                        <a:prstTxWarp prst="textNoShape">
+                          <a:avLst/>
+                        </a:prstTxWarp>
+                        <a:noAutofit/>
+                      </wps:bodyPr>
+                    </wps:wsp>
+                  </a:graphicData>
+                </a:graphic>
+                <wp14:sizeRelH relativeFrom="margin">
+                  <wp14:pctWidth>0</wp14:pctWidth>
+                </wp14:sizeRelH>
+                <wp14:sizeRelV relativeFrom="margin">
+                  <wp14:pctHeight>0</wp14:pctHeight>
+                </wp14:sizeRelV>
+              </wp:anchor>
+            </w:drawing>
+          </mc:Choice>
+          <mc:Fallback>
+            <w:pict>
+              <v:rect w14:anchorId="090B9134" id="Rectangle 79" o:spid="_x0000_s1026" style="position:absolute;margin-left:9.5pt;margin-top:154.05pt;width:192pt;height:31pt;z-index:251691008;visibility:visible;mso-wrap-style:square;mso-width-percent:0;mso-height-percent:0;mso-wrap-distance-left:9pt;mso-wrap-distance-top:0;mso-wrap-distance-right:9pt;mso-wrap-distance-bottom:0;mso-position-horizontal:absolute;mso-position-horizontal-relative:margin;mso-position-vertical:absolute;mso-position-vertical-relative:text;mso-width-percent:0;mso-height-percent:0;mso-width-relative:margin;mso-height-relative:margin;v-text-anchor:middle" o:gfxdata="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" filled="f" strokecolor="red" strokeweight="1pt">
+                <w10:wrap anchorx="margin"/>
+              </v:rect>
+            </w:pict>
+          </mc:Fallback>
+        </mc:AlternateContent>
+      </w:r>
+      <w:r>
+        <w:rPr>
+          <w:noProof/>
+        </w:rPr>
+        <mc:AlternateContent>
+          <mc:Choice Requires="wps">
+            <w:drawing>
+              <wp:anchor distT="0" distB="0" distL="114300" distR="114300" simplePos="0" relativeHeight="251688960" behindDoc="0" locked="0" layoutInCell="1" allowOverlap="1" wp14:anchorId="45C357FA" wp14:editId="7212E0A4">
+                <wp:simplePos x="0" y="0"/>
+                <wp:positionH relativeFrom="margin">
+                  <wp:align>right</wp:align>
+                </wp:positionH>
+                <wp:positionV relativeFrom="paragraph">
+                  <wp:posOffset>2223135</wp:posOffset>
+                </wp:positionV>
+                <wp:extent cx="520700" cy="165100"/>
+                <wp:effectExtent l="0" t="0" r="12700" b="25400"/>
+                <wp:wrapNone/>
+                <wp:docPr id="78" name="Rectangle 78"/>
+                <wp:cNvGraphicFramePr/>
+                <a:graphic xmlns:a="http://schemas.openxmlformats.org/drawingml/2006/main">
+                  <a:graphicData uri="http://schemas.microsoft.com/office/word/2010/wordprocessingShape">
+                    <wps:wsp>
+                      <wps:cNvSpPr/>
+                      <wps:spPr>
+                        <a:xfrm>
+                          <a:off x="0" y="0"/>
+                          <a:ext cx="520700" cy="165100"/>
+                        </a:xfrm>
+                        <a:prstGeom prst="rect">
+                          <a:avLst/>
+                        </a:prstGeom>
+                        <a:noFill/>
+                        <a:ln>
+                          <a:solidFill>
+                            <a:srgbClr val="FF0000"/>
+                          </a:solidFill>
+                        </a:ln>
+                      </wps:spPr>
+                      <wps:style>
+                        <a:lnRef idx="2">
+                          <a:schemeClr val="accent1">
+                            <a:shade val="50000"/>
+                          </a:schemeClr>
+                        </a:lnRef>
+                        <a:fillRef idx="1">
+                          <a:schemeClr val="accent1"/>
+                        </a:fillRef>
+                        <a:effectRef idx="0">
+                          <a:schemeClr val="accent1"/>
+                        </a:effectRef>
+                        <a:fontRef idx="minor">
+                          <a:schemeClr val="lt1"/>
+                        </a:fontRef>
+                      </wps:style>
+                      <wps:bodyPr rot="0" spcFirstLastPara="0" vertOverflow="overflow" horzOverflow="overflow" vert="horz" wrap="square" lIns="91440" tIns="45720" rIns="91440" bIns="45720" numCol="1" spcCol="0" rtlCol="0" fromWordArt="0" anchor="ctr" anchorCtr="0" forceAA="0" compatLnSpc="1">
+                        <a:prstTxWarp prst="textNoShape">
+                          <a:avLst/>
+                        </a:prstTxWarp>
+                        <a:noAutofit/>
+                      </wps:bodyPr>
+                    </wps:wsp>
+                  </a:graphicData>
+                </a:graphic>
+                <wp14:sizeRelH relativeFrom="margin">
+                  <wp14:pctWidth>0</wp14:pctWidth>
+                </wp14:sizeRelH>
+                <wp14:sizeRelV relativeFrom="margin">
+                  <wp14:pctHeight>0</wp14:pctHeight>
+                </wp14:sizeRelV>
+              </wp:anchor>
+            </w:drawing>
+          </mc:Choice>
+          <mc:Fallback>
+            <w:pict>
+              <v:rect w14:anchorId="4F058311" id="Rectangle 78" o:spid="_x0000_s1026" style="position:absolute;margin-left:-10.2pt;margin-top:175.05pt;width:41pt;height:13pt;z-index:251688960;visibility:visible;mso-wrap-style:square;mso-width-percent:0;mso-height-percent:0;mso-wrap-distance-left:9pt;mso-wrap-distance-top:0;mso-wrap-distance-right:9pt;mso-wrap-distance-bottom:0;mso-position-horizontal:right;mso-position-horizontal-relative:margin;mso-position-vertical:absolute;mso-position-vertical-relative:text;mso-width-percent:0;mso-height-percent:0;mso-width-relative:margin;mso-height-relative:margin;v-text-anchor:middle" o:gfxdata="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" filled="f" strokecolor="red" strokeweight="1pt">
+                <w10:wrap anchorx="margin"/>
+              </v:rect>
+            </w:pict>
+          </mc:Fallback>
+        </mc:AlternateContent>
+      </w:r>
+      <w:r>
+        <w:rPr>
+          <w:noProof/>
+        </w:rPr>
+        <mc:AlternateContent>
+          <mc:Choice Requires="wps">
+            <w:drawing>
+              <wp:anchor distT="0" distB="0" distL="114300" distR="114300" simplePos="0" relativeHeight="251686912" behindDoc="0" locked="0" layoutInCell="1" allowOverlap="1" wp14:anchorId="6E24963F" wp14:editId="0CA4CEE0">
+                <wp:simplePos x="0" y="0"/>
+                <wp:positionH relativeFrom="column">
+                  <wp:posOffset>4699000</wp:posOffset>
+                </wp:positionH>
+                <wp:positionV relativeFrom="paragraph">
+                  <wp:posOffset>984885</wp:posOffset>
+                </wp:positionV>
+                <wp:extent cx="1117600" cy="215900"/>
+                <wp:effectExtent l="0" t="0" r="25400" b="12700"/>
+                <wp:wrapNone/>
+                <wp:docPr id="77" name="Rectangle 77"/>
+                <wp:cNvGraphicFramePr/>
+                <a:graphic xmlns:a="http://schemas.openxmlformats.org/drawingml/2006/main">
+                  <a:graphicData uri="http://schemas.microsoft.com/office/word/2010/wordprocessingShape">
+                    <wps:wsp>
+                      <wps:cNvSpPr/>
+                      <wps:spPr>
+                        <a:xfrm>
+                          <a:off x="0" y="0"/>
+                          <a:ext cx="1117600" cy="215900"/>
+                        </a:xfrm>
+                        <a:prstGeom prst="rect">
+                          <a:avLst/>
+                        </a:prstGeom>
+                        <a:noFill/>
+                        <a:ln>
+                          <a:solidFill>
+                            <a:srgbClr val="FF0000"/>
+                          </a:solidFill>
+                        </a:ln>
+                      </wps:spPr>
+                      <wps:style>
+                        <a:lnRef idx="2">
+                          <a:schemeClr val="accent1">
+                            <a:shade val="50000"/>
+                          </a:schemeClr>
+                        </a:lnRef>
+                        <a:fillRef idx="1">
+                          <a:schemeClr val="accent1"/>
+                        </a:fillRef>
+                        <a:effectRef idx="0">
+                          <a:schemeClr val="accent1"/>
+                        </a:effectRef>
+                        <a:fontRef idx="minor">
+                          <a:schemeClr val="lt1"/>
+                        </a:fontRef>
+                      </wps:style>
+                      <wps:bodyPr rot="0" spcFirstLastPara="0" vertOverflow="overflow" horzOverflow="overflow" vert="horz" wrap="square" lIns="91440" tIns="45720" rIns="91440" bIns="45720" numCol="1" spcCol="0" rtlCol="0" fromWordArt="0" anchor="ctr" anchorCtr="0" forceAA="0" compatLnSpc="1">
+                        <a:prstTxWarp prst="textNoShape">
+                          <a:avLst/>
+                        </a:prstTxWarp>
+                        <a:noAutofit/>
+                      </wps:bodyPr>
+                    </wps:wsp>
+                  </a:graphicData>
+                </a:graphic>
+              </wp:anchor>
+            </w:drawing>
+          </mc:Choice>
+          <mc:Fallback>
+            <w:pict>
+              <v:rect w14:anchorId="57E29F3A" id="Rectangle 77" o:spid="_x0000_s1026" style="position:absolute;margin-left:370pt;margin-top:77.55pt;width:88pt;height:17pt;z-index:251686912;visibility:visible;mso-wrap-style:square;mso-wrap-distance-left:9pt;mso-wrap-distance-top:0;mso-wrap-distance-right:9pt;mso-wrap-distance-bottom:0;mso-position-horizontal:absolute;mso-position-horizontal-relative:text;mso-position-vertical:absolute;mso-position-vertical-relative:text;v-text-anchor:middle" o:gfxdata="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" filled="f" strokecolor="red" strokeweight="1pt"/>
+            </w:pict>
+          </mc:Fallback>
+        </mc:AlternateContent>
+      </w:r>
+      <w:r>
+        <w:rPr>
+          <w:noProof/>
+        </w:rPr>
+        <mc:AlternateContent>
+          <mc:Choice Requires="wps">
+            <w:drawing>
+              <wp:anchor distT="0" distB="0" distL="114300" distR="114300" simplePos="0" relativeHeight="251684864" behindDoc="0" locked="0" layoutInCell="1" allowOverlap="1" wp14:anchorId="6E24963F" wp14:editId="0CA4CEE0">
+                <wp:simplePos x="0" y="0"/>
+                <wp:positionH relativeFrom="column">
+                  <wp:posOffset>1790700</wp:posOffset>
+                </wp:positionH>
+                <wp:positionV relativeFrom="paragraph">
+                  <wp:posOffset>1016635</wp:posOffset>
+                </wp:positionV>
+                <wp:extent cx="1117600" cy="215900"/>
+                <wp:effectExtent l="0" t="0" r="25400" b="12700"/>
+                <wp:wrapNone/>
+                <wp:docPr id="76" name="Rectangle 76"/>
+                <wp:cNvGraphicFramePr/>
+                <a:graphic xmlns:a="http://schemas.openxmlformats.org/drawingml/2006/main">
+                  <a:graphicData uri="http://schemas.microsoft.com/office/word/2010/wordprocessingShape">
+                    <wps:wsp>
+                      <wps:cNvSpPr/>
+                      <wps:spPr>
+                        <a:xfrm>
+                          <a:off x="0" y="0"/>
+                          <a:ext cx="1117600" cy="215900"/>
+                        </a:xfrm>
+                        <a:prstGeom prst="rect">
+                          <a:avLst/>
+                        </a:prstGeom>
+                        <a:noFill/>
+                        <a:ln>
+                          <a:solidFill>
+                            <a:srgbClr val="FF0000"/>
+                          </a:solidFill>
+                        </a:ln>
+                      </wps:spPr>
+                      <wps:style>
+                        <a:lnRef idx="2">
+                          <a:schemeClr val="accent1">
+                            <a:shade val="50000"/>
+                          </a:schemeClr>
+                        </a:lnRef>
+                        <a:fillRef idx="1">
+                          <a:schemeClr val="accent1"/>
+                        </a:fillRef>
+                        <a:effectRef idx="0">
+                          <a:schemeClr val="accent1"/>
+                        </a:effectRef>
+                        <a:fontRef idx="minor">
+                          <a:schemeClr val="lt1"/>
+                        </a:fontRef>
+                      </wps:style>
+                      <wps:bodyPr rot="0" spcFirstLastPara="0" vertOverflow="overflow" horzOverflow="overflow" vert="horz" wrap="square" lIns="91440" tIns="45720" rIns="91440" bIns="45720" numCol="1" spcCol="0" rtlCol="0" fromWordArt="0" anchor="ctr" anchorCtr="0" forceAA="0" compatLnSpc="1">
+                        <a:prstTxWarp prst="textNoShape">
+                          <a:avLst/>
+                        </a:prstTxWarp>
+                        <a:noAutofit/>
+                      </wps:bodyPr>
+                    </wps:wsp>
+                  </a:graphicData>
+                </a:graphic>
+              </wp:anchor>
+            </w:drawing>
+          </mc:Choice>
+          <mc:Fallback>
+            <w:pict>
+              <v:rect w14:anchorId="1BF3BACD" id="Rectangle 76" o:spid="_x0000_s1026" style="position:absolute;margin-left:141pt;margin-top:80.05pt;width:88pt;height:17pt;z-index:251684864;visibility:visible;mso-wrap-style:square;mso-wrap-distance-left:9pt;mso-wrap-distance-top:0;mso-wrap-distance-right:9pt;mso-wrap-distance-bottom:0;mso-position-horizontal:absolute;mso-position-horizontal-relative:text;mso-position-vertical:absolute;mso-position-vertical-relative:text;v-text-anchor:middle" o:gfxdata="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" filled="f" strokecolor="red" strokeweight="1pt"/>
+            </w:pict>
+          </mc:Fallback>
+        </mc:AlternateContent>
+      </w:r>
+      <w:r>
+        <w:rPr>
+          <w:noProof/>
+        </w:rPr>
+        <mc:AlternateContent>
+          <mc:Choice Requires="wps">
+            <w:drawing>
+              <wp:anchor distT="0" distB="0" distL="114300" distR="114300" simplePos="0" relativeHeight="251682816" behindDoc="0" locked="0" layoutInCell="1" allowOverlap="1">
+                <wp:simplePos x="0" y="0"/>
+                <wp:positionH relativeFrom="column">
+                  <wp:posOffset>63500</wp:posOffset>
+                </wp:positionH>
+                <wp:positionV relativeFrom="paragraph">
+                  <wp:posOffset>1016635</wp:posOffset>
+                </wp:positionV>
+                <wp:extent cx="1117600" cy="215900"/>
+                <wp:effectExtent l="0" t="0" r="25400" b="12700"/>
+                <wp:wrapNone/>
+                <wp:docPr id="75" name="Rectangle 75"/>
+                <wp:cNvGraphicFramePr/>
+                <a:graphic xmlns:a="http://schemas.openxmlformats.org/drawingml/2006/main">
+                  <a:graphicData uri="http://schemas.microsoft.com/office/word/2010/wordprocessingShape">
+                    <wps:wsp>
+                      <wps:cNvSpPr/>
+                      <wps:spPr>
+                        <a:xfrm>
+                          <a:off x="0" y="0"/>
+                          <a:ext cx="1117600" cy="215900"/>
+                        </a:xfrm>
+                        <a:prstGeom prst="rect">
+                          <a:avLst/>
+                        </a:prstGeom>
+                        <a:noFill/>
+                        <a:ln>
+                          <a:solidFill>
+                            <a:srgbClr val="FF0000"/>
+                          </a:solidFill>
+                        </a:ln>
+                      </wps:spPr>
+                      <wps:style>
+                        <a:lnRef idx="2">
+                          <a:schemeClr val="accent1">
+                            <a:shade val="50000"/>
+                          </a:schemeClr>
+                        </a:lnRef>
+                        <a:fillRef idx="1">
+                          <a:schemeClr val="accent1"/>
+                        </a:fillRef>
+                        <a:effectRef idx="0">
+                          <a:schemeClr val="accent1"/>
+                        </a:effectRef>
+                        <a:fontRef idx="minor">
+                          <a:schemeClr val="lt1"/>
+                        </a:fontRef>
+                      </wps:style>
+                      <wps:bodyPr rot="0" spcFirstLastPara="0" vertOverflow="overflow" horzOverflow="overflow" vert="horz" wrap="square" lIns="91440" tIns="45720" rIns="91440" bIns="45720" numCol="1" spcCol="0" rtlCol="0" fromWordArt="0" anchor="ctr" anchorCtr="0" forceAA="0" compatLnSpc="1">
+                        <a:prstTxWarp prst="textNoShape">
+                          <a:avLst/>
+                        </a:prstTxWarp>
+                        <a:noAutofit/>
+                      </wps:bodyPr>
+                    </wps:wsp>
+                  </a:graphicData>
+                </a:graphic>
+              </wp:anchor>
+            </w:drawing>
+          </mc:Choice>
+          <mc:Fallback>
+            <w:pict>
+              <v:rect w14:anchorId="0CF45EE2" id="Rectangle 75" o:spid="_x0000_s1026" style="position:absolute;margin-left:5pt;margin-top:80.05pt;width:88pt;height:17pt;z-index:251682816;visibility:visible;mso-wrap-style:square;mso-wrap-distance-left:9pt;mso-wrap-distance-top:0;mso-wrap-distance-right:9pt;mso-wrap-distance-bottom:0;mso-position-horizontal:absolute;mso-position-horizontal-relative:text;mso-position-vertical:absolute;mso-position-vertical-relative:text;v-text-anchor:middle" o:gfxdata="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" filled="f" strokecolor="red" strokeweight="1pt"/>
+            </w:pict>
+          </mc:Fallback>
+        </mc:AlternateContent>
+      </w:r>
       <w:r>
         <w:rPr>
           <w:noProof/>
         </w:rPr>
         <w:drawing>
           <wp:inline distT="0" distB="0" distL="0" distR="0" wp14:anchorId="6DDA0BFB" wp14:editId="610A7D24">
-            <wp:extent cx="5943600" cy="2520563"/>
-            <wp:effectExtent l="0" t="0" r="0" b="0"/>
+            <wp:extent cx="5943015" cy="2933700"/>
+            <wp:effectExtent l="0" t="0" r="635" b="0"/>
             <wp:docPr id="90" name="Picture 90"/>
             <wp:cNvGraphicFramePr>
               <a:graphicFrameLocks xmlns:a="http://schemas.openxmlformats.org/drawingml/2006/main" noChangeAspect="1"/>
@@ -3070,13 +3845,13 @@
                   </pic:nvPicPr>
                   <pic:blipFill rotWithShape="1">
                     <a:blip r:embed="rId15"/>
-                    <a:srcRect b="45580"/>
+                    <a:srcRect b="36654"/>
                     <a:stretch/>
                   </pic:blipFill>
                   <pic:spPr bwMode="auto">
                     <a:xfrm>
                       <a:off x="0" y="0"/>
-                      <a:ext cx="5943600" cy="2520563"/>
+                      <a:ext cx="5943600" cy="2933989"/>
                     </a:xfrm>
                     <a:prstGeom prst="rect">
                       <a:avLst/>
@@ -3100,7 +3875,25 @@
     <w:p/>
     <w:p>
       <w:r>
-        <w:t xml:space="preserve">Parallel flash loader has been changed in the CPLD to boot the FPGA image from a certain spot. PFL also looks for option bits at a certain spot. This hard coding of addresses makes the system more robust. It also allows you to verify FPGA image in the flash using the programmer. </w:t>
+        <w:t>Parallel flash loader has been changed in the CPLD</w:t>
+      </w:r>
+      <w:r>
+        <w:t xml:space="preserve"> project to look for the FPGA image in flash from a certain offset. </w:t>
+      </w:r>
+      <w:r>
+        <w:t xml:space="preserve">PFL also looks for option bits </w:t>
+      </w:r>
+      <w:r>
+        <w:t>at a certain offset</w:t>
+      </w:r>
+      <w:r>
+        <w:t xml:space="preserve">. This hard coding of addresses makes the system more robust. It also allows you to verify </w:t>
+      </w:r>
+      <w:r>
+        <w:t xml:space="preserve">the </w:t>
+      </w:r>
+      <w:r>
+        <w:t xml:space="preserve">FPGA image in the flash using the programmer. </w:t>
       </w:r>
     </w:p>
     <w:p>
@@ -3115,489 +3908,84 @@
     </w:p>
     <w:p>
       <w:r>
-        <w:t xml:space="preserve">Add the SOF </w:t>
-      </w:r>
-    </w:p>
-    <w:p/>
-    <w:p/>
-    <w:p/>
-    <w:p/>
-    <w:p/>
-    <w:p/>
-    <w:p>
-      <w:proofErr w:type="spellStart"/>
-      <w:r>
-        <w:t>Source_Code</w:t>
-      </w:r>
-      <w:proofErr w:type="spellEnd"/>
-      <w:r>
-        <w:t>\</w:t>
-      </w:r>
-      <w:proofErr w:type="spellStart"/>
-      <w:r>
-        <w:t>DevBoard_PowerMonitor</w:t>
-      </w:r>
-      <w:proofErr w:type="spellEnd"/>
-      <w:r>
-        <w:t>\CPLD</w:t>
-      </w:r>
-    </w:p>
-    <w:p>
-      <w:r>
-        <w:tab/>
-        <w:t>Used for loading FPGA from Flash on Boot and Normal Operation</w:t>
-      </w:r>
-    </w:p>
-    <w:p/>
-    <w:p/>
-    <w:p>
-      <w:r>
+        <w:t>Note</w:t>
+      </w:r>
+      <w:r>
+        <w:t xml:space="preserve"> the odd choice of CFI_128Mb, when the actual chip is a QSPI_128Mb. This is explained by Altera here: </w:t>
+      </w:r>
+      <w:hyperlink r:id="rId16" w:history="1">
+        <w:r>
+          <w:rPr>
+            <w:rStyle w:val="Hyperlink"/>
+          </w:rPr>
+          <w:t>https://www.altera.com/support/support-resources/knowledge-base/solutions/rd05082012_592.html</w:t>
+        </w:r>
+      </w:hyperlink>
+    </w:p>
+    <w:p>
+      <w:r>
+        <w:t xml:space="preserve">Check the name and location of your </w:t>
+      </w:r>
+      <w:proofErr w:type="spellStart"/>
+      <w:r>
+        <w:t>output.pof</w:t>
+      </w:r>
+      <w:proofErr w:type="spellEnd"/>
+      <w:r>
+        <w:t xml:space="preserve"> file. </w:t>
+      </w:r>
+    </w:p>
+    <w:p>
+      <w:r>
+        <w:t xml:space="preserve">Add the </w:t>
+      </w:r>
+      <w:proofErr w:type="gramStart"/>
+      <w:r>
+        <w:t>FPGA .SOF</w:t>
+      </w:r>
+      <w:proofErr w:type="gramEnd"/>
+      <w:r>
+        <w:t xml:space="preserve"> to the </w:t>
+      </w:r>
+      <w:r>
+        <w:t xml:space="preserve">.POF by double clicking the SOF_DATA Page_0. Browse to </w:t>
+      </w:r>
+      <w:proofErr w:type="gramStart"/>
+      <w:r>
+        <w:t>the .SOF</w:t>
+      </w:r>
+      <w:proofErr w:type="gramEnd"/>
+      <w:r>
+        <w:t xml:space="preserve"> image compiled. </w:t>
+      </w:r>
+    </w:p>
+    <w:p>
+      <w:r>
+        <w:t xml:space="preserve">We now change where in the POF this image will be offset. </w:t>
+      </w:r>
+    </w:p>
+    <w:p>
+      <w:r>
+        <w:t>C</w:t>
+      </w:r>
+      <w:r>
+        <w:t>lick t</w:t>
+      </w:r>
+      <w:r>
+        <w:t xml:space="preserve">he SOF DATA and hit properties off to the right. </w:t>
+      </w:r>
+    </w:p>
+    <w:p>
+      <w:r>
+        <w:rPr>
+          <w:noProof/>
+        </w:rPr>
         <w:lastRenderedPageBreak/>
-        <w:t>For CPLD, these are the files:</w:t>
-      </w:r>
-    </w:p>
-    <w:p>
-      <w:pPr>
-        <w:spacing w:after="0" w:line="240" w:lineRule="auto"/>
-      </w:pPr>
-      <w:proofErr w:type="spellStart"/>
-      <w:r>
-        <w:t>set_global_assignment</w:t>
-      </w:r>
-      <w:proofErr w:type="spellEnd"/>
-      <w:r>
-        <w:t xml:space="preserve"> -name VHDL_FILE ../../</w:t>
-      </w:r>
-      <w:proofErr w:type="spellStart"/>
-      <w:r>
-        <w:t>MainCollar</w:t>
-      </w:r>
-      <w:proofErr w:type="spellEnd"/>
-      <w:r>
-        <w:t>/</w:t>
-      </w:r>
-      <w:proofErr w:type="spellStart"/>
-      <w:r>
-        <w:t>PowerController</w:t>
-      </w:r>
-      <w:proofErr w:type="spellEnd"/>
-      <w:r>
-        <w:t>/</w:t>
-      </w:r>
-      <w:proofErr w:type="spellStart"/>
-      <w:r>
-        <w:t>PC_StatusControl_pkg.vhd</w:t>
-      </w:r>
-      <w:proofErr w:type="spellEnd"/>
-    </w:p>
-    <w:p>
-      <w:pPr>
-        <w:spacing w:after="0" w:line="240" w:lineRule="auto"/>
-      </w:pPr>
-      <w:proofErr w:type="spellStart"/>
-      <w:r>
-        <w:t>set_global_assignment</w:t>
-      </w:r>
-      <w:proofErr w:type="spellEnd"/>
-      <w:r>
-        <w:t xml:space="preserve"> -name VHDL_FILE ../../</w:t>
-      </w:r>
-      <w:proofErr w:type="spellStart"/>
-      <w:r>
-        <w:t>MainCollar</w:t>
-      </w:r>
-      <w:proofErr w:type="spellEnd"/>
-      <w:r>
-        <w:t>/General/</w:t>
-      </w:r>
-      <w:proofErr w:type="spellStart"/>
-      <w:r>
-        <w:t>Utilities_pkg.vhd</w:t>
-      </w:r>
-      <w:proofErr w:type="spellEnd"/>
-    </w:p>
-    <w:p>
-      <w:pPr>
-        <w:spacing w:after="0" w:line="240" w:lineRule="auto"/>
-      </w:pPr>
-      <w:proofErr w:type="spellStart"/>
-      <w:r>
-        <w:t>set_global_assignment</w:t>
-      </w:r>
-      <w:proofErr w:type="spellEnd"/>
-      <w:r>
-        <w:t xml:space="preserve"> -name VHDL_FILE </w:t>
-      </w:r>
-      <w:proofErr w:type="spellStart"/>
-      <w:r>
-        <w:t>AudioRecordingCollarCPLD_TopLevel.vhd</w:t>
-      </w:r>
-      <w:proofErr w:type="spellEnd"/>
-    </w:p>
-    <w:p>
-      <w:pPr>
-        <w:spacing w:after="0" w:line="240" w:lineRule="auto"/>
-      </w:pPr>
-      <w:proofErr w:type="spellStart"/>
-      <w:r>
-        <w:t>set_global_assignment</w:t>
-      </w:r>
-      <w:proofErr w:type="spellEnd"/>
-      <w:r>
-        <w:t xml:space="preserve"> -name VHDL_FILE ../../</w:t>
-      </w:r>
-      <w:proofErr w:type="spellStart"/>
-      <w:r>
-        <w:t>MainCollar</w:t>
-      </w:r>
-      <w:proofErr w:type="spellEnd"/>
-      <w:r>
-        <w:t>/</w:t>
-      </w:r>
-      <w:proofErr w:type="spellStart"/>
-      <w:r>
-        <w:t>PowerController</w:t>
-      </w:r>
-      <w:proofErr w:type="spellEnd"/>
-      <w:r>
-        <w:t>/</w:t>
-      </w:r>
-      <w:proofErr w:type="spellStart"/>
-      <w:r>
-        <w:t>StatCtlSPI.vhd</w:t>
-      </w:r>
-      <w:proofErr w:type="spellEnd"/>
-    </w:p>
-    <w:p>
-      <w:pPr>
-        <w:spacing w:after="0" w:line="240" w:lineRule="auto"/>
-      </w:pPr>
-      <w:proofErr w:type="spellStart"/>
-      <w:r>
-        <w:t>set_global_assignment</w:t>
-      </w:r>
-      <w:proofErr w:type="spellEnd"/>
-      <w:r>
-        <w:t xml:space="preserve"> -name VHDL_FILE ../../</w:t>
-      </w:r>
-      <w:proofErr w:type="spellStart"/>
-      <w:r>
-        <w:t>MainCollar</w:t>
-      </w:r>
-      <w:proofErr w:type="spellEnd"/>
-      <w:r>
-        <w:t>/</w:t>
-      </w:r>
-      <w:proofErr w:type="spellStart"/>
-      <w:r>
-        <w:t>PowerController</w:t>
-      </w:r>
-      <w:proofErr w:type="spellEnd"/>
-      <w:r>
-        <w:t>/</w:t>
-      </w:r>
-      <w:proofErr w:type="spellStart"/>
-      <w:r>
-        <w:t>PC_UFM.vhd</w:t>
-      </w:r>
-      <w:proofErr w:type="spellEnd"/>
-    </w:p>
-    <w:p>
-      <w:pPr>
-        <w:spacing w:after="0" w:line="240" w:lineRule="auto"/>
-      </w:pPr>
-      <w:proofErr w:type="spellStart"/>
-      <w:r>
-        <w:t>set_global_assignment</w:t>
-      </w:r>
-      <w:proofErr w:type="spellEnd"/>
-      <w:r>
-        <w:t xml:space="preserve"> -name QIP_FILE ../../</w:t>
-      </w:r>
-      <w:proofErr w:type="spellStart"/>
-      <w:r>
-        <w:t>MainCollar</w:t>
-      </w:r>
-      <w:proofErr w:type="spellEnd"/>
-      <w:r>
-        <w:t>/</w:t>
-      </w:r>
-      <w:proofErr w:type="spellStart"/>
-      <w:r>
-        <w:t>PowerController</w:t>
-      </w:r>
-      <w:proofErr w:type="spellEnd"/>
-      <w:r>
-        <w:t>/</w:t>
-      </w:r>
-      <w:proofErr w:type="spellStart"/>
-      <w:r>
-        <w:t>PFL.qip</w:t>
-      </w:r>
-      <w:proofErr w:type="spellEnd"/>
-    </w:p>
-    <w:p>
-      <w:pPr>
-        <w:spacing w:after="0" w:line="240" w:lineRule="auto"/>
-      </w:pPr>
-      <w:proofErr w:type="spellStart"/>
-      <w:r>
-        <w:t>set_global_assignment</w:t>
-      </w:r>
-      <w:proofErr w:type="spellEnd"/>
-      <w:r>
-        <w:t xml:space="preserve"> -name VHDL_FILE ../../</w:t>
-      </w:r>
-      <w:proofErr w:type="spellStart"/>
-      <w:r>
-        <w:t>MainCollar</w:t>
-      </w:r>
-      <w:proofErr w:type="spellEnd"/>
-      <w:r>
-        <w:t>/</w:t>
-      </w:r>
-      <w:proofErr w:type="spellStart"/>
-      <w:r>
-        <w:t>PowerController</w:t>
-      </w:r>
-      <w:proofErr w:type="spellEnd"/>
-      <w:r>
-        <w:t>/</w:t>
-      </w:r>
-      <w:proofErr w:type="spellStart"/>
-      <w:r>
-        <w:t>PowerController.vhd</w:t>
-      </w:r>
-      <w:proofErr w:type="spellEnd"/>
-    </w:p>
-    <w:p>
-      <w:pPr>
-        <w:spacing w:after="0" w:line="240" w:lineRule="auto"/>
-      </w:pPr>
-      <w:proofErr w:type="spellStart"/>
-      <w:r>
-        <w:t>set_global_assignment</w:t>
-      </w:r>
-      <w:proofErr w:type="spellEnd"/>
-      <w:r>
-        <w:t xml:space="preserve"> -name QIP_FILE ../../</w:t>
-      </w:r>
-      <w:proofErr w:type="spellStart"/>
-      <w:r>
-        <w:t>MainCollar</w:t>
-      </w:r>
-      <w:proofErr w:type="spellEnd"/>
-      <w:r>
-        <w:t>/</w:t>
-      </w:r>
-      <w:proofErr w:type="spellStart"/>
-      <w:r>
-        <w:t>PowerController</w:t>
-      </w:r>
-      <w:proofErr w:type="spellEnd"/>
-      <w:r>
-        <w:t>/</w:t>
-      </w:r>
-      <w:proofErr w:type="spellStart"/>
-      <w:r>
-        <w:t>InternalFlash.qip</w:t>
-      </w:r>
-      <w:proofErr w:type="spellEnd"/>
-    </w:p>
-    <w:p/>
-    <w:p/>
-    <w:p/>
-    <w:p/>
-    <w:p/>
-    <w:p/>
-    <w:p>
-      <w:r>
-        <w:br w:type="page"/>
-      </w:r>
-    </w:p>
-    <w:p>
-      <w:pPr>
-        <w:rPr>
-          <w:b/>
-        </w:rPr>
-      </w:pPr>
-      <w:r>
-        <w:rPr>
-          <w:b/>
-        </w:rPr>
-        <w:lastRenderedPageBreak/>
-        <w:t>Odds and Ends</w:t>
-      </w:r>
-    </w:p>
-    <w:p>
-      <w:pPr>
-        <w:rPr>
-          <w:b/>
-        </w:rPr>
-      </w:pPr>
-      <w:r>
-        <w:rPr>
-          <w:b/>
-        </w:rPr>
-        <w:t>Flash Boot Pins of Interest</w:t>
-      </w:r>
-    </w:p>
-    <w:p>
-      <w:r>
-        <w:t xml:space="preserve">Of interest </w:t>
-      </w:r>
-      <w:r>
-        <w:t>are</w:t>
-      </w:r>
-      <w:r>
-        <w:t xml:space="preserve"> the </w:t>
-      </w:r>
-      <w:proofErr w:type="spellStart"/>
-      <w:r>
-        <w:t>pullups</w:t>
-      </w:r>
-      <w:proofErr w:type="spellEnd"/>
-      <w:r>
-        <w:t xml:space="preserve"> on the following FPGA pins. The FPGA pin guidelines for the Cyclone V E series indicates these should all be pulled up. In the </w:t>
-      </w:r>
-      <w:proofErr w:type="spellStart"/>
-      <w:r>
-        <w:t>audiorecording_collar</w:t>
-      </w:r>
-      <w:proofErr w:type="spellEnd"/>
-      <w:r>
-        <w:t xml:space="preserve"> these </w:t>
-      </w:r>
-      <w:proofErr w:type="spellStart"/>
-      <w:r>
-        <w:t>pullups</w:t>
-      </w:r>
-      <w:proofErr w:type="spellEnd"/>
-      <w:r>
-        <w:t xml:space="preserve"> and resistors were added to the board design. In the </w:t>
-      </w:r>
-      <w:proofErr w:type="spellStart"/>
-      <w:r>
-        <w:t>devboard_powermonitor</w:t>
-      </w:r>
-      <w:proofErr w:type="spellEnd"/>
-      <w:r>
-        <w:t xml:space="preserve"> these </w:t>
-      </w:r>
-      <w:proofErr w:type="spellStart"/>
-      <w:r>
-        <w:t>pullups</w:t>
-      </w:r>
-      <w:proofErr w:type="spellEnd"/>
-      <w:r>
-        <w:t xml:space="preserve"> are programmed into the CPLD and CPLD_INIT images. These are the requirements for the process which the Parallel Flash Loader uses to load the FPGA. In the </w:t>
-      </w:r>
-      <w:proofErr w:type="spellStart"/>
-      <w:r>
-        <w:t>audiorecording_collar</w:t>
-      </w:r>
-      <w:proofErr w:type="spellEnd"/>
-      <w:r>
-        <w:t xml:space="preserve"> board, the pins are pulled up to 1.8V through 10k. </w:t>
-      </w:r>
-    </w:p>
-    <w:p>
-      <w:pPr>
-        <w:spacing w:after="0" w:line="240" w:lineRule="auto"/>
-      </w:pPr>
-      <w:r>
-        <w:t>CONF_DONE</w:t>
-      </w:r>
-    </w:p>
-    <w:p>
-      <w:pPr>
-        <w:spacing w:after="0" w:line="240" w:lineRule="auto"/>
-      </w:pPr>
-      <w:r>
-        <w:t>INIT_DONE</w:t>
-      </w:r>
-    </w:p>
-    <w:p>
-      <w:pPr>
-        <w:spacing w:after="0" w:line="240" w:lineRule="auto"/>
-      </w:pPr>
-      <w:r>
-        <w:t>NSTATUS</w:t>
-      </w:r>
-    </w:p>
-    <w:p/>
-    <w:p/>
-    <w:p>
-      <w:pPr>
-        <w:spacing w:after="0" w:line="240" w:lineRule="auto"/>
-        <w:rPr>
-          <w:b/>
-        </w:rPr>
-      </w:pPr>
-      <w:r>
-        <w:rPr>
-          <w:b/>
-        </w:rPr>
-        <w:t>Lock yourself out of the system</w:t>
-      </w:r>
-      <w:r>
-        <w:rPr>
-          <w:b/>
-        </w:rPr>
-        <w:t xml:space="preserve"> with a bad FPGA image in flash on the </w:t>
-      </w:r>
-      <w:proofErr w:type="spellStart"/>
-      <w:r>
-        <w:rPr>
-          <w:b/>
-        </w:rPr>
-        <w:t>audiorecroding_collar</w:t>
-      </w:r>
-      <w:proofErr w:type="spellEnd"/>
-      <w:r>
-        <w:rPr>
-          <w:b/>
-        </w:rPr>
-        <w:t>?</w:t>
-      </w:r>
-    </w:p>
-    <w:p>
-      <w:pPr>
-        <w:spacing w:after="0" w:line="240" w:lineRule="auto"/>
-      </w:pPr>
-      <w:r>
-        <w:t>Do this.</w:t>
-      </w:r>
-    </w:p>
-    <w:p>
-      <w:pPr>
-        <w:spacing w:after="0" w:line="240" w:lineRule="auto"/>
-      </w:pPr>
-    </w:p>
-    <w:p>
-      <w:pPr>
-        <w:spacing w:after="0" w:line="240" w:lineRule="auto"/>
-      </w:pPr>
-      <w:r>
-        <w:t xml:space="preserve">Short not(OE) and 1.8V on the octal buffer. This will prevent booting the FPGA out of flash, and the CPLD alone will remain on the JTAG chain. </w:t>
-      </w:r>
-      <w:r>
-        <w:br/>
-      </w:r>
-    </w:p>
-    <w:p>
-      <w:pPr>
-        <w:spacing w:after="0" w:line="240" w:lineRule="auto"/>
-      </w:pPr>
-      <w:r>
-        <w:rPr>
-          <w:noProof/>
-        </w:rPr>
         <w:drawing>
-          <wp:inline distT="0" distB="0" distL="0" distR="0" wp14:anchorId="3A5869EF" wp14:editId="6CE4C1CD">
-            <wp:extent cx="5943600" cy="3649345"/>
-            <wp:effectExtent l="0" t="0" r="0" b="8255"/>
-            <wp:docPr id="28" name="Picture 28"/>
+          <wp:inline distT="0" distB="0" distL="0" distR="0" wp14:anchorId="37C21869" wp14:editId="1C7BA1B8">
+            <wp:extent cx="3686175" cy="3781425"/>
+            <wp:effectExtent l="0" t="0" r="9525" b="9525"/>
+            <wp:docPr id="65" name="Picture 65"/>
             <wp:cNvGraphicFramePr>
               <a:graphicFrameLocks xmlns:a="http://schemas.openxmlformats.org/drawingml/2006/main" noChangeAspect="1"/>
             </wp:cNvGraphicFramePr>
@@ -3609,7 +3997,7 @@
                     <pic:cNvPicPr/>
                   </pic:nvPicPr>
                   <pic:blipFill>
-                    <a:blip r:embed="rId16"/>
+                    <a:blip r:embed="rId17"/>
                     <a:stretch>
                       <a:fillRect/>
                     </a:stretch>
@@ -3617,7 +4005,7 @@
                   <pic:spPr>
                     <a:xfrm>
                       <a:off x="0" y="0"/>
-                      <a:ext cx="5943600" cy="3649345"/>
+                      <a:ext cx="3686175" cy="3781425"/>
                     </a:xfrm>
                     <a:prstGeom prst="rect">
                       <a:avLst/>
@@ -3629,6 +4017,1231 @@
           </wp:inline>
         </w:drawing>
       </w:r>
+      <w:r>
+        <w:t xml:space="preserve"> </w:t>
+      </w:r>
+    </w:p>
+    <w:p>
+      <w:r>
+        <w:br/>
+        <w:t>Change the address mode to “start”</w:t>
+      </w:r>
+    </w:p>
+    <w:p>
+      <w:r>
+        <w:t>Change the offset to 0x40_0000. This location is coded in</w:t>
+      </w:r>
+      <w:r>
+        <w:t>to</w:t>
+      </w:r>
+      <w:r>
+        <w:t xml:space="preserve"> the option bits of the POF image. The PFL IP is not aware of this location. It looks to the option bits which then point to this location. </w:t>
+      </w:r>
+    </w:p>
+    <w:p>
+      <w:r>
+        <w:t xml:space="preserve">Now click the “Options/Boot Info…” in the main convert screen. </w:t>
+      </w:r>
+    </w:p>
+    <w:p>
+      <w:r>
+        <w:rPr>
+          <w:noProof/>
+        </w:rPr>
+        <w:drawing>
+          <wp:inline distT="0" distB="0" distL="0" distR="0" wp14:anchorId="270C19C0" wp14:editId="62BE756B">
+            <wp:extent cx="3514725" cy="1266825"/>
+            <wp:effectExtent l="0" t="0" r="9525" b="9525"/>
+            <wp:docPr id="66" name="Picture 66"/>
+            <wp:cNvGraphicFramePr>
+              <a:graphicFrameLocks xmlns:a="http://schemas.openxmlformats.org/drawingml/2006/main" noChangeAspect="1"/>
+            </wp:cNvGraphicFramePr>
+            <a:graphic xmlns:a="http://schemas.openxmlformats.org/drawingml/2006/main">
+              <a:graphicData uri="http://schemas.openxmlformats.org/drawingml/2006/picture">
+                <pic:pic xmlns:pic="http://schemas.openxmlformats.org/drawingml/2006/picture">
+                  <pic:nvPicPr>
+                    <pic:cNvPr id="1" name=""/>
+                    <pic:cNvPicPr/>
+                  </pic:nvPicPr>
+                  <pic:blipFill>
+                    <a:blip r:embed="rId18"/>
+                    <a:stretch>
+                      <a:fillRect/>
+                    </a:stretch>
+                  </pic:blipFill>
+                  <pic:spPr>
+                    <a:xfrm>
+                      <a:off x="0" y="0"/>
+                      <a:ext cx="3514725" cy="1266825"/>
+                    </a:xfrm>
+                    <a:prstGeom prst="rect">
+                      <a:avLst/>
+                    </a:prstGeom>
+                  </pic:spPr>
+                </pic:pic>
+              </a:graphicData>
+            </a:graphic>
+          </wp:inline>
+        </w:drawing>
+      </w:r>
+    </w:p>
+    <w:p>
+      <w:r>
+        <w:t xml:space="preserve">Change the option bits so that the reside at 0x30_0000 in the POF. This address is coded into the PFL </w:t>
+      </w:r>
+      <w:r>
+        <w:t xml:space="preserve">IP loaded into the CPLD image. </w:t>
+      </w:r>
+    </w:p>
+    <w:p>
+      <w:r>
+        <w:t>Hit Generate in the main window. The PO</w:t>
+      </w:r>
+      <w:r>
+        <w:t>F</w:t>
+      </w:r>
+      <w:r>
+        <w:t xml:space="preserve"> is no</w:t>
+      </w:r>
+      <w:r>
+        <w:t>w</w:t>
+      </w:r>
+      <w:r>
+        <w:t xml:space="preserve"> ready to be loaded to flash. </w:t>
+      </w:r>
+    </w:p>
+    <w:p>
+      <w:r>
+        <w:t xml:space="preserve">In the </w:t>
+      </w:r>
+      <w:proofErr w:type="spellStart"/>
+      <w:r>
+        <w:t>Quartus</w:t>
+      </w:r>
+      <w:proofErr w:type="spellEnd"/>
+      <w:r>
+        <w:t xml:space="preserve"> programmer, program the POF to the flash. </w:t>
+      </w:r>
+    </w:p>
+    <w:p/>
+    <w:p>
+      <w:pPr>
+        <w:rPr>
+          <w:noProof/>
+        </w:rPr>
+      </w:pPr>
+    </w:p>
+    <w:p>
+      <w:r>
+        <w:rPr>
+          <w:noProof/>
+        </w:rPr>
+        <w:lastRenderedPageBreak/>
+        <w:drawing>
+          <wp:inline distT="0" distB="0" distL="0" distR="0" wp14:anchorId="77C62990" wp14:editId="58E19246">
+            <wp:extent cx="3930650" cy="2260600"/>
+            <wp:effectExtent l="0" t="0" r="0" b="6350"/>
+            <wp:docPr id="67" name="Picture 67"/>
+            <wp:cNvGraphicFramePr>
+              <a:graphicFrameLocks xmlns:a="http://schemas.openxmlformats.org/drawingml/2006/main" noChangeAspect="1"/>
+            </wp:cNvGraphicFramePr>
+            <a:graphic xmlns:a="http://schemas.openxmlformats.org/drawingml/2006/main">
+              <a:graphicData uri="http://schemas.openxmlformats.org/drawingml/2006/picture">
+                <pic:pic xmlns:pic="http://schemas.openxmlformats.org/drawingml/2006/picture">
+                  <pic:nvPicPr>
+                    <pic:cNvPr id="1" name=""/>
+                    <pic:cNvPicPr/>
+                  </pic:nvPicPr>
+                  <pic:blipFill rotWithShape="1">
+                    <a:blip r:embed="rId19"/>
+                    <a:srcRect r="33868" b="44087"/>
+                    <a:stretch/>
+                  </pic:blipFill>
+                  <pic:spPr bwMode="auto">
+                    <a:xfrm>
+                      <a:off x="0" y="0"/>
+                      <a:ext cx="3930650" cy="2260600"/>
+                    </a:xfrm>
+                    <a:prstGeom prst="rect">
+                      <a:avLst/>
+                    </a:prstGeom>
+                    <a:ln>
+                      <a:noFill/>
+                    </a:ln>
+                    <a:extLst>
+                      <a:ext uri="{53640926-AAD7-44D8-BBD7-CCE9431645EC}">
+                        <a14:shadowObscured xmlns:a14="http://schemas.microsoft.com/office/drawing/2010/main"/>
+                      </a:ext>
+                    </a:extLst>
+                  </pic:spPr>
+                </pic:pic>
+              </a:graphicData>
+            </a:graphic>
+          </wp:inline>
+        </w:drawing>
+      </w:r>
+    </w:p>
+    <w:p/>
+    <w:p>
+      <w:r>
+        <w:t xml:space="preserve">Program the </w:t>
+      </w:r>
+      <w:r>
+        <w:t xml:space="preserve">QSPI_128Mb with the POF. Check the Page_0 and OPTION_BITS. </w:t>
+      </w:r>
+    </w:p>
+    <w:p>
+      <w:r>
+        <w:t xml:space="preserve">Now verify the image in flash. This can be done by checking the Verify boxes next to the QSPI_128Mb. Press “start”. The PAGE and Option Bits should both verify successfully. Hard-coding the option bits and SOF page allow this to be done. </w:t>
+      </w:r>
+      <w:r>
+        <w:t xml:space="preserve"> </w:t>
+      </w:r>
+    </w:p>
+    <w:p/>
+    <w:p>
+      <w:pPr>
+        <w:rPr>
+          <w:noProof/>
+        </w:rPr>
+      </w:pPr>
+    </w:p>
+    <w:p>
+      <w:r>
+        <w:rPr>
+          <w:noProof/>
+        </w:rPr>
+        <w:drawing>
+          <wp:inline distT="0" distB="0" distL="0" distR="0" wp14:anchorId="472435F3" wp14:editId="43B7BF99">
+            <wp:extent cx="5918200" cy="3079750"/>
+            <wp:effectExtent l="0" t="0" r="6350" b="6350"/>
+            <wp:docPr id="68" name="Picture 68"/>
+            <wp:cNvGraphicFramePr>
+              <a:graphicFrameLocks xmlns:a="http://schemas.openxmlformats.org/drawingml/2006/main" noChangeAspect="1"/>
+            </wp:cNvGraphicFramePr>
+            <a:graphic xmlns:a="http://schemas.openxmlformats.org/drawingml/2006/main">
+              <a:graphicData uri="http://schemas.openxmlformats.org/drawingml/2006/picture">
+                <pic:pic xmlns:pic="http://schemas.openxmlformats.org/drawingml/2006/picture">
+                  <pic:nvPicPr>
+                    <pic:cNvPr id="1" name=""/>
+                    <pic:cNvPicPr/>
+                  </pic:nvPicPr>
+                  <pic:blipFill rotWithShape="1">
+                    <a:blip r:embed="rId20"/>
+                    <a:srcRect r="426" b="41425"/>
+                    <a:stretch/>
+                  </pic:blipFill>
+                  <pic:spPr bwMode="auto">
+                    <a:xfrm>
+                      <a:off x="0" y="0"/>
+                      <a:ext cx="5918200" cy="3079750"/>
+                    </a:xfrm>
+                    <a:prstGeom prst="rect">
+                      <a:avLst/>
+                    </a:prstGeom>
+                    <a:ln>
+                      <a:noFill/>
+                    </a:ln>
+                    <a:extLst>
+                      <a:ext uri="{53640926-AAD7-44D8-BBD7-CCE9431645EC}">
+                        <a14:shadowObscured xmlns:a14="http://schemas.microsoft.com/office/drawing/2010/main"/>
+                      </a:ext>
+                    </a:extLst>
+                  </pic:spPr>
+                </pic:pic>
+              </a:graphicData>
+            </a:graphic>
+          </wp:inline>
+        </w:drawing>
+      </w:r>
+    </w:p>
+    <w:p/>
+    <w:p/>
+    <w:p>
+      <w:pPr>
+        <w:rPr>
+          <w:b/>
+        </w:rPr>
+      </w:pPr>
+    </w:p>
+    <w:p>
+      <w:pPr>
+        <w:rPr>
+          <w:b/>
+        </w:rPr>
+      </w:pPr>
+      <w:r>
+        <w:rPr>
+          <w:b/>
+        </w:rPr>
+        <w:lastRenderedPageBreak/>
+        <w:t xml:space="preserve">4)Booting and Programming the FPGA. </w:t>
+      </w:r>
+    </w:p>
+    <w:p/>
+    <w:p>
+      <w:r>
+        <w:t>Now that the FPGA image is in flash, the image on the CPLD must be changed. The CPLD image is changed to the run-time image.</w:t>
+      </w:r>
+      <w:r>
+        <w:t xml:space="preserve"> This is done because the CPLD is only large to hold a flash program version of the PFL or a FPGA program version of the PFL, not both.</w:t>
+      </w:r>
+      <w:r>
+        <w:t xml:space="preserve"> This image includes capability to load FPGA from flash as well as handle all power controller operation</w:t>
+      </w:r>
+      <w:r>
+        <w:t xml:space="preserve">s as well as talk to the FPGA. </w:t>
+      </w:r>
+    </w:p>
+    <w:p>
+      <w:r>
+        <w:t xml:space="preserve">The </w:t>
+      </w:r>
+      <w:proofErr w:type="spellStart"/>
+      <w:r>
+        <w:t>git</w:t>
+      </w:r>
+      <w:proofErr w:type="spellEnd"/>
+      <w:r>
+        <w:t xml:space="preserve"> directory of interest is:</w:t>
+      </w:r>
+    </w:p>
+    <w:p>
+      <w:proofErr w:type="spellStart"/>
+      <w:r>
+        <w:t>Source_Code</w:t>
+      </w:r>
+      <w:proofErr w:type="spellEnd"/>
+      <w:r>
+        <w:t>\</w:t>
+      </w:r>
+      <w:proofErr w:type="spellStart"/>
+      <w:r>
+        <w:t>DevBoard_PowerMonitor</w:t>
+      </w:r>
+      <w:proofErr w:type="spellEnd"/>
+      <w:r>
+        <w:t>\CPLD</w:t>
+      </w:r>
+    </w:p>
+    <w:p>
+      <w:r>
+        <w:tab/>
+        <w:t>Used for loading FPGA from Flash on Boot and Normal Operation</w:t>
+      </w:r>
+    </w:p>
+    <w:p>
+      <w:r>
+        <w:t xml:space="preserve">For CPLD, these </w:t>
+      </w:r>
+      <w:r>
+        <w:t xml:space="preserve">are the include files. </w:t>
+      </w:r>
+    </w:p>
+    <w:p>
+      <w:pPr>
+        <w:spacing w:after="0" w:line="240" w:lineRule="auto"/>
+      </w:pPr>
+      <w:proofErr w:type="spellStart"/>
+      <w:r>
+        <w:t>set_global_assignment</w:t>
+      </w:r>
+      <w:proofErr w:type="spellEnd"/>
+      <w:r>
+        <w:t xml:space="preserve"> -name VHDL_FILE ../../</w:t>
+      </w:r>
+      <w:proofErr w:type="spellStart"/>
+      <w:r>
+        <w:t>MainCollar</w:t>
+      </w:r>
+      <w:proofErr w:type="spellEnd"/>
+      <w:r>
+        <w:t>/General/</w:t>
+      </w:r>
+      <w:proofErr w:type="spellStart"/>
+      <w:r>
+        <w:t>Utilities_pkg.vhd</w:t>
+      </w:r>
+      <w:proofErr w:type="spellEnd"/>
+    </w:p>
+    <w:p>
+      <w:pPr>
+        <w:spacing w:after="0" w:line="240" w:lineRule="auto"/>
+      </w:pPr>
+      <w:proofErr w:type="spellStart"/>
+      <w:r>
+        <w:t>set_global_assignment</w:t>
+      </w:r>
+      <w:proofErr w:type="spellEnd"/>
+      <w:r>
+        <w:t xml:space="preserve"> -name VHDL_FILE </w:t>
+      </w:r>
+      <w:proofErr w:type="spellStart"/>
+      <w:r>
+        <w:t>AudioRecordingCollarCPLD_TopLevel.vhd</w:t>
+      </w:r>
+      <w:proofErr w:type="spellEnd"/>
+    </w:p>
+    <w:p>
+      <w:pPr>
+        <w:spacing w:after="0" w:line="240" w:lineRule="auto"/>
+      </w:pPr>
+      <w:proofErr w:type="spellStart"/>
+      <w:r>
+        <w:t>set_global_assignment</w:t>
+      </w:r>
+      <w:proofErr w:type="spellEnd"/>
+      <w:r>
+        <w:t xml:space="preserve"> -name VHDL_FILE ../../</w:t>
+      </w:r>
+      <w:proofErr w:type="spellStart"/>
+      <w:r>
+        <w:t>MainCollar</w:t>
+      </w:r>
+      <w:proofErr w:type="spellEnd"/>
+      <w:r>
+        <w:t>/</w:t>
+      </w:r>
+      <w:proofErr w:type="spellStart"/>
+      <w:r>
+        <w:t>PowerController</w:t>
+      </w:r>
+      <w:proofErr w:type="spellEnd"/>
+      <w:r>
+        <w:t>/</w:t>
+      </w:r>
+      <w:proofErr w:type="spellStart"/>
+      <w:r>
+        <w:t>PC_StatusControl_pkg.vhd</w:t>
+      </w:r>
+      <w:proofErr w:type="spellEnd"/>
+    </w:p>
+    <w:p>
+      <w:pPr>
+        <w:spacing w:after="0" w:line="240" w:lineRule="auto"/>
+      </w:pPr>
+      <w:proofErr w:type="spellStart"/>
+      <w:r>
+        <w:t>set_global_assignment</w:t>
+      </w:r>
+      <w:proofErr w:type="spellEnd"/>
+      <w:r>
+        <w:t xml:space="preserve"> -name VHDL_FILE ../../</w:t>
+      </w:r>
+      <w:proofErr w:type="spellStart"/>
+      <w:r>
+        <w:t>MainCollar</w:t>
+      </w:r>
+      <w:proofErr w:type="spellEnd"/>
+      <w:r>
+        <w:t>/</w:t>
+      </w:r>
+      <w:proofErr w:type="spellStart"/>
+      <w:r>
+        <w:t>PowerController</w:t>
+      </w:r>
+      <w:proofErr w:type="spellEnd"/>
+      <w:r>
+        <w:t>/</w:t>
+      </w:r>
+      <w:proofErr w:type="spellStart"/>
+      <w:r>
+        <w:t>StatCtlSPI.vhd</w:t>
+      </w:r>
+      <w:proofErr w:type="spellEnd"/>
+    </w:p>
+    <w:p>
+      <w:pPr>
+        <w:spacing w:after="0" w:line="240" w:lineRule="auto"/>
+      </w:pPr>
+      <w:proofErr w:type="spellStart"/>
+      <w:r>
+        <w:t>set_global_assignment</w:t>
+      </w:r>
+      <w:proofErr w:type="spellEnd"/>
+      <w:r>
+        <w:t xml:space="preserve"> -name VHDL_FILE ../../</w:t>
+      </w:r>
+      <w:proofErr w:type="spellStart"/>
+      <w:r>
+        <w:t>MainCollar</w:t>
+      </w:r>
+      <w:proofErr w:type="spellEnd"/>
+      <w:r>
+        <w:t>/</w:t>
+      </w:r>
+      <w:proofErr w:type="spellStart"/>
+      <w:r>
+        <w:t>PowerController</w:t>
+      </w:r>
+      <w:proofErr w:type="spellEnd"/>
+      <w:r>
+        <w:t>/</w:t>
+      </w:r>
+      <w:proofErr w:type="spellStart"/>
+      <w:r>
+        <w:t>PC_UFM.vhd</w:t>
+      </w:r>
+      <w:proofErr w:type="spellEnd"/>
+    </w:p>
+    <w:p>
+      <w:pPr>
+        <w:spacing w:after="0" w:line="240" w:lineRule="auto"/>
+      </w:pPr>
+      <w:proofErr w:type="spellStart"/>
+      <w:r>
+        <w:t>set_global_assignment</w:t>
+      </w:r>
+      <w:proofErr w:type="spellEnd"/>
+      <w:r>
+        <w:t xml:space="preserve"> -name QIP_FILE ../../</w:t>
+      </w:r>
+      <w:proofErr w:type="spellStart"/>
+      <w:r>
+        <w:t>MainCollar</w:t>
+      </w:r>
+      <w:proofErr w:type="spellEnd"/>
+      <w:r>
+        <w:t>/</w:t>
+      </w:r>
+      <w:proofErr w:type="spellStart"/>
+      <w:r>
+        <w:t>PowerController</w:t>
+      </w:r>
+      <w:proofErr w:type="spellEnd"/>
+      <w:r>
+        <w:t>/</w:t>
+      </w:r>
+      <w:proofErr w:type="spellStart"/>
+      <w:r>
+        <w:t>PFL.qip</w:t>
+      </w:r>
+      <w:proofErr w:type="spellEnd"/>
+    </w:p>
+    <w:p>
+      <w:pPr>
+        <w:spacing w:after="0" w:line="240" w:lineRule="auto"/>
+      </w:pPr>
+      <w:proofErr w:type="spellStart"/>
+      <w:r>
+        <w:t>set_global_assignment</w:t>
+      </w:r>
+      <w:proofErr w:type="spellEnd"/>
+      <w:r>
+        <w:t xml:space="preserve"> -name VHDL_FILE ../../</w:t>
+      </w:r>
+      <w:proofErr w:type="spellStart"/>
+      <w:r>
+        <w:t>MainCollar</w:t>
+      </w:r>
+      <w:proofErr w:type="spellEnd"/>
+      <w:r>
+        <w:t>/</w:t>
+      </w:r>
+      <w:proofErr w:type="spellStart"/>
+      <w:r>
+        <w:t>PowerController</w:t>
+      </w:r>
+      <w:proofErr w:type="spellEnd"/>
+      <w:r>
+        <w:t>/</w:t>
+      </w:r>
+      <w:proofErr w:type="spellStart"/>
+      <w:r>
+        <w:t>PowerController.vhd</w:t>
+      </w:r>
+      <w:proofErr w:type="spellEnd"/>
+    </w:p>
+    <w:p>
+      <w:pPr>
+        <w:spacing w:after="0" w:line="240" w:lineRule="auto"/>
+      </w:pPr>
+      <w:proofErr w:type="spellStart"/>
+      <w:r>
+        <w:t>set_global_assignment</w:t>
+      </w:r>
+      <w:proofErr w:type="spellEnd"/>
+      <w:r>
+        <w:t xml:space="preserve"> -name QIP_FILE ../../</w:t>
+      </w:r>
+      <w:proofErr w:type="spellStart"/>
+      <w:r>
+        <w:t>MainCollar</w:t>
+      </w:r>
+      <w:proofErr w:type="spellEnd"/>
+      <w:r>
+        <w:t>/</w:t>
+      </w:r>
+      <w:proofErr w:type="spellStart"/>
+      <w:r>
+        <w:t>PowerController</w:t>
+      </w:r>
+      <w:proofErr w:type="spellEnd"/>
+      <w:r>
+        <w:t>/</w:t>
+      </w:r>
+      <w:proofErr w:type="spellStart"/>
+      <w:r>
+        <w:t>InternalFlash.qip</w:t>
+      </w:r>
+      <w:proofErr w:type="spellEnd"/>
+    </w:p>
+    <w:p>
+      <w:pPr>
+        <w:spacing w:after="0" w:line="240" w:lineRule="auto"/>
+      </w:pPr>
+    </w:p>
+    <w:p>
+      <w:pPr>
+        <w:spacing w:after="0" w:line="240" w:lineRule="auto"/>
+      </w:pPr>
+      <w:r>
+        <w:t xml:space="preserve">Again copy </w:t>
+      </w:r>
+      <w:proofErr w:type="gramStart"/>
+      <w:r>
+        <w:t>the .</w:t>
+      </w:r>
+      <w:proofErr w:type="spellStart"/>
+      <w:r>
+        <w:t>tcl</w:t>
+      </w:r>
+      <w:proofErr w:type="spellEnd"/>
+      <w:proofErr w:type="gramEnd"/>
+      <w:r>
+        <w:t xml:space="preserve"> scripts from the </w:t>
+      </w:r>
+      <w:proofErr w:type="spellStart"/>
+      <w:r>
+        <w:t>QuartusII</w:t>
+      </w:r>
+      <w:proofErr w:type="spellEnd"/>
+      <w:r>
+        <w:t xml:space="preserve"> directory. </w:t>
+      </w:r>
+    </w:p>
+    <w:p>
+      <w:pPr>
+        <w:spacing w:after="0" w:line="240" w:lineRule="auto"/>
+      </w:pPr>
+    </w:p>
+    <w:p>
+      <w:pPr>
+        <w:spacing w:after="0" w:line="240" w:lineRule="auto"/>
+      </w:pPr>
+      <w:r>
+        <w:t xml:space="preserve">This time a small </w:t>
+      </w:r>
+      <w:r>
+        <w:t>amount</w:t>
+      </w:r>
+      <w:r>
+        <w:t xml:space="preserve"> of timing constraint has been added to the CPLD project. </w:t>
+      </w:r>
+      <w:r>
+        <w:t xml:space="preserve">It is auto included in the project by being named the same as the top level. </w:t>
+      </w:r>
+      <w:r>
+        <w:t xml:space="preserve"> Nothing needs to be done here.</w:t>
+      </w:r>
+    </w:p>
+    <w:p>
+      <w:pPr>
+        <w:spacing w:after="0" w:line="240" w:lineRule="auto"/>
+      </w:pPr>
+    </w:p>
+    <w:p>
+      <w:pPr>
+        <w:spacing w:after="0" w:line="240" w:lineRule="auto"/>
+      </w:pPr>
+      <w:r>
+        <w:t xml:space="preserve">The project should compile now. </w:t>
+      </w:r>
+    </w:p>
+    <w:p>
+      <w:pPr>
+        <w:spacing w:after="0" w:line="240" w:lineRule="auto"/>
+      </w:pPr>
+    </w:p>
+    <w:p>
+      <w:pPr>
+        <w:spacing w:after="0" w:line="240" w:lineRule="auto"/>
+      </w:pPr>
+      <w:r>
+        <w:t xml:space="preserve">In the </w:t>
+      </w:r>
+      <w:proofErr w:type="spellStart"/>
+      <w:r>
+        <w:t>Quartus</w:t>
+      </w:r>
+      <w:proofErr w:type="spellEnd"/>
+      <w:r>
+        <w:t xml:space="preserve"> programmer, the generated POF can now be programmed. </w:t>
+      </w:r>
+    </w:p>
+    <w:p>
+      <w:pPr>
+        <w:spacing w:after="0" w:line="240" w:lineRule="auto"/>
+      </w:pPr>
+    </w:p>
+    <w:p>
+      <w:pPr>
+        <w:spacing w:after="0" w:line="240" w:lineRule="auto"/>
+        <w:rPr>
+          <w:noProof/>
+        </w:rPr>
+      </w:pPr>
+    </w:p>
+    <w:p>
+      <w:pPr>
+        <w:spacing w:after="0" w:line="240" w:lineRule="auto"/>
+      </w:pPr>
+      <w:r>
+        <w:rPr>
+          <w:noProof/>
+        </w:rPr>
+        <w:lastRenderedPageBreak/>
+        <w:drawing>
+          <wp:inline distT="0" distB="0" distL="0" distR="0" wp14:anchorId="739F698E" wp14:editId="7AD9B523">
+            <wp:extent cx="5943600" cy="3003550"/>
+            <wp:effectExtent l="0" t="0" r="0" b="6350"/>
+            <wp:docPr id="69" name="Picture 69"/>
+            <wp:cNvGraphicFramePr>
+              <a:graphicFrameLocks xmlns:a="http://schemas.openxmlformats.org/drawingml/2006/main" noChangeAspect="1"/>
+            </wp:cNvGraphicFramePr>
+            <a:graphic xmlns:a="http://schemas.openxmlformats.org/drawingml/2006/main">
+              <a:graphicData uri="http://schemas.openxmlformats.org/drawingml/2006/picture">
+                <pic:pic xmlns:pic="http://schemas.openxmlformats.org/drawingml/2006/picture">
+                  <pic:nvPicPr>
+                    <pic:cNvPr id="1" name=""/>
+                    <pic:cNvPicPr/>
+                  </pic:nvPicPr>
+                  <pic:blipFill rotWithShape="1">
+                    <a:blip r:embed="rId21"/>
+                    <a:srcRect b="42874"/>
+                    <a:stretch/>
+                  </pic:blipFill>
+                  <pic:spPr bwMode="auto">
+                    <a:xfrm>
+                      <a:off x="0" y="0"/>
+                      <a:ext cx="5943600" cy="3003550"/>
+                    </a:xfrm>
+                    <a:prstGeom prst="rect">
+                      <a:avLst/>
+                    </a:prstGeom>
+                    <a:ln>
+                      <a:noFill/>
+                    </a:ln>
+                    <a:extLst>
+                      <a:ext uri="{53640926-AAD7-44D8-BBD7-CCE9431645EC}">
+                        <a14:shadowObscured xmlns:a14="http://schemas.microsoft.com/office/drawing/2010/main"/>
+                      </a:ext>
+                    </a:extLst>
+                  </pic:spPr>
+                </pic:pic>
+              </a:graphicData>
+            </a:graphic>
+          </wp:inline>
+        </w:drawing>
+      </w:r>
+    </w:p>
+    <w:p>
+      <w:pPr>
+        <w:spacing w:after="0" w:line="240" w:lineRule="auto"/>
+      </w:pPr>
+    </w:p>
+    <w:p>
+      <w:pPr>
+        <w:spacing w:after="0" w:line="240" w:lineRule="auto"/>
+      </w:pPr>
+    </w:p>
+    <w:p>
+      <w:pPr>
+        <w:spacing w:after="0" w:line="240" w:lineRule="auto"/>
+      </w:pPr>
+    </w:p>
+    <w:p>
+      <w:r>
+        <w:t xml:space="preserve">The POF is programmed to the CPLD (5M570ZT100) by checking the Program/Configure CFM boxes. </w:t>
+      </w:r>
+    </w:p>
+    <w:p/>
+    <w:p>
+      <w:r>
+        <w:t xml:space="preserve">Now the CPLD needs to be rebooted. </w:t>
+      </w:r>
+      <w:r>
+        <w:t xml:space="preserve"> Remove and reapply power to the board. </w:t>
+      </w:r>
+    </w:p>
+    <w:p/>
+    <w:p>
+      <w:r>
+        <w:t xml:space="preserve">Upon restart only the CPLD will be on. A </w:t>
+      </w:r>
+      <w:proofErr w:type="spellStart"/>
+      <w:r>
+        <w:t>force_startup</w:t>
+      </w:r>
+      <w:proofErr w:type="spellEnd"/>
+      <w:r>
+        <w:t xml:space="preserve"> line to the CPLD tell</w:t>
+      </w:r>
+      <w:r>
+        <w:t>s</w:t>
+      </w:r>
+      <w:r>
+        <w:t xml:space="preserve"> it to boot the FPGA. </w:t>
+      </w:r>
+      <w:r>
+        <w:t xml:space="preserve">A </w:t>
+      </w:r>
+      <w:r>
+        <w:t xml:space="preserve">low pulse on </w:t>
+      </w:r>
+      <w:proofErr w:type="spellStart"/>
+      <w:r>
+        <w:t>force_startup</w:t>
+      </w:r>
+      <w:proofErr w:type="spellEnd"/>
+      <w:r>
+        <w:t xml:space="preserve"> can be accomplished by </w:t>
+      </w:r>
+      <w:r>
+        <w:t>momentarily</w:t>
+      </w:r>
+      <w:r>
+        <w:t xml:space="preserve"> grounding the </w:t>
+      </w:r>
+      <w:proofErr w:type="spellStart"/>
+      <w:r>
+        <w:t>forced_start_n_to_cpld</w:t>
+      </w:r>
+      <w:proofErr w:type="spellEnd"/>
+      <w:r>
+        <w:t xml:space="preserve"> line. </w:t>
+      </w:r>
+    </w:p>
+    <w:p>
+      <w:r>
+        <w:rPr>
+          <w:noProof/>
+        </w:rPr>
+        <w:lastRenderedPageBreak/>
+        <mc:AlternateContent>
+          <mc:Choice Requires="wps">
+            <w:drawing>
+              <wp:anchor distT="0" distB="0" distL="114300" distR="114300" simplePos="0" relativeHeight="251681792" behindDoc="0" locked="0" layoutInCell="1" allowOverlap="1">
+                <wp:simplePos x="0" y="0"/>
+                <wp:positionH relativeFrom="column">
+                  <wp:posOffset>3517900</wp:posOffset>
+                </wp:positionH>
+                <wp:positionV relativeFrom="paragraph">
+                  <wp:posOffset>6350</wp:posOffset>
+                </wp:positionV>
+                <wp:extent cx="1466850" cy="933450"/>
+                <wp:effectExtent l="38100" t="19050" r="38100" b="57150"/>
+                <wp:wrapNone/>
+                <wp:docPr id="73" name="Straight Arrow Connector 73"/>
+                <wp:cNvGraphicFramePr/>
+                <a:graphic xmlns:a="http://schemas.openxmlformats.org/drawingml/2006/main">
+                  <a:graphicData uri="http://schemas.microsoft.com/office/word/2010/wordprocessingShape">
+                    <wps:wsp>
+                      <wps:cNvCnPr/>
+                      <wps:spPr>
+                        <a:xfrm flipH="1">
+                          <a:off x="0" y="0"/>
+                          <a:ext cx="1466850" cy="933450"/>
+                        </a:xfrm>
+                        <a:prstGeom prst="straightConnector1">
+                          <a:avLst/>
+                        </a:prstGeom>
+                        <a:ln w="57150">
+                          <a:solidFill>
+                            <a:srgbClr val="FF0000"/>
+                          </a:solidFill>
+                          <a:tailEnd type="triangle"/>
+                        </a:ln>
+                      </wps:spPr>
+                      <wps:style>
+                        <a:lnRef idx="1">
+                          <a:schemeClr val="accent1"/>
+                        </a:lnRef>
+                        <a:fillRef idx="0">
+                          <a:schemeClr val="accent1"/>
+                        </a:fillRef>
+                        <a:effectRef idx="0">
+                          <a:schemeClr val="accent1"/>
+                        </a:effectRef>
+                        <a:fontRef idx="minor">
+                          <a:schemeClr val="tx1"/>
+                        </a:fontRef>
+                      </wps:style>
+                      <wps:bodyPr/>
+                    </wps:wsp>
+                  </a:graphicData>
+                </a:graphic>
+              </wp:anchor>
+            </w:drawing>
+          </mc:Choice>
+          <mc:Fallback>
+            <w:pict>
+              <v:shape w14:anchorId="1402E44B" id="Straight Arrow Connector 73" o:spid="_x0000_s1026" type="#_x0000_t32" style="position:absolute;margin-left:277pt;margin-top:.5pt;width:115.5pt;height:73.5pt;flip:x;z-index:251681792;visibility:visible;mso-wrap-style:square;mso-wrap-distance-left:9pt;mso-wrap-distance-top:0;mso-wrap-distance-right:9pt;mso-wrap-distance-bottom:0;mso-position-horizontal:absolute;mso-position-horizontal-relative:text;mso-position-vertical:absolute;mso-position-vertical-relative:text" o:gfxdata="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" strokecolor="red" strokeweight="4.5pt">
+                <v:stroke endarrow="block" joinstyle="miter"/>
+              </v:shape>
+            </w:pict>
+          </mc:Fallback>
+        </mc:AlternateContent>
+      </w:r>
+      <w:r>
+        <w:rPr>
+          <w:noProof/>
+        </w:rPr>
+        <w:drawing>
+          <wp:inline distT="0" distB="0" distL="0" distR="0" wp14:anchorId="3F89FA9C" wp14:editId="4FA89BE9">
+            <wp:extent cx="5943600" cy="3517900"/>
+            <wp:effectExtent l="0" t="0" r="0" b="6350"/>
+            <wp:docPr id="72" name="Picture 72"/>
+            <wp:cNvGraphicFramePr>
+              <a:graphicFrameLocks xmlns:a="http://schemas.openxmlformats.org/drawingml/2006/main" noChangeAspect="1"/>
+            </wp:cNvGraphicFramePr>
+            <a:graphic xmlns:a="http://schemas.openxmlformats.org/drawingml/2006/main">
+              <a:graphicData uri="http://schemas.openxmlformats.org/drawingml/2006/picture">
+                <pic:pic xmlns:pic="http://schemas.openxmlformats.org/drawingml/2006/picture">
+                  <pic:nvPicPr>
+                    <pic:cNvPr id="1" name=""/>
+                    <pic:cNvPicPr/>
+                  </pic:nvPicPr>
+                  <pic:blipFill>
+                    <a:blip r:embed="rId22"/>
+                    <a:stretch>
+                      <a:fillRect/>
+                    </a:stretch>
+                  </pic:blipFill>
+                  <pic:spPr>
+                    <a:xfrm>
+                      <a:off x="0" y="0"/>
+                      <a:ext cx="5943600" cy="3517900"/>
+                    </a:xfrm>
+                    <a:prstGeom prst="rect">
+                      <a:avLst/>
+                    </a:prstGeom>
+                  </pic:spPr>
+                </pic:pic>
+              </a:graphicData>
+            </a:graphic>
+          </wp:inline>
+        </w:drawing>
+      </w:r>
+    </w:p>
+    <w:p/>
+    <w:p/>
+    <w:p>
+      <w:r>
+        <w:t xml:space="preserve">When the CPLD alone is running current usage at the power supply should be ~.01 amps. When the FPGA_INIT image is booted, the current will rise to ~.09 amps. </w:t>
+      </w:r>
+    </w:p>
+    <w:p>
+      <w:r>
+        <w:t>One can check that the image booted okay, by checking for the programmed counter on the GPIO_</w:t>
+      </w:r>
+      <w:proofErr w:type="gramStart"/>
+      <w:r>
+        <w:t>SEL(</w:t>
+      </w:r>
+      <w:proofErr w:type="gramEnd"/>
+      <w:r>
+        <w:t xml:space="preserve">0) line. </w:t>
+      </w:r>
+    </w:p>
+    <w:p/>
+    <w:p>
+      <w:pPr>
+        <w:rPr>
+          <w:noProof/>
+        </w:rPr>
+      </w:pPr>
+    </w:p>
+    <w:p>
+      <w:r>
+        <w:rPr>
+          <w:noProof/>
+        </w:rPr>
+        <w:drawing>
+          <wp:inline distT="0" distB="0" distL="0" distR="0" wp14:anchorId="201CA07B" wp14:editId="371D389D">
+            <wp:extent cx="5943600" cy="990600"/>
+            <wp:effectExtent l="0" t="0" r="0" b="0"/>
+            <wp:docPr id="81" name="Picture 81"/>
+            <wp:cNvGraphicFramePr>
+              <a:graphicFrameLocks xmlns:a="http://schemas.openxmlformats.org/drawingml/2006/main" noChangeAspect="1"/>
+            </wp:cNvGraphicFramePr>
+            <a:graphic xmlns:a="http://schemas.openxmlformats.org/drawingml/2006/main">
+              <a:graphicData uri="http://schemas.openxmlformats.org/drawingml/2006/picture">
+                <pic:pic xmlns:pic="http://schemas.openxmlformats.org/drawingml/2006/picture">
+                  <pic:nvPicPr>
+                    <pic:cNvPr id="1" name=""/>
+                    <pic:cNvPicPr/>
+                  </pic:nvPicPr>
+                  <pic:blipFill rotWithShape="1">
+                    <a:blip r:embed="rId23"/>
+                    <a:srcRect b="82988"/>
+                    <a:stretch/>
+                  </pic:blipFill>
+                  <pic:spPr bwMode="auto">
+                    <a:xfrm>
+                      <a:off x="0" y="0"/>
+                      <a:ext cx="5943600" cy="990600"/>
+                    </a:xfrm>
+                    <a:prstGeom prst="rect">
+                      <a:avLst/>
+                    </a:prstGeom>
+                    <a:ln>
+                      <a:noFill/>
+                    </a:ln>
+                    <a:extLst>
+                      <a:ext uri="{53640926-AAD7-44D8-BBD7-CCE9431645EC}">
+                        <a14:shadowObscured xmlns:a14="http://schemas.microsoft.com/office/drawing/2010/main"/>
+                      </a:ext>
+                    </a:extLst>
+                  </pic:spPr>
+                </pic:pic>
+              </a:graphicData>
+            </a:graphic>
+          </wp:inline>
+        </w:drawing>
+      </w:r>
+    </w:p>
+    <w:p/>
+    <w:p>
+      <w:r>
+        <w:rPr>
+          <w:noProof/>
+        </w:rPr>
+        <w:lastRenderedPageBreak/>
+        <w:drawing>
+          <wp:inline distT="0" distB="0" distL="0" distR="0" wp14:anchorId="40C137A2" wp14:editId="4132790B">
+            <wp:extent cx="5943600" cy="3517900"/>
+            <wp:effectExtent l="0" t="0" r="0" b="6350"/>
+            <wp:docPr id="74" name="Picture 74"/>
+            <wp:cNvGraphicFramePr>
+              <a:graphicFrameLocks xmlns:a="http://schemas.openxmlformats.org/drawingml/2006/main" noChangeAspect="1"/>
+            </wp:cNvGraphicFramePr>
+            <a:graphic xmlns:a="http://schemas.openxmlformats.org/drawingml/2006/main">
+              <a:graphicData uri="http://schemas.openxmlformats.org/drawingml/2006/picture">
+                <pic:pic xmlns:pic="http://schemas.openxmlformats.org/drawingml/2006/picture">
+                  <pic:nvPicPr>
+                    <pic:cNvPr id="1" name=""/>
+                    <pic:cNvPicPr/>
+                  </pic:nvPicPr>
+                  <pic:blipFill>
+                    <a:blip r:embed="rId24"/>
+                    <a:stretch>
+                      <a:fillRect/>
+                    </a:stretch>
+                  </pic:blipFill>
+                  <pic:spPr>
+                    <a:xfrm>
+                      <a:off x="0" y="0"/>
+                      <a:ext cx="5943600" cy="3517900"/>
+                    </a:xfrm>
+                    <a:prstGeom prst="rect">
+                      <a:avLst/>
+                    </a:prstGeom>
+                  </pic:spPr>
+                </pic:pic>
+              </a:graphicData>
+            </a:graphic>
+          </wp:inline>
+        </w:drawing>
+      </w:r>
+    </w:p>
+    <w:p/>
+    <w:p>
+      <w:r>
+        <w:t xml:space="preserve">The system is now ready to be programmed with another FPGA image of choice. You can add all the fancy stuff in the main FPGA directory. This includes the full collar system and the SDC timing systems. You could also just make your own prototyping FPGA images which interact with the device you choose.  </w:t>
+      </w:r>
+      <w:r>
+        <w:t xml:space="preserve">One can make use of the QSFs and </w:t>
+      </w:r>
+      <w:proofErr w:type="spellStart"/>
+      <w:r>
+        <w:t>TopLevel.vhd</w:t>
+      </w:r>
+      <w:proofErr w:type="spellEnd"/>
+      <w:r>
+        <w:t xml:space="preserve"> in the FPGA directory for a start.</w:t>
+      </w:r>
+    </w:p>
+    <w:p>
+      <w:r>
+        <w:t xml:space="preserve">A small amount of the collar system is required to supply power to devices. The CPLD must be told to turn on device X by the FPGA over an SPI bus. </w:t>
+      </w:r>
+    </w:p>
+    <w:p>
+      <w:r>
+        <w:t xml:space="preserve">This system can be instantiated (coming soon) or you can just jump power to your device past the switches. </w:t>
+      </w:r>
+      <w:bookmarkStart w:id="0" w:name="_GoBack"/>
+      <w:bookmarkEnd w:id="0"/>
+    </w:p>
+    <w:p>
+      <w:proofErr w:type="spellStart"/>
+      <w:r>
+        <w:t>Source_Code</w:t>
+      </w:r>
+      <w:proofErr w:type="spellEnd"/>
+      <w:r>
+        <w:t>\</w:t>
+      </w:r>
+      <w:proofErr w:type="spellStart"/>
+      <w:r>
+        <w:t>DevBoard_PowerMonitor</w:t>
+      </w:r>
+      <w:proofErr w:type="spellEnd"/>
+      <w:r>
+        <w:t>\</w:t>
+      </w:r>
+      <w:r>
+        <w:t>FPGA</w:t>
+      </w:r>
+    </w:p>
+    <w:p>
+      <w:r>
+        <w:tab/>
+        <w:t>Main FPGA JTAG programmed system. Top level instantiates collar.</w:t>
+      </w:r>
+    </w:p>
+    <w:p>
+      <w:r>
+        <w:br w:type="page"/>
+      </w:r>
+    </w:p>
+    <w:p>
+      <w:pPr>
+        <w:rPr>
+          <w:b/>
+        </w:rPr>
+      </w:pPr>
+      <w:r>
+        <w:rPr>
+          <w:b/>
+        </w:rPr>
+        <w:lastRenderedPageBreak/>
+        <w:t>Odds and Ends</w:t>
+      </w:r>
+    </w:p>
+    <w:p>
+      <w:pPr>
+        <w:rPr>
+          <w:b/>
+        </w:rPr>
+      </w:pPr>
+      <w:r>
+        <w:rPr>
+          <w:b/>
+        </w:rPr>
+        <w:t>Flash Boot Pins of Interest</w:t>
+      </w:r>
+    </w:p>
+    <w:p>
+      <w:r>
+        <w:t xml:space="preserve">Of interest </w:t>
+      </w:r>
+      <w:r>
+        <w:t>are</w:t>
+      </w:r>
+      <w:r>
+        <w:t xml:space="preserve"> the </w:t>
+      </w:r>
+      <w:proofErr w:type="spellStart"/>
+      <w:r>
+        <w:t>pullups</w:t>
+      </w:r>
+      <w:proofErr w:type="spellEnd"/>
+      <w:r>
+        <w:t xml:space="preserve"> on the following FPGA pins. The FPGA pin guidelines for the Cyclone V E series indicates these should all be pulled up. In the </w:t>
+      </w:r>
+      <w:proofErr w:type="spellStart"/>
+      <w:r>
+        <w:t>audiorecording_collar</w:t>
+      </w:r>
+      <w:proofErr w:type="spellEnd"/>
+      <w:r>
+        <w:t xml:space="preserve"> these </w:t>
+      </w:r>
+      <w:proofErr w:type="spellStart"/>
+      <w:r>
+        <w:t>pullups</w:t>
+      </w:r>
+      <w:proofErr w:type="spellEnd"/>
+      <w:r>
+        <w:t xml:space="preserve"> were added to the board design. In the </w:t>
+      </w:r>
+      <w:proofErr w:type="spellStart"/>
+      <w:r>
+        <w:t>devboard_powermonitor</w:t>
+      </w:r>
+      <w:proofErr w:type="spellEnd"/>
+      <w:r>
+        <w:t xml:space="preserve"> these </w:t>
+      </w:r>
+      <w:proofErr w:type="spellStart"/>
+      <w:r>
+        <w:t>pullups</w:t>
+      </w:r>
+      <w:proofErr w:type="spellEnd"/>
+      <w:r>
+        <w:t xml:space="preserve"> a</w:t>
+      </w:r>
+      <w:r>
+        <w:t>re programmed into the CPLD image</w:t>
+      </w:r>
+      <w:r>
+        <w:t xml:space="preserve">. These </w:t>
+      </w:r>
+      <w:r>
+        <w:t>pins are all required to be pulled up and enabled for the CPLD to successfully configure the FPGA</w:t>
+      </w:r>
+      <w:r>
+        <w:t xml:space="preserve">. In the </w:t>
+      </w:r>
+      <w:proofErr w:type="spellStart"/>
+      <w:r>
+        <w:t>audiorecording_collar</w:t>
+      </w:r>
+      <w:proofErr w:type="spellEnd"/>
+      <w:r>
+        <w:t xml:space="preserve"> board, the pins are pulled up to 1.8V through 10k. </w:t>
+      </w:r>
+    </w:p>
+    <w:p>
+      <w:pPr>
+        <w:spacing w:after="0" w:line="240" w:lineRule="auto"/>
+      </w:pPr>
+      <w:r>
+        <w:t>CONF_DONE</w:t>
+      </w:r>
+    </w:p>
+    <w:p>
+      <w:pPr>
+        <w:spacing w:after="0" w:line="240" w:lineRule="auto"/>
+      </w:pPr>
+      <w:r>
+        <w:t>INIT_DONE</w:t>
+      </w:r>
+    </w:p>
+    <w:p>
+      <w:pPr>
+        <w:spacing w:after="0" w:line="240" w:lineRule="auto"/>
+      </w:pPr>
+      <w:r>
+        <w:t>NSTATUS</w:t>
+      </w:r>
+    </w:p>
+    <w:p>
+      <w:pPr>
+        <w:spacing w:after="0" w:line="240" w:lineRule="auto"/>
+      </w:pPr>
     </w:p>
     <w:p/>
     <w:p>
@@ -4383,6 +5996,17 @@
       <w:szCs w:val="18"/>
     </w:rPr>
   </w:style>
+  <w:style w:type="character" w:styleId="Hyperlink">
+    <w:name w:val="Hyperlink"/>
+    <w:basedOn w:val="DefaultParagraphFont"/>
+    <w:uiPriority w:val="99"/>
+    <w:unhideWhenUsed/>
+    <w:rsid w:val="00082609"/>
+    <w:rPr>
+      <w:color w:val="0563C1" w:themeColor="hyperlink"/>
+      <w:u w:val="single"/>
+    </w:rPr>
+  </w:style>
 </w:styles>
 </file>
 
@@ -4652,7 +6276,7 @@
 </file>
 
 <file path=customXml/itemProps1.xml><?xml version="1.0" encoding="utf-8"?>
-<ds:datastoreItem xmlns:ds="http://schemas.openxmlformats.org/officeDocument/2006/customXml" ds:itemID="{96B19311-E030-4A58-A8DF-EC91F99BE868}">
+<ds:datastoreItem xmlns:ds="http://schemas.openxmlformats.org/officeDocument/2006/customXml" ds:itemID="{5E6B078C-B142-4B66-83D9-E55C9A1FC2FA}">
   <ds:schemaRefs>
     <ds:schemaRef ds:uri="http://schemas.openxmlformats.org/officeDocument/2006/bibliography"/>
   </ds:schemaRefs>

</xml_diff>

<commit_message>
PowerMonitor_Devboard Documentation. All changes accepted.
</commit_message>
<xml_diff>
--- a/Documentation/Devboard_PowerMonitor_Setup/Setting up the Devboard.docx
+++ b/Documentation/Devboard_PowerMonitor_Setup/Setting up the Devboard.docx
@@ -1,6 +1,6 @@
 
 <file path=word/document.xml><?xml version="1.0" encoding="utf-8"?>
-<w:document xmlns:wpc="http://schemas.microsoft.com/office/word/2010/wordprocessingCanvas" xmlns:mc="http://schemas.openxmlformats.org/markup-compatibility/2006" xmlns:o="urn:schemas-microsoft-com:office:office" xmlns:r="http://schemas.openxmlformats.org/officeDocument/2006/relationships" xmlns:m="http://schemas.openxmlformats.org/officeDocument/2006/math" xmlns:v="urn:schemas-microsoft-com:vml" xmlns:wp14="http://schemas.microsoft.com/office/word/2010/wordprocessingDrawing" xmlns:wp="http://schemas.openxmlformats.org/drawingml/2006/wordprocessingDrawing" xmlns:w10="urn:schemas-microsoft-com:office:word" xmlns:w="http://schemas.openxmlformats.org/wordprocessingml/2006/main" xmlns:w14="http://schemas.microsoft.com/office/word/2010/wordml" xmlns:w15="http://schemas.microsoft.com/office/word/2012/wordml" xmlns:wpg="http://schemas.microsoft.com/office/word/2010/wordprocessingGroup" xmlns:wpi="http://schemas.microsoft.com/office/word/2010/wordprocessingInk" xmlns:wne="http://schemas.microsoft.com/office/word/2006/wordml" xmlns:wps="http://schemas.microsoft.com/office/word/2010/wordprocessingShape" mc:Ignorable="w14 w15 wp14">
+<w:document xmlns:wpc="http://schemas.microsoft.com/office/word/2010/wordprocessingCanvas" xmlns:cx="http://schemas.microsoft.com/office/drawing/2014/chartex" xmlns:cx1="http://schemas.microsoft.com/office/drawing/2015/9/8/chartex" xmlns:mc="http://schemas.openxmlformats.org/markup-compatibility/2006" xmlns:o="urn:schemas-microsoft-com:office:office" xmlns:r="http://schemas.openxmlformats.org/officeDocument/2006/relationships" xmlns:m="http://schemas.openxmlformats.org/officeDocument/2006/math" xmlns:v="urn:schemas-microsoft-com:vml" xmlns:wp14="http://schemas.microsoft.com/office/word/2010/wordprocessingDrawing" xmlns:wp="http://schemas.openxmlformats.org/drawingml/2006/wordprocessingDrawing" xmlns:w10="urn:schemas-microsoft-com:office:word" xmlns:w="http://schemas.openxmlformats.org/wordprocessingml/2006/main" xmlns:w14="http://schemas.microsoft.com/office/word/2010/wordml" xmlns:w15="http://schemas.microsoft.com/office/word/2012/wordml" xmlns:w16se="http://schemas.microsoft.com/office/word/2015/wordml/symex" xmlns:wpg="http://schemas.microsoft.com/office/word/2010/wordprocessingGroup" xmlns:wpi="http://schemas.microsoft.com/office/word/2010/wordprocessingInk" xmlns:wne="http://schemas.microsoft.com/office/word/2006/wordml" xmlns:wps="http://schemas.microsoft.com/office/word/2010/wordprocessingShape" mc:Ignorable="w14 w15 w16se wp14">
   <w:body>
     <w:p>
       <w:pPr>
@@ -12,8 +12,16 @@
         <w:rPr>
           <w:b/>
         </w:rPr>
-        <w:t>Setting up the Devboard_PowerMonitor</w:t>
-      </w:r>
+        <w:t xml:space="preserve">Setting up the </w:t>
+      </w:r>
+      <w:proofErr w:type="spellStart"/>
+      <w:r>
+        <w:rPr>
+          <w:b/>
+        </w:rPr>
+        <w:t>Devboard_PowerMonitor</w:t>
+      </w:r>
+      <w:proofErr w:type="spellEnd"/>
     </w:p>
     <w:p>
       <w:r>
@@ -240,7 +248,7 @@
               </wp:anchor>
             </w:drawing>
           </mc:Choice>
-          <mc:Fallback xmlns:w16se="http://schemas.microsoft.com/office/word/2015/wordml/symex" xmlns:cx1="http://schemas.microsoft.com/office/drawing/2015/9/8/chartex" xmlns:cx="http://schemas.microsoft.com/office/drawing/2014/chartex">
+          <mc:Fallback>
             <w:pict>
               <v:shapetype w14:anchorId="0BE0D005" id="_x0000_t32" coordsize="21600,21600" o:spt="32" o:oned="t" path="m,l21600,21600e" filled="f">
                 <v:path arrowok="t" fillok="f" o:connecttype="none"/>
@@ -387,7 +395,7 @@
               </wp:anchor>
             </w:drawing>
           </mc:Choice>
-          <mc:Fallback xmlns:w16se="http://schemas.microsoft.com/office/word/2015/wordml/symex" xmlns:cx1="http://schemas.microsoft.com/office/drawing/2015/9/8/chartex" xmlns:cx="http://schemas.microsoft.com/office/drawing/2014/chartex">
+          <mc:Fallback>
             <w:pict>
               <v:line w14:anchorId="13E7DB50" id="Straight Connector 5" o:spid="_x0000_s1026" style="position:absolute;z-index:251661312;visibility:visible;mso-wrap-style:square;mso-wrap-distance-left:9pt;mso-wrap-distance-top:0;mso-wrap-distance-right:9pt;mso-wrap-distance-bottom:0;mso-position-horizontal:absolute;mso-position-horizontal-relative:text;mso-position-vertical:absolute;mso-position-vertical-relative:text" from="136.9pt,123.3pt" to="182.4pt,135.95pt" o:gfxdata="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" strokecolor="#c00000" strokeweight="3pt">
                 <v:stroke dashstyle="1 1" joinstyle="miter"/>
@@ -871,7 +879,7 @@
               </wp:anchor>
             </w:drawing>
           </mc:Choice>
-          <mc:Fallback xmlns:w16se="http://schemas.microsoft.com/office/word/2015/wordml/symex" xmlns:cx1="http://schemas.microsoft.com/office/drawing/2015/9/8/chartex" xmlns:cx="http://schemas.microsoft.com/office/drawing/2014/chartex">
+          <mc:Fallback>
             <w:pict>
               <v:shape w14:anchorId="4A4C5C20" id="Freeform 4" o:spid="_x0000_s1026" style="position:absolute;margin-left:105.95pt;margin-top:108pt;width:106.6pt;height:57pt;z-index:251660288;visibility:visible;mso-wrap-style:square;mso-wrap-distance-left:9pt;mso-wrap-distance-top:0;mso-wrap-distance-right:9pt;mso-wrap-distance-bottom:0;mso-position-horizontal:absolute;mso-position-horizontal-relative:text;mso-position-vertical:absolute;mso-position-vertical-relative:text;v-text-anchor:middle" coordsize="1353562,724205" o:gfxdata="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" path="m88032,c85594,12192,82941,24343,80717,36576v-1669,9182,-6219,51819,-14630,65837c62539,108327,56333,112166,51456,117043,26860,190835,64398,76346,36826,168250v-4431,14771,-9754,29261,-14631,43891l14880,234086,7565,256032v-8559,68476,-11509,56864,,131674c8737,395327,11432,402754,14880,409651v3932,7864,9754,14631,14631,21946c43751,474318,25684,435086,58771,468173v6217,6217,9139,15080,14631,21945c77710,495504,83724,499363,88032,504749v5492,6865,8414,15728,14631,21945c108880,532911,117743,535833,124608,541325v5386,4308,8462,11546,14631,14630c153033,562852,183130,570586,183130,570586v51206,-2439,102668,-1655,153619,-7316c352076,561567,365679,552380,380640,548640r29261,-7315c419655,536448,429694,532104,439162,526694v7633,-4362,14082,-10698,21945,-14630c468004,508616,475965,507787,483053,504749v10023,-4296,19238,-10335,29261,-14631c519401,487081,527362,486251,534259,482803v7864,-3932,13912,-11059,21946,-14630c570298,461910,600096,453542,600096,453542v82906,2439,165896,2839,248717,7316c856513,461274,864018,464428,870759,468173v15371,8539,43891,29261,43891,29261c933036,552592,906096,486741,943911,534010v4817,6021,2833,15671,7315,21945c959244,567179,980487,585216,980487,585216v17465,52397,-7503,-7540,29260,36576c1044514,663512,1002233,643671,1046323,658368v9754,9754,16175,24899,29261,29261l1141421,709574v7315,2439,14385,5804,21946,7316l1199943,724205v143858,-7571,92595,-7315,153619,-7315e" filled="f" strokecolor="red" strokeweight="6pt">
                 <v:stroke joinstyle="miter"/>
@@ -1047,7 +1055,7 @@
               </wp:anchor>
             </w:drawing>
           </mc:Choice>
-          <mc:Fallback xmlns:w16se="http://schemas.microsoft.com/office/word/2015/wordml/symex" xmlns:cx1="http://schemas.microsoft.com/office/drawing/2015/9/8/chartex" xmlns:cx="http://schemas.microsoft.com/office/drawing/2014/chartex">
+          <mc:Fallback>
             <w:pict>
               <v:shape w14:anchorId="61AAEB94" id="Straight Arrow Connector 9" o:spid="_x0000_s1026" type="#_x0000_t32" style="position:absolute;margin-left:157.4pt;margin-top:64.1pt;width:135.35pt;height:51.25pt;flip:x;z-index:251663360;visibility:visible;mso-wrap-style:square;mso-wrap-distance-left:9pt;mso-wrap-distance-top:0;mso-wrap-distance-right:9pt;mso-wrap-distance-bottom:0;mso-position-horizontal:absolute;mso-position-horizontal-relative:text;mso-position-vertical:absolute;mso-position-vertical-relative:text" o:gfxdata="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" strokecolor="red" strokeweight="4.5pt">
                 <v:stroke endarrow="block" joinstyle="miter"/>
@@ -1116,7 +1124,7 @@
               </wp:anchor>
             </w:drawing>
           </mc:Choice>
-          <mc:Fallback xmlns:w16se="http://schemas.microsoft.com/office/word/2015/wordml/symex" xmlns:cx1="http://schemas.microsoft.com/office/drawing/2015/9/8/chartex" xmlns:cx="http://schemas.microsoft.com/office/drawing/2014/chartex">
+          <mc:Fallback>
             <w:pict>
               <v:shape w14:anchorId="41DDFF3A" id="Straight Arrow Connector 10" o:spid="_x0000_s1026" type="#_x0000_t32" style="position:absolute;margin-left:169.5pt;margin-top:78pt;width:135.35pt;height:51.25pt;flip:x;z-index:251665408;visibility:visible;mso-wrap-style:square;mso-wrap-distance-left:9pt;mso-wrap-distance-top:0;mso-wrap-distance-right:9pt;mso-wrap-distance-bottom:0;mso-position-horizontal:absolute;mso-position-horizontal-relative:text;mso-position-vertical:absolute;mso-position-vertical-relative:text" o:gfxdata="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" strokecolor="red" strokeweight="4.5pt">
                 <v:stroke endarrow="block" joinstyle="miter"/>
@@ -1239,7 +1247,15 @@
         <w:t>J12</w:t>
       </w:r>
       <w:r>
-        <w:t xml:space="preserve"> BuckBoost Input</w:t>
+        <w:t xml:space="preserve"> </w:t>
+      </w:r>
+      <w:proofErr w:type="spellStart"/>
+      <w:r>
+        <w:t>BuckBoost</w:t>
+      </w:r>
+      <w:proofErr w:type="spellEnd"/>
+      <w:r>
+        <w:t xml:space="preserve"> Input</w:t>
       </w:r>
     </w:p>
     <w:p>
@@ -1437,7 +1453,7 @@
               </wp:anchor>
             </w:drawing>
           </mc:Choice>
-          <mc:Fallback xmlns:w16se="http://schemas.microsoft.com/office/word/2015/wordml/symex" xmlns:cx1="http://schemas.microsoft.com/office/drawing/2015/9/8/chartex" xmlns:cx="http://schemas.microsoft.com/office/drawing/2014/chartex">
+          <mc:Fallback>
             <w:pict>
               <v:rect w14:anchorId="43211FB5" id="Rectangle 15" o:spid="_x0000_s1026" style="position:absolute;margin-left:189.85pt;margin-top:70pt;width:20.4pt;height:33.3pt;z-index:251671552;visibility:visible;mso-wrap-style:square;mso-wrap-distance-left:9pt;mso-wrap-distance-top:0;mso-wrap-distance-right:9pt;mso-wrap-distance-bottom:0;mso-position-horizontal:absolute;mso-position-horizontal-relative:text;mso-position-vertical:absolute;mso-position-vertical-relative:text;v-text-anchor:middle" o:gfxdata="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" filled="f" strokecolor="red" strokeweight="1pt"/>
             </w:pict>
@@ -1511,7 +1527,7 @@
               </wp:anchor>
             </w:drawing>
           </mc:Choice>
-          <mc:Fallback xmlns:w16se="http://schemas.microsoft.com/office/word/2015/wordml/symex" xmlns:cx1="http://schemas.microsoft.com/office/drawing/2015/9/8/chartex" xmlns:cx="http://schemas.microsoft.com/office/drawing/2014/chartex">
+          <mc:Fallback>
             <w:pict>
               <v:rect w14:anchorId="4BB635D9" id="Rectangle 14" o:spid="_x0000_s1026" style="position:absolute;margin-left:158.5pt;margin-top:73.05pt;width:20.4pt;height:33.3pt;z-index:251669504;visibility:visible;mso-wrap-style:square;mso-wrap-distance-left:9pt;mso-wrap-distance-top:0;mso-wrap-distance-right:9pt;mso-wrap-distance-bottom:0;mso-position-horizontal:absolute;mso-position-horizontal-relative:text;mso-position-vertical:absolute;mso-position-vertical-relative:text;v-text-anchor:middle" o:gfxdata="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" filled="f" strokecolor="red" strokeweight="1pt"/>
             </w:pict>
@@ -1578,7 +1594,7 @@
               </wp:anchor>
             </w:drawing>
           </mc:Choice>
-          <mc:Fallback xmlns:w16se="http://schemas.microsoft.com/office/word/2015/wordml/symex" xmlns:cx1="http://schemas.microsoft.com/office/drawing/2015/9/8/chartex" xmlns:cx="http://schemas.microsoft.com/office/drawing/2014/chartex">
+          <mc:Fallback>
             <w:pict>
               <v:shape w14:anchorId="64D6CC02" id="Straight Arrow Connector 13" o:spid="_x0000_s1026" type="#_x0000_t32" style="position:absolute;margin-left:196.3pt;margin-top:-36.35pt;width:1in;height:63.95pt;flip:x;z-index:251668480;visibility:visible;mso-wrap-style:square;mso-wrap-distance-left:9pt;mso-wrap-distance-top:0;mso-wrap-distance-right:9pt;mso-wrap-distance-bottom:0;mso-position-horizontal:absolute;mso-position-horizontal-relative:text;mso-position-vertical:absolute;mso-position-vertical-relative:text" o:gfxdata="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" strokecolor="red" strokeweight="2.25pt">
                 <v:stroke endarrow="block" joinstyle="miter"/>
@@ -1647,7 +1663,7 @@
               </wp:anchor>
             </w:drawing>
           </mc:Choice>
-          <mc:Fallback xmlns:w16se="http://schemas.microsoft.com/office/word/2015/wordml/symex" xmlns:cx1="http://schemas.microsoft.com/office/drawing/2015/9/8/chartex" xmlns:cx="http://schemas.microsoft.com/office/drawing/2014/chartex">
+          <mc:Fallback>
             <w:pict>
               <v:shape w14:anchorId="3F01A267" id="Straight Arrow Connector 12" o:spid="_x0000_s1026" type="#_x0000_t32" style="position:absolute;margin-left:226.2pt;margin-top:-30.65pt;width:1in;height:63.95pt;flip:x;z-index:251666432;visibility:visible;mso-wrap-style:square;mso-wrap-distance-left:9pt;mso-wrap-distance-top:0;mso-wrap-distance-right:9pt;mso-wrap-distance-bottom:0;mso-position-horizontal:absolute;mso-position-horizontal-relative:text;mso-position-vertical:absolute;mso-position-vertical-relative:text" o:gfxdata="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" strokecolor="#70ad47 [3209]" strokeweight="2.25pt">
                 <v:stroke endarrow="block" joinstyle="miter"/>
@@ -1710,7 +1726,15 @@
         <w:t>The b</w:t>
       </w:r>
       <w:r>
-        <w:t xml:space="preserve">uck boost needs &gt;2.5V in. I recommend ~3.3V. However don’t exceed chip input max 5.5V. This configuration </w:t>
+        <w:t xml:space="preserve">uck boost needs &gt;2.5V in. I recommend ~3.3V. </w:t>
+      </w:r>
+      <w:proofErr w:type="gramStart"/>
+      <w:r>
+        <w:t>However</w:t>
+      </w:r>
+      <w:proofErr w:type="gramEnd"/>
+      <w:r>
+        <w:t xml:space="preserve"> don’t exceed chip input max 5.5V. This configuration </w:t>
       </w:r>
       <w:r>
         <w:t>routes</w:t>
@@ -1737,6 +1761,7 @@
         </w:rPr>
         <w:t>3</w:t>
       </w:r>
+      <w:proofErr w:type="gramStart"/>
       <w:r>
         <w:rPr>
           <w:b/>
@@ -1753,12 +1778,27 @@
         <w:rPr>
           <w:b/>
         </w:rPr>
-        <w:t>Programming the CPLD/FLASH</w:t>
-      </w:r>
-    </w:p>
-    <w:p>
-      <w:r>
-        <w:t>Due to the FPGA now routing its TDI to TDO when it is shut off, the JTAG chain is broken by default. To fix this two things need to be done</w:t>
+        <w:t>Programming</w:t>
+      </w:r>
+      <w:proofErr w:type="gramEnd"/>
+      <w:r>
+        <w:rPr>
+          <w:b/>
+        </w:rPr>
+        <w:t xml:space="preserve"> the CPLD/FLASH</w:t>
+      </w:r>
+    </w:p>
+    <w:p>
+      <w:r>
+        <w:t xml:space="preserve">Due to the FPGA now routing its TDI to TDO when it is shut off, the JTAG chain is broken by default. To fix </w:t>
+      </w:r>
+      <w:proofErr w:type="gramStart"/>
+      <w:r>
+        <w:t>this</w:t>
+      </w:r>
+      <w:proofErr w:type="gramEnd"/>
+      <w:r>
+        <w:t xml:space="preserve"> two things need to be done</w:t>
       </w:r>
     </w:p>
     <w:p>
@@ -1835,7 +1875,7 @@
               </wp:anchor>
             </w:drawing>
           </mc:Choice>
-          <mc:Fallback xmlns:w16se="http://schemas.microsoft.com/office/word/2015/wordml/symex" xmlns:cx1="http://schemas.microsoft.com/office/drawing/2015/9/8/chartex" xmlns:cx="http://schemas.microsoft.com/office/drawing/2014/chartex">
+          <mc:Fallback>
             <w:pict>
               <v:shape w14:anchorId="0449635C" id="Straight Arrow Connector 19" o:spid="_x0000_s1026" type="#_x0000_t32" style="position:absolute;margin-left:30.65pt;margin-top:163.3pt;width:64.5pt;height:68.25pt;flip:y;z-index:251672576;visibility:visible;mso-wrap-style:square;mso-wrap-distance-left:9pt;mso-wrap-distance-top:0;mso-wrap-distance-right:9pt;mso-wrap-distance-bottom:0;mso-position-horizontal:absolute;mso-position-horizontal-relative:text;mso-position-vertical:absolute;mso-position-vertical-relative:text" o:gfxdata="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" strokecolor="red" strokeweight="3pt">
                 <v:stroke endarrow="block" joinstyle="miter"/>
@@ -1970,7 +2010,7 @@
               </wp:anchor>
             </w:drawing>
           </mc:Choice>
-          <mc:Fallback xmlns:w16se="http://schemas.microsoft.com/office/word/2015/wordml/symex" xmlns:cx1="http://schemas.microsoft.com/office/drawing/2015/9/8/chartex" xmlns:cx="http://schemas.microsoft.com/office/drawing/2014/chartex">
+          <mc:Fallback>
             <w:pict>
               <v:rect w14:anchorId="4E909607" id="Rectangle 20" o:spid="_x0000_s1026" style="position:absolute;margin-left:270pt;margin-top:7.5pt;width:15pt;height:17pt;z-index:251673600;visibility:visible;mso-wrap-style:square;mso-height-percent:0;mso-wrap-distance-left:9pt;mso-wrap-distance-top:0;mso-wrap-distance-right:9pt;mso-wrap-distance-bottom:0;mso-position-horizontal:absolute;mso-position-horizontal-relative:text;mso-position-vertical:absolute;mso-position-vertical-relative:text;mso-height-percent:0;mso-height-relative:margin;v-text-anchor:middle" o:gfxdata="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" filled="f" strokecolor="red" strokeweight="1pt"/>
             </w:pict>
@@ -2045,7 +2085,15 @@
     </w:p>
     <w:p>
       <w:r>
-        <w:t xml:space="preserve">You should now be able to see the CPLD on the JTAG chain in Quartus when a USB Blaster is connected to the JTAG header. The ribbon cable lays away from the power board on the USB Blaster. </w:t>
+        <w:t xml:space="preserve">You should now be able to see the CPLD on the JTAG chain in </w:t>
+      </w:r>
+      <w:proofErr w:type="spellStart"/>
+      <w:r>
+        <w:t>Quartus</w:t>
+      </w:r>
+      <w:proofErr w:type="spellEnd"/>
+      <w:r>
+        <w:t xml:space="preserve"> when a USB Blaster is connected to the JTAG header. The ribbon cable lays away from the power board on the USB Blaster. </w:t>
       </w:r>
       <w:r>
         <w:t xml:space="preserve">Now we will load a CPLD image which will allow us to see and load the FLASH with an FPGA image. </w:t>
@@ -2083,8 +2131,21 @@
       </w:r>
     </w:p>
     <w:p>
-      <w:r>
-        <w:t>Source_Code\DevBoard_PowerMonitor\CPLD</w:t>
+      <w:proofErr w:type="spellStart"/>
+      <w:r>
+        <w:t>Source_Code</w:t>
+      </w:r>
+      <w:proofErr w:type="spellEnd"/>
+      <w:r>
+        <w:t>\</w:t>
+      </w:r>
+      <w:proofErr w:type="spellStart"/>
+      <w:r>
+        <w:t>DevBoard_PowerMonitor</w:t>
+      </w:r>
+      <w:proofErr w:type="spellEnd"/>
+      <w:r>
+        <w:t>\CPLD</w:t>
       </w:r>
       <w:r>
         <w:t>_INIT</w:t>
@@ -2109,14 +2170,30 @@
     </w:p>
     <w:p>
       <w:r>
-        <w:t xml:space="preserve">Before opening the Quartus project.  Copy </w:t>
-      </w:r>
+        <w:t xml:space="preserve">Before opening the </w:t>
+      </w:r>
+      <w:proofErr w:type="spellStart"/>
+      <w:r>
+        <w:t>Quartus</w:t>
+      </w:r>
+      <w:proofErr w:type="spellEnd"/>
+      <w:r>
+        <w:t xml:space="preserve"> project.  Copy </w:t>
+      </w:r>
+      <w:proofErr w:type="spellStart"/>
+      <w:proofErr w:type="gramStart"/>
       <w:r>
         <w:t>DevBoard_PowerMonitor_CPLDInit_IO.qsf</w:t>
       </w:r>
-      <w:r>
-        <w:t xml:space="preserve">  and rename to </w:t>
-      </w:r>
+      <w:proofErr w:type="spellEnd"/>
+      <w:r>
+        <w:t xml:space="preserve">  and</w:t>
+      </w:r>
+      <w:proofErr w:type="gramEnd"/>
+      <w:r>
+        <w:t xml:space="preserve"> rename to </w:t>
+      </w:r>
+      <w:proofErr w:type="spellStart"/>
       <w:r>
         <w:t>D</w:t>
       </w:r>
@@ -2126,21 +2203,59 @@
       <w:r>
         <w:t>.qsf</w:t>
       </w:r>
-    </w:p>
-    <w:p>
-      <w:r>
-        <w:t xml:space="preserve">A note on the QSF files. The project attempts to keep the QSF which Quartus maintains apart from the QSF which defines the board specific pins/ports/names as defined by the physical board. </w:t>
-      </w:r>
-    </w:p>
-    <w:p>
-      <w:r>
-        <w:t>For this reason, one should copy the Toplevel_name*_IO.qsf to Toplevel_name.qsf when starti</w:t>
+      <w:proofErr w:type="spellEnd"/>
+    </w:p>
+    <w:p>
+      <w:r>
+        <w:t xml:space="preserve">A note on the QSF files. The project attempts to keep the QSF which </w:t>
+      </w:r>
+      <w:proofErr w:type="spellStart"/>
+      <w:r>
+        <w:t>Quartus</w:t>
+      </w:r>
+      <w:proofErr w:type="spellEnd"/>
+      <w:r>
+        <w:t xml:space="preserve"> maintains apart from the QSF which defines the board specific pins/ports/names as defined by the physical board. </w:t>
+      </w:r>
+    </w:p>
+    <w:p>
+      <w:r>
+        <w:t xml:space="preserve">For this reason, one should copy the </w:t>
+      </w:r>
+      <w:proofErr w:type="spellStart"/>
+      <w:r>
+        <w:t>Toplevel_name</w:t>
+      </w:r>
+      <w:proofErr w:type="spellEnd"/>
+      <w:r>
+        <w:t>*_</w:t>
+      </w:r>
+      <w:proofErr w:type="spellStart"/>
+      <w:r>
+        <w:t>IO.qsf</w:t>
+      </w:r>
+      <w:proofErr w:type="spellEnd"/>
+      <w:r>
+        <w:t xml:space="preserve"> to </w:t>
+      </w:r>
+      <w:proofErr w:type="spellStart"/>
+      <w:r>
+        <w:t>Toplevel_name.qsf</w:t>
+      </w:r>
+      <w:proofErr w:type="spellEnd"/>
+      <w:r>
+        <w:t xml:space="preserve"> when starti</w:t>
       </w:r>
       <w:r>
         <w:t xml:space="preserve">ng from </w:t>
       </w:r>
-      <w:r>
-        <w:t xml:space="preserve">git </w:t>
+      <w:proofErr w:type="spellStart"/>
+      <w:r>
+        <w:t>git</w:t>
+      </w:r>
+      <w:proofErr w:type="spellEnd"/>
+      <w:r>
+        <w:t xml:space="preserve"> </w:t>
       </w:r>
       <w:r>
         <w:t xml:space="preserve">for the first time for any project. </w:t>
@@ -2162,122 +2277,218 @@
       <w:r>
         <w:t xml:space="preserve">the </w:t>
       </w:r>
-      <w:r>
-        <w:t>Quartus project.</w:t>
-      </w:r>
-    </w:p>
-    <w:p>
-      <w:r>
-        <w:t>../../MainCollar/General/Utilities_pkg.vhd</w:t>
-      </w:r>
-    </w:p>
-    <w:p>
-      <w:r>
-        <w:t>../../MainCollar/PowerController/FlashWrite.vhd</w:t>
-      </w:r>
-    </w:p>
-    <w:p>
-      <w:r>
-        <w:t>../../MainCollar/PowerController/FlashWrite.qip</w:t>
-      </w:r>
-    </w:p>
-    <w:p>
-      <w:r>
-        <w:t>../../MainCollar/PowerController/FlashInit.vhd</w:t>
-      </w:r>
-    </w:p>
-    <w:p>
+      <w:proofErr w:type="spellStart"/>
+      <w:r>
+        <w:t>Quartus</w:t>
+      </w:r>
+      <w:proofErr w:type="spellEnd"/>
+      <w:r>
+        <w:t xml:space="preserve"> project.</w:t>
+      </w:r>
+    </w:p>
+    <w:p>
+      <w:r>
+        <w:t>../../</w:t>
+      </w:r>
+      <w:proofErr w:type="spellStart"/>
+      <w:r>
+        <w:t>MainCollar</w:t>
+      </w:r>
+      <w:proofErr w:type="spellEnd"/>
+      <w:r>
+        <w:t>/General/</w:t>
+      </w:r>
+      <w:proofErr w:type="spellStart"/>
+      <w:r>
+        <w:t>Utilities_pkg.vhd</w:t>
+      </w:r>
+      <w:proofErr w:type="spellEnd"/>
+    </w:p>
+    <w:p>
+      <w:r>
+        <w:t>../../</w:t>
+      </w:r>
+      <w:proofErr w:type="spellStart"/>
+      <w:r>
+        <w:t>MainCollar</w:t>
+      </w:r>
+      <w:proofErr w:type="spellEnd"/>
+      <w:r>
+        <w:t>/</w:t>
+      </w:r>
+      <w:proofErr w:type="spellStart"/>
+      <w:r>
+        <w:t>PowerController</w:t>
+      </w:r>
+      <w:proofErr w:type="spellEnd"/>
+      <w:r>
+        <w:t>/</w:t>
+      </w:r>
+      <w:proofErr w:type="spellStart"/>
+      <w:r>
+        <w:t>FlashWrite.vhd</w:t>
+      </w:r>
+      <w:proofErr w:type="spellEnd"/>
+    </w:p>
+    <w:p>
+      <w:r>
+        <w:t>../../</w:t>
+      </w:r>
+      <w:proofErr w:type="spellStart"/>
+      <w:r>
+        <w:t>MainCollar</w:t>
+      </w:r>
+      <w:proofErr w:type="spellEnd"/>
+      <w:r>
+        <w:t>/</w:t>
+      </w:r>
+      <w:proofErr w:type="spellStart"/>
+      <w:r>
+        <w:t>PowerController</w:t>
+      </w:r>
+      <w:proofErr w:type="spellEnd"/>
+      <w:r>
+        <w:t>/</w:t>
+      </w:r>
+      <w:proofErr w:type="spellStart"/>
+      <w:r>
+        <w:t>FlashWrite.qip</w:t>
+      </w:r>
+      <w:proofErr w:type="spellEnd"/>
+    </w:p>
+    <w:p>
+      <w:r>
+        <w:t>../../</w:t>
+      </w:r>
+      <w:proofErr w:type="spellStart"/>
+      <w:r>
+        <w:t>MainCollar</w:t>
+      </w:r>
+      <w:proofErr w:type="spellEnd"/>
+      <w:r>
+        <w:t>/</w:t>
+      </w:r>
+      <w:proofErr w:type="spellStart"/>
+      <w:r>
+        <w:t>PowerController</w:t>
+      </w:r>
+      <w:proofErr w:type="spellEnd"/>
+      <w:r>
+        <w:t>/</w:t>
+      </w:r>
+      <w:proofErr w:type="spellStart"/>
+      <w:r>
+        <w:t>FlashInit.vhd</w:t>
+      </w:r>
+      <w:proofErr w:type="spellEnd"/>
+    </w:p>
+    <w:p>
+      <w:proofErr w:type="spellStart"/>
       <w:r>
         <w:t>DevBoard_PowerMonitorCPLDInit_TopLevel.vhd</w:t>
       </w:r>
-    </w:p>
-    <w:p>
-      <w:r>
-        <w:t xml:space="preserve">Several Project wide .TCL scripts are needed. </w:t>
-      </w:r>
-      <w:ins w:id="0" w:author="Davis, Tyler" w:date="2016-04-11T12:35:00Z">
-        <w:r>
-          <w:t xml:space="preserve">  These include at_compile_start, sdc_values, set_vhdl_constants.</w:t>
-        </w:r>
-      </w:ins>
-    </w:p>
-    <w:p>
-      <w:r>
-        <w:t>Copy the TCL scripts from the GIT QuartusII directory to your working directory.</w:t>
-      </w:r>
-      <w:ins w:id="1" w:author="Davis, Tyler" w:date="2016-04-11T12:36:00Z">
-        <w:r>
-          <w:t xml:space="preserve">  If one of these file is missing, check the </w:t>
-        </w:r>
-      </w:ins>
-      <w:ins w:id="2" w:author="Davis, Tyler" w:date="2016-04-11T12:37:00Z">
-        <w:r>
-          <w:t>DevBoard_PowerMonitor\FPGA</w:t>
-        </w:r>
-        <w:r>
-          <w:t xml:space="preserve"> directory.</w:t>
-        </w:r>
-      </w:ins>
+      <w:proofErr w:type="spellEnd"/>
+    </w:p>
+    <w:p>
+      <w:r>
+        <w:t xml:space="preserve">Several Project </w:t>
+      </w:r>
+      <w:proofErr w:type="gramStart"/>
+      <w:r>
+        <w:t>wide .TCL</w:t>
+      </w:r>
+      <w:proofErr w:type="gramEnd"/>
+      <w:r>
+        <w:t xml:space="preserve"> scripts are needed. </w:t>
+      </w:r>
+      <w:r>
+        <w:t xml:space="preserve">  These include </w:t>
+      </w:r>
+      <w:proofErr w:type="spellStart"/>
+      <w:r>
+        <w:t>at_compile_start</w:t>
+      </w:r>
+      <w:proofErr w:type="spellEnd"/>
+      <w:r>
+        <w:t xml:space="preserve">, </w:t>
+      </w:r>
+      <w:proofErr w:type="spellStart"/>
+      <w:r>
+        <w:t>sdc_values</w:t>
+      </w:r>
+      <w:proofErr w:type="spellEnd"/>
+      <w:r>
+        <w:t xml:space="preserve">, </w:t>
+      </w:r>
+      <w:proofErr w:type="spellStart"/>
+      <w:r>
+        <w:t>set_vhdl_constants</w:t>
+      </w:r>
+      <w:proofErr w:type="spellEnd"/>
+      <w:r>
+        <w:t>.</w:t>
+      </w:r>
+    </w:p>
+    <w:p>
+      <w:r>
+        <w:t xml:space="preserve">Copy the TCL scripts from the GIT </w:t>
+      </w:r>
+      <w:proofErr w:type="spellStart"/>
+      <w:r>
+        <w:t>QuartusII</w:t>
+      </w:r>
+      <w:proofErr w:type="spellEnd"/>
+      <w:r>
+        <w:t xml:space="preserve"> directory to your working directory.</w:t>
+      </w:r>
+      <w:r>
+        <w:t xml:space="preserve">  If one of these file is missing, check the </w:t>
+      </w:r>
+      <w:proofErr w:type="spellStart"/>
+      <w:r>
+        <w:t>DevBoard_PowerMonitor</w:t>
+      </w:r>
+      <w:proofErr w:type="spellEnd"/>
+      <w:r>
+        <w:t>\FPGA</w:t>
+      </w:r>
+      <w:r>
+        <w:t xml:space="preserve"> directory.</w:t>
+      </w:r>
       <w:r>
         <w:t xml:space="preserve">  </w:t>
       </w:r>
-      <w:ins w:id="3" w:author="Davis, Tyler" w:date="2016-04-11T12:29:00Z">
-        <w:r>
-          <w:t xml:space="preserve">Additionally, a log file must be created.  </w:t>
-        </w:r>
-      </w:ins>
-      <w:ins w:id="4" w:author="Davis, Tyler" w:date="2016-04-11T12:37:00Z">
-        <w:r>
-          <w:t xml:space="preserve">In </w:t>
-        </w:r>
-        <w:r>
-          <w:lastRenderedPageBreak/>
-          <w:t xml:space="preserve">the working directory, create a commit_timestamp.log file.  (Alternatively, a commit_timestamp.txt file can be used if the </w:t>
-        </w:r>
-      </w:ins>
-      <w:ins w:id="5" w:author="Davis, Tyler" w:date="2016-04-11T12:38:00Z">
-        <w:r>
-          <w:t>file name extension on line 34 of the at_compile_start.tcl file is changed)</w:t>
-        </w:r>
-      </w:ins>
-    </w:p>
-    <w:p>
-      <w:pPr>
-        <w:rPr>
-          <w:del w:id="6" w:author="Davis, Tyler" w:date="2016-04-11T12:40:00Z"/>
-        </w:rPr>
-      </w:pPr>
-      <w:r>
-        <w:t xml:space="preserve">You should be able to compile now. A POF should now exist in the output_files directory. </w:t>
-      </w:r>
-    </w:p>
-    <w:p>
-      <w:pPr>
-        <w:rPr>
-          <w:ins w:id="7" w:author="Davis, Tyler" w:date="2016-04-11T12:40:00Z"/>
-        </w:rPr>
-      </w:pPr>
-    </w:p>
-    <w:p>
-      <w:pPr>
-        <w:rPr>
-          <w:del w:id="8" w:author="Davis, Tyler" w:date="2016-04-11T12:40:00Z"/>
-        </w:rPr>
-      </w:pPr>
-    </w:p>
-    <w:p>
-      <w:pPr>
-        <w:rPr>
-          <w:del w:id="9" w:author="Davis, Tyler" w:date="2016-04-11T12:40:00Z"/>
-        </w:rPr>
-      </w:pPr>
-    </w:p>
-    <w:p>
-      <w:pPr>
-        <w:rPr>
-          <w:del w:id="10" w:author="Davis, Tyler" w:date="2016-04-11T12:40:00Z"/>
-        </w:rPr>
-      </w:pPr>
+      <w:r>
+        <w:t xml:space="preserve">Additionally, a log file must be created.  </w:t>
+      </w:r>
+      <w:r>
+        <w:t xml:space="preserve">In </w:t>
+      </w:r>
+      <w:r>
+        <w:lastRenderedPageBreak/>
+        <w:t xml:space="preserve">the working directory, create a commit_timestamp.log file.  (Alternatively, a commit_timestamp.txt file can be used if the file name extension on line 34 of the </w:t>
+      </w:r>
+      <w:proofErr w:type="spellStart"/>
+      <w:r>
+        <w:t>at_compile_start.tcl</w:t>
+      </w:r>
+      <w:proofErr w:type="spellEnd"/>
+      <w:r>
+        <w:t xml:space="preserve"> file is changed)</w:t>
+      </w:r>
+    </w:p>
+    <w:p>
+      <w:r>
+        <w:t xml:space="preserve">You should be able to compile now. A POF should now exist in the </w:t>
+      </w:r>
+      <w:proofErr w:type="spellStart"/>
+      <w:r>
+        <w:t>output_files</w:t>
+      </w:r>
+      <w:proofErr w:type="spellEnd"/>
+      <w:r>
+        <w:t xml:space="preserve"> directory. </w:t>
+      </w:r>
     </w:p>
     <w:p>
       <w:r>
@@ -2321,11 +2532,17 @@
       <w:r>
         <w:t xml:space="preserve"> We don’t need/want to program the UFM of the CPLD.</w:t>
       </w:r>
-      <w:ins w:id="11" w:author="Davis, Tyler" w:date="2016-04-12T09:56:00Z">
-        <w:r>
-          <w:t xml:space="preserve">  Note, If an error occurs where the silicon ID does not match the chip ID and you’re using a USB Blaster II, try instead switching to a USB Blaster I.</w:t>
-        </w:r>
-      </w:ins>
+      <w:r>
+        <w:t xml:space="preserve">  Note, </w:t>
+      </w:r>
+      <w:proofErr w:type="gramStart"/>
+      <w:r>
+        <w:t>If</w:t>
+      </w:r>
+      <w:proofErr w:type="gramEnd"/>
+      <w:r>
+        <w:t xml:space="preserve"> an error occurs where the silicon ID does not match the chip ID and you’re using a USB Blaster II, try instead switching to a USB Blaster I.</w:t>
+      </w:r>
     </w:p>
     <w:p/>
     <w:p>
@@ -2396,7 +2613,7 @@
               </wp:anchor>
             </w:drawing>
           </mc:Choice>
-          <mc:Fallback xmlns:w16se="http://schemas.microsoft.com/office/word/2015/wordml/symex" xmlns:cx1="http://schemas.microsoft.com/office/drawing/2015/9/8/chartex" xmlns:cx="http://schemas.microsoft.com/office/drawing/2014/chartex">
+          <mc:Fallback>
             <w:pict>
               <v:shapetype w14:anchorId="5996D59C" id="_x0000_t32" coordsize="21600,21600" o:spt="32" o:oned="t" path="m,l21600,21600e" filled="f">
                 <v:path arrowok="t" fillok="f" o:connecttype="none"/>
@@ -2476,7 +2693,7 @@
               </wp:anchor>
             </w:drawing>
           </mc:Choice>
-          <mc:Fallback xmlns:w16se="http://schemas.microsoft.com/office/word/2015/wordml/symex" xmlns:cx1="http://schemas.microsoft.com/office/drawing/2015/9/8/chartex" xmlns:cx="http://schemas.microsoft.com/office/drawing/2014/chartex">
+          <mc:Fallback>
             <w:pict>
               <v:rect w14:anchorId="410D7BCF" id="Rectangle 70" o:spid="_x0000_s1026" style="position:absolute;margin-left:53pt;margin-top:63.1pt;width:191pt;height:18pt;z-index:251679744;visibility:visible;mso-wrap-style:square;mso-wrap-distance-left:9pt;mso-wrap-distance-top:0;mso-wrap-distance-right:9pt;mso-wrap-distance-bottom:0;mso-position-horizontal:absolute;mso-position-horizontal-relative:text;mso-position-vertical:absolute;mso-position-vertical-relative:text;v-text-anchor:middle" o:gfxdata="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" filled="f" strokecolor="#c00000" strokeweight="1pt"/>
             </w:pict>
@@ -2551,51 +2768,51 @@
     </w:p>
     <w:p>
       <w:r>
+        <w:t xml:space="preserve">Remove the JTAG </w:t>
+      </w:r>
+      <w:r>
+        <w:t xml:space="preserve">CPLD </w:t>
+      </w:r>
+      <w:r>
+        <w:t xml:space="preserve">TDO jumper. It is no longer needed, as the </w:t>
+      </w:r>
+      <w:r>
+        <w:t>FPGA is turned on now</w:t>
+      </w:r>
+      <w:r>
+        <w:t xml:space="preserve">. You can also remove the 1.8V jumped from the CPLD GPIO bank. </w:t>
+      </w:r>
+      <w:r>
+        <w:t xml:space="preserve">The </w:t>
+      </w:r>
+      <w:r>
+        <w:t xml:space="preserve">switch controlling the FPGA 1.8V rail is now turned on as well. </w:t>
+      </w:r>
+    </w:p>
+    <w:p>
+      <w:r>
+        <w:t xml:space="preserve">Now we </w:t>
+      </w:r>
+      <w:r>
+        <w:t xml:space="preserve">can program the flash with an FPGA image. </w:t>
+      </w:r>
+    </w:p>
+    <w:p>
+      <w:r>
+        <w:t xml:space="preserve">Use the auto-detect button in the programmer to rescan the JTAG chain. </w:t>
+      </w:r>
+    </w:p>
+    <w:p>
+      <w:r>
+        <w:t xml:space="preserve">The programmer needs us to select the ID for the FPGA. </w:t>
+      </w:r>
+    </w:p>
+    <w:p>
+      <w:r>
+        <w:rPr>
+          <w:noProof/>
+        </w:rPr>
         <w:lastRenderedPageBreak/>
-        <w:t xml:space="preserve">Remove the JTAG </w:t>
-      </w:r>
-      <w:r>
-        <w:t xml:space="preserve">CPLD </w:t>
-      </w:r>
-      <w:r>
-        <w:t xml:space="preserve">TDO jumper. It is no longer needed, as the </w:t>
-      </w:r>
-      <w:r>
-        <w:t>FPGA is turned on now</w:t>
-      </w:r>
-      <w:r>
-        <w:t xml:space="preserve">. You can also remove the 1.8V jumped from the CPLD GPIO bank. </w:t>
-      </w:r>
-      <w:r>
-        <w:t xml:space="preserve">The </w:t>
-      </w:r>
-      <w:r>
-        <w:t xml:space="preserve">switch controlling the FPGA 1.8V rail is now turned on as well. </w:t>
-      </w:r>
-    </w:p>
-    <w:p>
-      <w:r>
-        <w:t xml:space="preserve">Now we </w:t>
-      </w:r>
-      <w:r>
-        <w:t xml:space="preserve">can program the flash with an FPGA image. </w:t>
-      </w:r>
-    </w:p>
-    <w:p>
-      <w:r>
-        <w:t xml:space="preserve">Use the auto-detect button in the programmer to rescan the JTAG chain. </w:t>
-      </w:r>
-    </w:p>
-    <w:p>
-      <w:r>
-        <w:t xml:space="preserve">The programmer needs us to select the ID for the FPGA. </w:t>
-      </w:r>
-    </w:p>
-    <w:p>
-      <w:r>
-        <w:rPr>
-          <w:noProof/>
-        </w:rPr>
         <w:drawing>
           <wp:inline distT="0" distB="0" distL="0" distR="0" wp14:anchorId="03B3D1BA" wp14:editId="2481721D">
             <wp:extent cx="3810000" cy="1409700"/>
@@ -2711,8 +2928,21 @@
       </w:r>
     </w:p>
     <w:p>
-      <w:r>
-        <w:t>Source_Code\DevBoard_PowerMonitor\</w:t>
+      <w:proofErr w:type="spellStart"/>
+      <w:r>
+        <w:t>Source_Code</w:t>
+      </w:r>
+      <w:proofErr w:type="spellEnd"/>
+      <w:r>
+        <w:t>\</w:t>
+      </w:r>
+      <w:proofErr w:type="spellStart"/>
+      <w:r>
+        <w:t>DevBoard_PowerMonitor</w:t>
+      </w:r>
+      <w:proofErr w:type="spellEnd"/>
+      <w:r>
+        <w:t>\</w:t>
       </w:r>
       <w:r>
         <w:t>FPGA_INIT</w:t>
@@ -2730,51 +2960,70 @@
       <w:r>
         <w:t xml:space="preserve">Copy </w:t>
       </w:r>
+      <w:proofErr w:type="spellStart"/>
       <w:r>
         <w:t>DevBoard_PowerMonitorFPGA_IO.qsf</w:t>
       </w:r>
-      <w:r>
-        <w:t xml:space="preserve"> and rename DevBoard_PowerMonitorFPGA</w:t>
+      <w:proofErr w:type="spellEnd"/>
+      <w:r>
+        <w:t xml:space="preserve"> and rename </w:t>
+      </w:r>
+      <w:proofErr w:type="spellStart"/>
+      <w:r>
+        <w:t>DevBoard_PowerMonitorFPGA</w:t>
       </w:r>
       <w:r>
         <w:t>.qsf</w:t>
       </w:r>
+      <w:proofErr w:type="spellEnd"/>
+    </w:p>
+    <w:p>
+      <w:r>
+        <w:t>Include files:</w:t>
+      </w:r>
+    </w:p>
+    <w:p>
+      <w:proofErr w:type="spellStart"/>
+      <w:r>
+        <w:t>DevBoard_PowerMonitorFPGA_TopLevel.vhd</w:t>
+      </w:r>
+      <w:proofErr w:type="spellEnd"/>
+    </w:p>
+    <w:p>
+      <w:proofErr w:type="spellStart"/>
+      <w:r>
+        <w:t>sdc_values.tcl</w:t>
+      </w:r>
+      <w:proofErr w:type="spellEnd"/>
+    </w:p>
+    <w:p>
+      <w:r>
+        <w:t xml:space="preserve">Copy </w:t>
+      </w:r>
+      <w:proofErr w:type="gramStart"/>
+      <w:r>
+        <w:t>the .</w:t>
+      </w:r>
+      <w:proofErr w:type="spellStart"/>
+      <w:r>
+        <w:t>tcl</w:t>
+      </w:r>
+      <w:proofErr w:type="spellEnd"/>
+      <w:proofErr w:type="gramEnd"/>
+      <w:r>
+        <w:t xml:space="preserve"> scripts from:</w:t>
+      </w:r>
+    </w:p>
+    <w:p>
+      <w:proofErr w:type="spellStart"/>
+      <w:r>
+        <w:t>QuartusII</w:t>
+      </w:r>
+      <w:proofErr w:type="spellEnd"/>
     </w:p>
     <w:p>
       <w:r>
         <w:lastRenderedPageBreak/>
-        <w:t>Include files:</w:t>
-      </w:r>
-    </w:p>
-    <w:p>
-      <w:pPr>
-        <w:rPr>
-          <w:ins w:id="12" w:author="Davis, Tyler" w:date="2016-04-12T10:12:00Z"/>
-        </w:rPr>
-      </w:pPr>
-      <w:r>
-        <w:t>DevBoard_PowerMonitorFPGA_TopLevel.vhd</w:t>
-      </w:r>
-    </w:p>
-    <w:p>
-      <w:ins w:id="13" w:author="Davis, Tyler" w:date="2016-04-12T10:12:00Z">
-        <w:r>
-          <w:t>sdc_values.tcl</w:t>
-        </w:r>
-      </w:ins>
-    </w:p>
-    <w:p>
-      <w:r>
-        <w:t>Copy the .tcl scripts from:</w:t>
-      </w:r>
-    </w:p>
-    <w:p>
-      <w:r>
-        <w:t>QuartusII</w:t>
-      </w:r>
-    </w:p>
-    <w:p>
-      <w:r>
         <w:t xml:space="preserve">First a bare-bones bootable image of the FPGA must be compiled. </w:t>
       </w:r>
       <w:r>
@@ -2795,8 +3044,13 @@
       <w:r>
         <w:t xml:space="preserve">the </w:t>
       </w:r>
-      <w:r>
-        <w:t xml:space="preserve">sdc </w:t>
+      <w:proofErr w:type="spellStart"/>
+      <w:r>
+        <w:t>sdc</w:t>
+      </w:r>
+      <w:proofErr w:type="spellEnd"/>
+      <w:r>
+        <w:t xml:space="preserve"> </w:t>
       </w:r>
       <w:r>
         <w:t>timing framework. It simply displays a counter on a GPIO</w:t>
@@ -2832,13 +3086,23 @@
       </w:r>
     </w:p>
     <w:p>
-      <w:r>
-        <w:t>set_global_assignment -name DEVICE_INITIALIZATION_CLOCK INIT_INTOSC</w:t>
-      </w:r>
-    </w:p>
-    <w:p>
-      <w:r>
-        <w:t>set_global_assignment -name DEVICE_INITIALIZATION_CLOCK INIT_DCLK</w:t>
+      <w:proofErr w:type="spellStart"/>
+      <w:r>
+        <w:t>set_global_assignment</w:t>
+      </w:r>
+      <w:proofErr w:type="spellEnd"/>
+      <w:r>
+        <w:t xml:space="preserve"> -name DEVICE_INITIALIZATION_CLOCK INIT_INTOSC</w:t>
+      </w:r>
+    </w:p>
+    <w:p>
+      <w:proofErr w:type="spellStart"/>
+      <w:r>
+        <w:t>set_global_assignment</w:t>
+      </w:r>
+      <w:proofErr w:type="spellEnd"/>
+      <w:r>
+        <w:t xml:space="preserve"> -name DEVICE_INITIALIZATION_CLOCK INIT_DCLK</w:t>
       </w:r>
     </w:p>
     <w:p>
@@ -2852,7 +3116,15 @@
         <w:t xml:space="preserve"> for the PFL</w:t>
       </w:r>
       <w:r>
-        <w:t xml:space="preserve"> in booting from flash is the init_done pin. </w:t>
+        <w:t xml:space="preserve"> in booting from flash is the </w:t>
+      </w:r>
+      <w:proofErr w:type="spellStart"/>
+      <w:r>
+        <w:t>init_done</w:t>
+      </w:r>
+      <w:proofErr w:type="spellEnd"/>
+      <w:r>
+        <w:t xml:space="preserve"> pin. </w:t>
       </w:r>
       <w:r>
         <w:t>These</w:t>
@@ -2864,16 +3136,48 @@
         <w:t>s are</w:t>
       </w:r>
       <w:r>
-        <w:t xml:space="preserve"> included in the _IO.qsf, but </w:t>
+        <w:t xml:space="preserve"> included in the _</w:t>
+      </w:r>
+      <w:proofErr w:type="spellStart"/>
+      <w:r>
+        <w:t>IO.qsf</w:t>
+      </w:r>
+      <w:proofErr w:type="spellEnd"/>
+      <w:r>
+        <w:t xml:space="preserve">, but </w:t>
       </w:r>
       <w:r>
         <w:t>the corresponding options are</w:t>
       </w:r>
       <w:r>
-        <w:t xml:space="preserve"> shown in Quartus here. </w:t>
-      </w:r>
-      <w:r>
-        <w:t xml:space="preserve"> This is all handled in the qsf’s. I am including the Quartus options here for documentation. </w:t>
+        <w:t xml:space="preserve"> shown in </w:t>
+      </w:r>
+      <w:proofErr w:type="spellStart"/>
+      <w:r>
+        <w:t>Quartus</w:t>
+      </w:r>
+      <w:proofErr w:type="spellEnd"/>
+      <w:r>
+        <w:t xml:space="preserve"> here. </w:t>
+      </w:r>
+      <w:r>
+        <w:t xml:space="preserve"> This is all handled in the </w:t>
+      </w:r>
+      <w:proofErr w:type="spellStart"/>
+      <w:r>
+        <w:t>qsf’s</w:t>
+      </w:r>
+      <w:proofErr w:type="spellEnd"/>
+      <w:r>
+        <w:t xml:space="preserve">. I am including the </w:t>
+      </w:r>
+      <w:proofErr w:type="spellStart"/>
+      <w:r>
+        <w:t>Quartus</w:t>
+      </w:r>
+      <w:proofErr w:type="spellEnd"/>
+      <w:r>
+        <w:t xml:space="preserve"> options here for documentation. </w:t>
       </w:r>
     </w:p>
     <w:p/>
@@ -2947,7 +3251,7 @@
               </wp:anchor>
             </w:drawing>
           </mc:Choice>
-          <mc:Fallback xmlns:w16se="http://schemas.microsoft.com/office/word/2015/wordml/symex" xmlns:cx1="http://schemas.microsoft.com/office/drawing/2015/9/8/chartex" xmlns:cx="http://schemas.microsoft.com/office/drawing/2014/chartex">
+          <mc:Fallback>
             <w:pict>
               <v:rect w14:anchorId="0184B7C6" id="Rectangle 29" o:spid="_x0000_s1026" style="position:absolute;margin-left:152.25pt;margin-top:245.25pt;width:307.5pt;height:21.75pt;z-index:251678720;visibility:visible;mso-wrap-style:square;mso-wrap-distance-left:9pt;mso-wrap-distance-top:0;mso-wrap-distance-right:9pt;mso-wrap-distance-bottom:0;mso-position-horizontal:absolute;mso-position-horizontal-relative:text;mso-position-vertical:absolute;mso-position-vertical-relative:text;v-text-anchor:middle" o:gfxdata="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" filled="f" strokecolor="red" strokeweight="1pt"/>
             </w:pict>
@@ -3019,7 +3323,7 @@
               </wp:anchor>
             </w:drawing>
           </mc:Choice>
-          <mc:Fallback xmlns:w16se="http://schemas.microsoft.com/office/word/2015/wordml/symex" xmlns:cx1="http://schemas.microsoft.com/office/drawing/2015/9/8/chartex" xmlns:cx="http://schemas.microsoft.com/office/drawing/2014/chartex">
+          <mc:Fallback>
             <w:pict>
               <v:rect w14:anchorId="5A753D84" id="Rectangle 30" o:spid="_x0000_s1026" style="position:absolute;margin-left:152.25pt;margin-top:130.5pt;width:120pt;height:12pt;z-index:251677696;visibility:visible;mso-wrap-style:square;mso-wrap-distance-left:9pt;mso-wrap-distance-top:0;mso-wrap-distance-right:9pt;mso-wrap-distance-bottom:0;mso-position-horizontal:absolute;mso-position-horizontal-relative:text;mso-position-vertical:absolute;mso-position-vertical-relative:text;v-text-anchor:middle" o:gfxdata="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" filled="f" strokecolor="red" strokeweight="1pt"/>
             </w:pict>
@@ -3073,12 +3377,36 @@
         <w:t xml:space="preserve">You should now be able to compile.  </w:t>
       </w:r>
       <w:r>
-        <w:t xml:space="preserve">This will result in an FPGA .SOF image. However the flash needs a .POF image. </w:t>
-      </w:r>
-    </w:p>
-    <w:p>
-      <w:r>
-        <w:t xml:space="preserve">Conversion of a SOF to POF is done through the Convert Programming Files section of the Quartus Application. It is located under the Files menu. </w:t>
+        <w:t xml:space="preserve">This will result in an </w:t>
+      </w:r>
+      <w:proofErr w:type="gramStart"/>
+      <w:r>
+        <w:t>FPGA .SOF</w:t>
+      </w:r>
+      <w:proofErr w:type="gramEnd"/>
+      <w:r>
+        <w:t xml:space="preserve"> image. However the flash needs </w:t>
+      </w:r>
+      <w:proofErr w:type="gramStart"/>
+      <w:r>
+        <w:t>a .POF</w:t>
+      </w:r>
+      <w:proofErr w:type="gramEnd"/>
+      <w:r>
+        <w:t xml:space="preserve"> image. </w:t>
+      </w:r>
+    </w:p>
+    <w:p>
+      <w:r>
+        <w:t xml:space="preserve">Conversion of a SOF to POF is done through the Convert Programming Files section of the </w:t>
+      </w:r>
+      <w:proofErr w:type="spellStart"/>
+      <w:r>
+        <w:t>Quartus</w:t>
+      </w:r>
+      <w:proofErr w:type="spellEnd"/>
+      <w:r>
+        <w:t xml:space="preserve"> Application. It is located under the Files menu. </w:t>
       </w:r>
     </w:p>
     <w:p>
@@ -3163,7 +3491,7 @@
               </wp:anchor>
             </w:drawing>
           </mc:Choice>
-          <mc:Fallback xmlns:w16se="http://schemas.microsoft.com/office/word/2015/wordml/symex" xmlns:cx1="http://schemas.microsoft.com/office/drawing/2015/9/8/chartex" xmlns:cx="http://schemas.microsoft.com/office/drawing/2014/chartex">
+          <mc:Fallback>
             <w:pict>
               <v:rect w14:anchorId="2B8C645B" id="Rectangle 80" o:spid="_x0000_s1026" style="position:absolute;margin-left:-10.2pt;margin-top:220.05pt;width:41pt;height:13pt;z-index:251693056;visibility:visible;mso-wrap-style:square;mso-width-percent:0;mso-height-percent:0;mso-wrap-distance-left:9pt;mso-wrap-distance-top:0;mso-wrap-distance-right:9pt;mso-wrap-distance-bottom:0;mso-position-horizontal:right;mso-position-horizontal-relative:margin;mso-position-vertical:absolute;mso-position-vertical-relative:text;mso-width-percent:0;mso-height-percent:0;mso-width-relative:margin;mso-height-relative:margin;v-text-anchor:middle" o:gfxdata="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" filled="f" strokecolor="red" strokeweight="1pt">
                 <w10:wrap anchorx="margin"/>
@@ -3245,7 +3573,7 @@
               </wp:anchor>
             </w:drawing>
           </mc:Choice>
-          <mc:Fallback xmlns:w16se="http://schemas.microsoft.com/office/word/2015/wordml/symex" xmlns:cx1="http://schemas.microsoft.com/office/drawing/2015/9/8/chartex" xmlns:cx="http://schemas.microsoft.com/office/drawing/2014/chartex">
+          <mc:Fallback>
             <w:pict>
               <v:rect w14:anchorId="090B9134" id="Rectangle 79" o:spid="_x0000_s1026" style="position:absolute;margin-left:9.5pt;margin-top:154.05pt;width:192pt;height:31pt;z-index:251691008;visibility:visible;mso-wrap-style:square;mso-width-percent:0;mso-height-percent:0;mso-wrap-distance-left:9pt;mso-wrap-distance-top:0;mso-wrap-distance-right:9pt;mso-wrap-distance-bottom:0;mso-position-horizontal:absolute;mso-position-horizontal-relative:margin;mso-position-vertical:absolute;mso-position-vertical-relative:text;mso-width-percent:0;mso-height-percent:0;mso-width-relative:margin;mso-height-relative:margin;v-text-anchor:middle" o:gfxdata="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" filled="f" strokecolor="red" strokeweight="1pt">
                 <w10:wrap anchorx="margin"/>
@@ -3327,7 +3655,7 @@
               </wp:anchor>
             </w:drawing>
           </mc:Choice>
-          <mc:Fallback xmlns:w16se="http://schemas.microsoft.com/office/word/2015/wordml/symex" xmlns:cx1="http://schemas.microsoft.com/office/drawing/2015/9/8/chartex" xmlns:cx="http://schemas.microsoft.com/office/drawing/2014/chartex">
+          <mc:Fallback>
             <w:pict>
               <v:rect w14:anchorId="4F058311" id="Rectangle 78" o:spid="_x0000_s1026" style="position:absolute;margin-left:-10.2pt;margin-top:175.05pt;width:41pt;height:13pt;z-index:251688960;visibility:visible;mso-wrap-style:square;mso-width-percent:0;mso-height-percent:0;mso-wrap-distance-left:9pt;mso-wrap-distance-top:0;mso-wrap-distance-right:9pt;mso-wrap-distance-bottom:0;mso-position-horizontal:right;mso-position-horizontal-relative:margin;mso-position-vertical:absolute;mso-position-vertical-relative:text;mso-width-percent:0;mso-height-percent:0;mso-width-relative:margin;mso-height-relative:margin;v-text-anchor:middle" o:gfxdata="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" filled="f" strokecolor="red" strokeweight="1pt">
                 <w10:wrap anchorx="margin"/>
@@ -3403,7 +3731,7 @@
               </wp:anchor>
             </w:drawing>
           </mc:Choice>
-          <mc:Fallback xmlns:w16se="http://schemas.microsoft.com/office/word/2015/wordml/symex" xmlns:cx1="http://schemas.microsoft.com/office/drawing/2015/9/8/chartex" xmlns:cx="http://schemas.microsoft.com/office/drawing/2014/chartex">
+          <mc:Fallback>
             <w:pict>
               <v:rect w14:anchorId="57E29F3A" id="Rectangle 77" o:spid="_x0000_s1026" style="position:absolute;margin-left:370pt;margin-top:77.55pt;width:88pt;height:17pt;z-index:251686912;visibility:visible;mso-wrap-style:square;mso-wrap-distance-left:9pt;mso-wrap-distance-top:0;mso-wrap-distance-right:9pt;mso-wrap-distance-bottom:0;mso-position-horizontal:absolute;mso-position-horizontal-relative:text;mso-position-vertical:absolute;mso-position-vertical-relative:text;v-text-anchor:middle" o:gfxdata="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" filled="f" strokecolor="red" strokeweight="1pt"/>
             </w:pict>
@@ -3477,7 +3805,7 @@
               </wp:anchor>
             </w:drawing>
           </mc:Choice>
-          <mc:Fallback xmlns:w16se="http://schemas.microsoft.com/office/word/2015/wordml/symex" xmlns:cx1="http://schemas.microsoft.com/office/drawing/2015/9/8/chartex" xmlns:cx="http://schemas.microsoft.com/office/drawing/2014/chartex">
+          <mc:Fallback>
             <w:pict>
               <v:rect w14:anchorId="1BF3BACD" id="Rectangle 76" o:spid="_x0000_s1026" style="position:absolute;margin-left:141pt;margin-top:80.05pt;width:88pt;height:17pt;z-index:251684864;visibility:visible;mso-wrap-style:square;mso-wrap-distance-left:9pt;mso-wrap-distance-top:0;mso-wrap-distance-right:9pt;mso-wrap-distance-bottom:0;mso-position-horizontal:absolute;mso-position-horizontal-relative:text;mso-position-vertical:absolute;mso-position-vertical-relative:text;v-text-anchor:middle" o:gfxdata="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" filled="f" strokecolor="red" strokeweight="1pt"/>
             </w:pict>
@@ -3551,7 +3879,7 @@
               </wp:anchor>
             </w:drawing>
           </mc:Choice>
-          <mc:Fallback xmlns:w16se="http://schemas.microsoft.com/office/word/2015/wordml/symex" xmlns:cx1="http://schemas.microsoft.com/office/drawing/2015/9/8/chartex" xmlns:cx="http://schemas.microsoft.com/office/drawing/2014/chartex">
+          <mc:Fallback>
             <w:pict>
               <v:rect w14:anchorId="0CF45EE2" id="Rectangle 75" o:spid="_x0000_s1026" style="position:absolute;margin-left:5pt;margin-top:80.05pt;width:88pt;height:17pt;z-index:251682816;visibility:visible;mso-wrap-style:square;mso-wrap-distance-left:9pt;mso-wrap-distance-top:0;mso-wrap-distance-right:9pt;mso-wrap-distance-bottom:0;mso-position-horizontal:absolute;mso-position-horizontal-relative:text;mso-position-vertical:absolute;mso-position-vertical-relative:text;v-text-anchor:middle" o:gfxdata="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" filled="f" strokecolor="red" strokeweight="1pt"/>
             </w:pict>
@@ -3655,31 +3983,48 @@
     </w:p>
     <w:p>
       <w:r>
-        <w:t xml:space="preserve">Check the name and location of your output.pof file. </w:t>
-      </w:r>
-    </w:p>
-    <w:p>
-      <w:r>
-        <w:t xml:space="preserve">Add the FPGA .SOF to the </w:t>
+        <w:t xml:space="preserve">Check the name and location of your </w:t>
+      </w:r>
+      <w:proofErr w:type="spellStart"/>
+      <w:r>
+        <w:t>output.pof</w:t>
+      </w:r>
+      <w:proofErr w:type="spellEnd"/>
+      <w:r>
+        <w:t xml:space="preserve"> file. </w:t>
+      </w:r>
+    </w:p>
+    <w:p>
+      <w:r>
+        <w:t xml:space="preserve">Add the </w:t>
+      </w:r>
+      <w:proofErr w:type="gramStart"/>
+      <w:r>
+        <w:t>FPGA .SOF</w:t>
+      </w:r>
+      <w:proofErr w:type="gramEnd"/>
+      <w:r>
+        <w:t xml:space="preserve"> to the </w:t>
       </w:r>
       <w:r>
         <w:t xml:space="preserve">.POF by double clicking the SOF_DATA Page_0. Browse to </w:t>
       </w:r>
-      <w:ins w:id="14" w:author="Davis, Tyler" w:date="2016-04-12T11:21:00Z">
-        <w:r>
-          <w:t xml:space="preserve">where </w:t>
-        </w:r>
-      </w:ins>
-      <w:r>
-        <w:t xml:space="preserve">the .SOF image </w:t>
-      </w:r>
-      <w:ins w:id="15" w:author="Davis, Tyler" w:date="2016-04-12T11:22:00Z">
-        <w:r>
-          <w:t xml:space="preserve">was </w:t>
-        </w:r>
-      </w:ins>
-      <w:bookmarkStart w:id="16" w:name="_GoBack"/>
-      <w:bookmarkEnd w:id="16"/>
+      <w:r>
+        <w:t xml:space="preserve">where </w:t>
+      </w:r>
+      <w:proofErr w:type="gramStart"/>
+      <w:r>
+        <w:t>the .SOF</w:t>
+      </w:r>
+      <w:proofErr w:type="gramEnd"/>
+      <w:r>
+        <w:t xml:space="preserve"> image </w:t>
+      </w:r>
+      <w:bookmarkStart w:id="0" w:name="_GoBack"/>
+      <w:r>
+        <w:t xml:space="preserve">was </w:t>
+      </w:r>
+      <w:bookmarkEnd w:id="0"/>
       <w:r>
         <w:t xml:space="preserve">compiled. </w:t>
       </w:r>
@@ -3837,7 +4182,15 @@
     </w:p>
     <w:p>
       <w:r>
-        <w:t xml:space="preserve">In the Quartus programmer, program the POF to the flash. </w:t>
+        <w:t xml:space="preserve">In the </w:t>
+      </w:r>
+      <w:proofErr w:type="spellStart"/>
+      <w:r>
+        <w:t>Quartus</w:t>
+      </w:r>
+      <w:proofErr w:type="spellEnd"/>
+      <w:r>
+        <w:t xml:space="preserve"> programmer, program the POF to the flash. </w:t>
       </w:r>
     </w:p>
     <w:p/>
@@ -4012,12 +4365,33 @@
     </w:p>
     <w:p>
       <w:r>
-        <w:t>The git directory of interest is:</w:t>
-      </w:r>
-    </w:p>
-    <w:p>
-      <w:r>
-        <w:t>Source_Code\DevBoard_PowerMonitor\CPLD</w:t>
+        <w:t xml:space="preserve">The </w:t>
+      </w:r>
+      <w:proofErr w:type="spellStart"/>
+      <w:r>
+        <w:t>git</w:t>
+      </w:r>
+      <w:proofErr w:type="spellEnd"/>
+      <w:r>
+        <w:t xml:space="preserve"> directory of interest is:</w:t>
+      </w:r>
+    </w:p>
+    <w:p>
+      <w:proofErr w:type="spellStart"/>
+      <w:r>
+        <w:t>Source_Code</w:t>
+      </w:r>
+      <w:proofErr w:type="spellEnd"/>
+      <w:r>
+        <w:t>\</w:t>
+      </w:r>
+      <w:proofErr w:type="spellStart"/>
+      <w:r>
+        <w:t>DevBoard_PowerMonitor</w:t>
+      </w:r>
+      <w:proofErr w:type="spellEnd"/>
+      <w:r>
+        <w:t>\CPLD</w:t>
       </w:r>
     </w:p>
     <w:p>
@@ -4038,65 +4412,249 @@
       <w:pPr>
         <w:spacing w:after="0" w:line="240" w:lineRule="auto"/>
       </w:pPr>
-      <w:r>
-        <w:t>set_global_assignment -name VHDL_FILE ../../MainCollar/General/Utilities_pkg.vhd</w:t>
-      </w:r>
+      <w:proofErr w:type="spellStart"/>
+      <w:r>
+        <w:t>set_global_assignment</w:t>
+      </w:r>
+      <w:proofErr w:type="spellEnd"/>
+      <w:r>
+        <w:t xml:space="preserve"> -name VHDL_FILE ../../</w:t>
+      </w:r>
+      <w:proofErr w:type="spellStart"/>
+      <w:r>
+        <w:t>MainCollar</w:t>
+      </w:r>
+      <w:proofErr w:type="spellEnd"/>
+      <w:r>
+        <w:t>/General/</w:t>
+      </w:r>
+      <w:proofErr w:type="spellStart"/>
+      <w:r>
+        <w:t>Utilities_pkg.vhd</w:t>
+      </w:r>
+      <w:proofErr w:type="spellEnd"/>
     </w:p>
     <w:p>
       <w:pPr>
         <w:spacing w:after="0" w:line="240" w:lineRule="auto"/>
       </w:pPr>
-      <w:r>
-        <w:t>set_global_assignment -name VHDL_FILE AudioRecordingCollarCPLD_TopLevel.vhd</w:t>
-      </w:r>
+      <w:proofErr w:type="spellStart"/>
+      <w:r>
+        <w:t>set_global_assignment</w:t>
+      </w:r>
+      <w:proofErr w:type="spellEnd"/>
+      <w:r>
+        <w:t xml:space="preserve"> -name VHDL_FILE </w:t>
+      </w:r>
+      <w:proofErr w:type="spellStart"/>
+      <w:r>
+        <w:t>AudioRecordingCollarCPLD_TopLevel.vhd</w:t>
+      </w:r>
+      <w:proofErr w:type="spellEnd"/>
     </w:p>
     <w:p>
       <w:pPr>
         <w:spacing w:after="0" w:line="240" w:lineRule="auto"/>
       </w:pPr>
-      <w:r>
-        <w:t>set_global_assignment -name VHDL_FILE ../../MainCollar/PowerController/PC_StatusControl_pkg.vhd</w:t>
-      </w:r>
+      <w:proofErr w:type="spellStart"/>
+      <w:r>
+        <w:t>set_global_assignment</w:t>
+      </w:r>
+      <w:proofErr w:type="spellEnd"/>
+      <w:r>
+        <w:t xml:space="preserve"> -name VHDL_FILE ../../</w:t>
+      </w:r>
+      <w:proofErr w:type="spellStart"/>
+      <w:r>
+        <w:t>MainCollar</w:t>
+      </w:r>
+      <w:proofErr w:type="spellEnd"/>
+      <w:r>
+        <w:t>/</w:t>
+      </w:r>
+      <w:proofErr w:type="spellStart"/>
+      <w:r>
+        <w:t>PowerController</w:t>
+      </w:r>
+      <w:proofErr w:type="spellEnd"/>
+      <w:r>
+        <w:t>/</w:t>
+      </w:r>
+      <w:proofErr w:type="spellStart"/>
+      <w:r>
+        <w:t>PC_StatusControl_pkg.vhd</w:t>
+      </w:r>
+      <w:proofErr w:type="spellEnd"/>
     </w:p>
     <w:p>
       <w:pPr>
         <w:spacing w:after="0" w:line="240" w:lineRule="auto"/>
       </w:pPr>
-      <w:r>
-        <w:t>set_global_assignment -name VHDL_FILE ../../MainCollar/PowerController/StatCtlSPI.vhd</w:t>
-      </w:r>
+      <w:proofErr w:type="spellStart"/>
+      <w:r>
+        <w:t>set_global_assignment</w:t>
+      </w:r>
+      <w:proofErr w:type="spellEnd"/>
+      <w:r>
+        <w:t xml:space="preserve"> -name VHDL_FILE ../../</w:t>
+      </w:r>
+      <w:proofErr w:type="spellStart"/>
+      <w:r>
+        <w:t>MainCollar</w:t>
+      </w:r>
+      <w:proofErr w:type="spellEnd"/>
+      <w:r>
+        <w:t>/</w:t>
+      </w:r>
+      <w:proofErr w:type="spellStart"/>
+      <w:r>
+        <w:t>PowerController</w:t>
+      </w:r>
+      <w:proofErr w:type="spellEnd"/>
+      <w:r>
+        <w:t>/</w:t>
+      </w:r>
+      <w:proofErr w:type="spellStart"/>
+      <w:r>
+        <w:t>StatCtlSPI.vhd</w:t>
+      </w:r>
+      <w:proofErr w:type="spellEnd"/>
     </w:p>
     <w:p>
       <w:pPr>
         <w:spacing w:after="0" w:line="240" w:lineRule="auto"/>
       </w:pPr>
-      <w:r>
-        <w:t>set_global_assignment -name VHDL_FILE ../../MainCollar/PowerController/PC_UFM.vhd</w:t>
-      </w:r>
+      <w:proofErr w:type="spellStart"/>
+      <w:r>
+        <w:t>set_global_assignment</w:t>
+      </w:r>
+      <w:proofErr w:type="spellEnd"/>
+      <w:r>
+        <w:t xml:space="preserve"> -name VHDL_FILE ../../</w:t>
+      </w:r>
+      <w:proofErr w:type="spellStart"/>
+      <w:r>
+        <w:t>MainCollar</w:t>
+      </w:r>
+      <w:proofErr w:type="spellEnd"/>
+      <w:r>
+        <w:t>/</w:t>
+      </w:r>
+      <w:proofErr w:type="spellStart"/>
+      <w:r>
+        <w:t>PowerController</w:t>
+      </w:r>
+      <w:proofErr w:type="spellEnd"/>
+      <w:r>
+        <w:t>/</w:t>
+      </w:r>
+      <w:proofErr w:type="spellStart"/>
+      <w:r>
+        <w:t>PC_UFM.vhd</w:t>
+      </w:r>
+      <w:proofErr w:type="spellEnd"/>
     </w:p>
     <w:p>
       <w:pPr>
         <w:spacing w:after="0" w:line="240" w:lineRule="auto"/>
       </w:pPr>
-      <w:r>
-        <w:t>set_global_assignment -name QIP_FILE ../../MainCollar/PowerController/PFL.qip</w:t>
-      </w:r>
+      <w:proofErr w:type="spellStart"/>
+      <w:r>
+        <w:t>set_global_assignment</w:t>
+      </w:r>
+      <w:proofErr w:type="spellEnd"/>
+      <w:r>
+        <w:t xml:space="preserve"> -name QIP_FILE ../../</w:t>
+      </w:r>
+      <w:proofErr w:type="spellStart"/>
+      <w:r>
+        <w:t>MainCollar</w:t>
+      </w:r>
+      <w:proofErr w:type="spellEnd"/>
+      <w:r>
+        <w:t>/</w:t>
+      </w:r>
+      <w:proofErr w:type="spellStart"/>
+      <w:r>
+        <w:t>PowerController</w:t>
+      </w:r>
+      <w:proofErr w:type="spellEnd"/>
+      <w:r>
+        <w:t>/</w:t>
+      </w:r>
+      <w:proofErr w:type="spellStart"/>
+      <w:r>
+        <w:t>PFL.qip</w:t>
+      </w:r>
+      <w:proofErr w:type="spellEnd"/>
     </w:p>
     <w:p>
       <w:pPr>
         <w:spacing w:after="0" w:line="240" w:lineRule="auto"/>
       </w:pPr>
-      <w:r>
-        <w:t>set_global_assignment -name VHDL_FILE ../../MainCollar/PowerController/PowerController.vhd</w:t>
-      </w:r>
+      <w:proofErr w:type="spellStart"/>
+      <w:r>
+        <w:t>set_global_assignment</w:t>
+      </w:r>
+      <w:proofErr w:type="spellEnd"/>
+      <w:r>
+        <w:t xml:space="preserve"> -name VHDL_FILE ../../</w:t>
+      </w:r>
+      <w:proofErr w:type="spellStart"/>
+      <w:r>
+        <w:t>MainCollar</w:t>
+      </w:r>
+      <w:proofErr w:type="spellEnd"/>
+      <w:r>
+        <w:t>/</w:t>
+      </w:r>
+      <w:proofErr w:type="spellStart"/>
+      <w:r>
+        <w:t>PowerController</w:t>
+      </w:r>
+      <w:proofErr w:type="spellEnd"/>
+      <w:r>
+        <w:t>/</w:t>
+      </w:r>
+      <w:proofErr w:type="spellStart"/>
+      <w:r>
+        <w:t>PowerController.vhd</w:t>
+      </w:r>
+      <w:proofErr w:type="spellEnd"/>
     </w:p>
     <w:p>
       <w:pPr>
         <w:spacing w:after="0" w:line="240" w:lineRule="auto"/>
       </w:pPr>
-      <w:r>
-        <w:t>set_global_assignment -name QIP_FILE ../../MainCollar/PowerController/InternalFlash.qip</w:t>
-      </w:r>
+      <w:proofErr w:type="spellStart"/>
+      <w:r>
+        <w:t>set_global_assignment</w:t>
+      </w:r>
+      <w:proofErr w:type="spellEnd"/>
+      <w:r>
+        <w:t xml:space="preserve"> -name QIP_FILE ../../</w:t>
+      </w:r>
+      <w:proofErr w:type="spellStart"/>
+      <w:r>
+        <w:t>MainCollar</w:t>
+      </w:r>
+      <w:proofErr w:type="spellEnd"/>
+      <w:r>
+        <w:t>/</w:t>
+      </w:r>
+      <w:proofErr w:type="spellStart"/>
+      <w:r>
+        <w:t>PowerController</w:t>
+      </w:r>
+      <w:proofErr w:type="spellEnd"/>
+      <w:r>
+        <w:t>/</w:t>
+      </w:r>
+      <w:proofErr w:type="spellStart"/>
+      <w:r>
+        <w:t>InternalFlash.qip</w:t>
+      </w:r>
+      <w:proofErr w:type="spellEnd"/>
     </w:p>
     <w:p>
       <w:pPr>
@@ -4109,7 +4667,28 @@
       </w:pPr>
       <w:r>
         <w:lastRenderedPageBreak/>
-        <w:t xml:space="preserve">Again copy the .tcl scripts from the QuartusII directory. </w:t>
+        <w:t xml:space="preserve">Again copy </w:t>
+      </w:r>
+      <w:proofErr w:type="gramStart"/>
+      <w:r>
+        <w:t>the .</w:t>
+      </w:r>
+      <w:proofErr w:type="spellStart"/>
+      <w:r>
+        <w:t>tcl</w:t>
+      </w:r>
+      <w:proofErr w:type="spellEnd"/>
+      <w:proofErr w:type="gramEnd"/>
+      <w:r>
+        <w:t xml:space="preserve"> scripts from the </w:t>
+      </w:r>
+      <w:proofErr w:type="spellStart"/>
+      <w:r>
+        <w:t>QuartusII</w:t>
+      </w:r>
+      <w:proofErr w:type="spellEnd"/>
+      <w:r>
+        <w:t xml:space="preserve"> directory. </w:t>
       </w:r>
     </w:p>
     <w:p>
@@ -4160,7 +4739,15 @@
         <w:spacing w:after="0" w:line="240" w:lineRule="auto"/>
       </w:pPr>
       <w:r>
-        <w:t xml:space="preserve">In the Quartus programmer, the generated POF can now be programmed. </w:t>
+        <w:t xml:space="preserve">In the </w:t>
+      </w:r>
+      <w:proofErr w:type="spellStart"/>
+      <w:r>
+        <w:t>Quartus</w:t>
+      </w:r>
+      <w:proofErr w:type="spellEnd"/>
+      <w:r>
+        <w:t xml:space="preserve"> programmer, the generated POF can now be programmed. </w:t>
       </w:r>
     </w:p>
     <w:p>
@@ -4260,7 +4847,15 @@
     <w:p/>
     <w:p>
       <w:r>
-        <w:t>Upon restart only the CPLD will be on. A force_startup line to the CPLD tell</w:t>
+        <w:t xml:space="preserve">Upon restart only the CPLD will be on. A </w:t>
+      </w:r>
+      <w:proofErr w:type="spellStart"/>
+      <w:r>
+        <w:t>force_startup</w:t>
+      </w:r>
+      <w:proofErr w:type="spellEnd"/>
+      <w:r>
+        <w:t xml:space="preserve"> line to the CPLD tell</w:t>
       </w:r>
       <w:r>
         <w:t>s</w:t>
@@ -4272,13 +4867,29 @@
         <w:t xml:space="preserve">A </w:t>
       </w:r>
       <w:r>
-        <w:t xml:space="preserve">low pulse on force_startup can be accomplished by </w:t>
+        <w:t xml:space="preserve">low pulse on </w:t>
+      </w:r>
+      <w:proofErr w:type="spellStart"/>
+      <w:r>
+        <w:t>force_startup</w:t>
+      </w:r>
+      <w:proofErr w:type="spellEnd"/>
+      <w:r>
+        <w:t xml:space="preserve"> can be accomplished by </w:t>
       </w:r>
       <w:r>
         <w:t>momentarily</w:t>
       </w:r>
       <w:r>
-        <w:t xml:space="preserve"> grounding the forced_start_n_to_cpld line. </w:t>
+        <w:t xml:space="preserve"> grounding the </w:t>
+      </w:r>
+      <w:proofErr w:type="spellStart"/>
+      <w:r>
+        <w:t>forced_start_n_to_cpld</w:t>
+      </w:r>
+      <w:proofErr w:type="spellEnd"/>
+      <w:r>
+        <w:t xml:space="preserve"> line. </w:t>
       </w:r>
     </w:p>
     <w:p>
@@ -4343,7 +4954,7 @@
               </wp:anchor>
             </w:drawing>
           </mc:Choice>
-          <mc:Fallback xmlns:w16se="http://schemas.microsoft.com/office/word/2015/wordml/symex" xmlns:cx1="http://schemas.microsoft.com/office/drawing/2015/9/8/chartex" xmlns:cx="http://schemas.microsoft.com/office/drawing/2014/chartex">
+          <mc:Fallback>
             <w:pict>
               <v:shape w14:anchorId="1402E44B" id="Straight Arrow Connector 73" o:spid="_x0000_s1026" type="#_x0000_t32" style="position:absolute;margin-left:277pt;margin-top:.5pt;width:115.5pt;height:73.5pt;flip:x;z-index:251681792;visibility:visible;mso-wrap-style:square;mso-wrap-distance-left:9pt;mso-wrap-distance-top:0;mso-wrap-distance-right:9pt;mso-wrap-distance-bottom:0;mso-position-horizontal:absolute;mso-position-horizontal-relative:text;mso-position-vertical:absolute;mso-position-vertical-relative:text" o:gfxdata="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" strokecolor="red" strokeweight="4.5pt">
                 <v:stroke endarrow="block" joinstyle="miter"/>
@@ -4402,7 +5013,15 @@
     </w:p>
     <w:p>
       <w:r>
-        <w:t xml:space="preserve">One can check that the image booted okay, by checking for the programmed counter on the GPIO_SEL(0) line. </w:t>
+        <w:t>One can check that the image booted okay, by checking for the programmed counter on the GPIO_</w:t>
+      </w:r>
+      <w:proofErr w:type="gramStart"/>
+      <w:r>
+        <w:t>SEL(</w:t>
+      </w:r>
+      <w:proofErr w:type="gramEnd"/>
+      <w:r>
+        <w:t xml:space="preserve">0) line. </w:t>
       </w:r>
     </w:p>
     <w:p/>
@@ -4512,7 +5131,15 @@
         <w:t xml:space="preserve">The system is now ready to be programmed with another FPGA image of choice. You can add all the fancy stuff in the main FPGA directory. This includes the full collar system and the SDC timing systems. You could also just make your own prototyping FPGA images which interact with the device you choose.  </w:t>
       </w:r>
       <w:r>
-        <w:t>One can make use of the QSFs and TopLevel.vhd in the FPGA directory for a start.</w:t>
+        <w:t xml:space="preserve">One can make use of the QSFs and </w:t>
+      </w:r>
+      <w:proofErr w:type="spellStart"/>
+      <w:r>
+        <w:t>TopLevel.vhd</w:t>
+      </w:r>
+      <w:proofErr w:type="spellEnd"/>
+      <w:r>
+        <w:t xml:space="preserve"> in the FPGA directory for a start.</w:t>
       </w:r>
     </w:p>
     <w:p>
@@ -4526,8 +5153,21 @@
       </w:r>
     </w:p>
     <w:p>
-      <w:r>
-        <w:t>Source_Code\DevBoard_PowerMonitor\</w:t>
+      <w:proofErr w:type="spellStart"/>
+      <w:r>
+        <w:t>Source_Code</w:t>
+      </w:r>
+      <w:proofErr w:type="spellEnd"/>
+      <w:r>
+        <w:t>\</w:t>
+      </w:r>
+      <w:proofErr w:type="spellStart"/>
+      <w:r>
+        <w:t>DevBoard_PowerMonitor</w:t>
+      </w:r>
+      <w:proofErr w:type="spellEnd"/>
+      <w:r>
+        <w:t>\</w:t>
       </w:r>
       <w:r>
         <w:t>FPGA</w:t>
@@ -4573,7 +5213,47 @@
     </w:p>
     <w:p>
       <w:r>
-        <w:t>Of interest are the pullups on the following FPGA pins. The FPGA pin guidelines for the Cyclone V E series indicates these should all be pulled up. In the audiorecording_collar these pullups were added to the board design. In the devboard_powermonitor these pullups a</w:t>
+        <w:t xml:space="preserve">Of interest are the </w:t>
+      </w:r>
+      <w:proofErr w:type="spellStart"/>
+      <w:r>
+        <w:t>pullups</w:t>
+      </w:r>
+      <w:proofErr w:type="spellEnd"/>
+      <w:r>
+        <w:t xml:space="preserve"> on the following FPGA pins. The FPGA pin guidelines for the Cyclone V E series indicates these should all be pulled up. In the </w:t>
+      </w:r>
+      <w:proofErr w:type="spellStart"/>
+      <w:r>
+        <w:t>audiorecording_collar</w:t>
+      </w:r>
+      <w:proofErr w:type="spellEnd"/>
+      <w:r>
+        <w:t xml:space="preserve"> these </w:t>
+      </w:r>
+      <w:proofErr w:type="spellStart"/>
+      <w:r>
+        <w:t>pullups</w:t>
+      </w:r>
+      <w:proofErr w:type="spellEnd"/>
+      <w:r>
+        <w:t xml:space="preserve"> were added to the board design. In the </w:t>
+      </w:r>
+      <w:proofErr w:type="spellStart"/>
+      <w:r>
+        <w:t>devboard_powermonitor</w:t>
+      </w:r>
+      <w:proofErr w:type="spellEnd"/>
+      <w:r>
+        <w:t xml:space="preserve"> these </w:t>
+      </w:r>
+      <w:proofErr w:type="spellStart"/>
+      <w:r>
+        <w:t>pullups</w:t>
+      </w:r>
+      <w:proofErr w:type="spellEnd"/>
+      <w:r>
+        <w:t xml:space="preserve"> a</w:t>
       </w:r>
       <w:r>
         <w:t>re programmed into the CPLD image</w:t>
@@ -4585,7 +5265,15 @@
         <w:t>pins are all required to be pulled up and enabled for the CPLD to successfully configure the FPGA</w:t>
       </w:r>
       <w:r>
-        <w:t xml:space="preserve">. In the audiorecording_collar board, the pins are pulled up to 1.8V through 10k. </w:t>
+        <w:t xml:space="preserve">. In the </w:t>
+      </w:r>
+      <w:proofErr w:type="spellStart"/>
+      <w:r>
+        <w:t>audiorecording_collar</w:t>
+      </w:r>
+      <w:proofErr w:type="spellEnd"/>
+      <w:r>
+        <w:t xml:space="preserve"> board, the pins are pulled up to 1.8V through 10k. </w:t>
       </w:r>
     </w:p>
     <w:p>
@@ -4639,7 +5327,7 @@
 </file>
 
 <file path=word/numbering.xml><?xml version="1.0" encoding="utf-8"?>
-<w:numbering xmlns:wpc="http://schemas.microsoft.com/office/word/2010/wordprocessingCanvas" xmlns:mc="http://schemas.openxmlformats.org/markup-compatibility/2006" xmlns:o="urn:schemas-microsoft-com:office:office" xmlns:r="http://schemas.openxmlformats.org/officeDocument/2006/relationships" xmlns:m="http://schemas.openxmlformats.org/officeDocument/2006/math" xmlns:v="urn:schemas-microsoft-com:vml" xmlns:wp14="http://schemas.microsoft.com/office/word/2010/wordprocessingDrawing" xmlns:wp="http://schemas.openxmlformats.org/drawingml/2006/wordprocessingDrawing" xmlns:w10="urn:schemas-microsoft-com:office:word" xmlns:w="http://schemas.openxmlformats.org/wordprocessingml/2006/main" xmlns:w14="http://schemas.microsoft.com/office/word/2010/wordml" xmlns:w15="http://schemas.microsoft.com/office/word/2012/wordml" xmlns:wpg="http://schemas.microsoft.com/office/word/2010/wordprocessingGroup" xmlns:wpi="http://schemas.microsoft.com/office/word/2010/wordprocessingInk" xmlns:wne="http://schemas.microsoft.com/office/word/2006/wordml" xmlns:wps="http://schemas.microsoft.com/office/word/2010/wordprocessingShape" mc:Ignorable="w14 w15 wp14">
+<w:numbering xmlns:wpc="http://schemas.microsoft.com/office/word/2010/wordprocessingCanvas" xmlns:cx="http://schemas.microsoft.com/office/drawing/2014/chartex" xmlns:cx1="http://schemas.microsoft.com/office/drawing/2015/9/8/chartex" xmlns:mc="http://schemas.openxmlformats.org/markup-compatibility/2006" xmlns:o="urn:schemas-microsoft-com:office:office" xmlns:r="http://schemas.openxmlformats.org/officeDocument/2006/relationships" xmlns:m="http://schemas.openxmlformats.org/officeDocument/2006/math" xmlns:v="urn:schemas-microsoft-com:vml" xmlns:wp14="http://schemas.microsoft.com/office/word/2010/wordprocessingDrawing" xmlns:wp="http://schemas.openxmlformats.org/drawingml/2006/wordprocessingDrawing" xmlns:w10="urn:schemas-microsoft-com:office:word" xmlns:w="http://schemas.openxmlformats.org/wordprocessingml/2006/main" xmlns:w14="http://schemas.microsoft.com/office/word/2010/wordml" xmlns:w15="http://schemas.microsoft.com/office/word/2012/wordml" xmlns:w16se="http://schemas.microsoft.com/office/word/2015/wordml/symex" xmlns:wpg="http://schemas.microsoft.com/office/word/2010/wordprocessingGroup" xmlns:wpi="http://schemas.microsoft.com/office/word/2010/wordprocessingInk" xmlns:wne="http://schemas.microsoft.com/office/word/2006/wordml" xmlns:wps="http://schemas.microsoft.com/office/word/2010/wordprocessingShape" mc:Ignorable="w14 w15 w16se wp14">
   <w:abstractNum w:abstractNumId="0" w15:restartNumberingAfterBreak="0">
     <w:nsid w:val="03766DBE"/>
     <w:multiLevelType w:val="hybridMultilevel"/>
@@ -4919,16 +5607,8 @@
 </w:numbering>
 </file>
 
-<file path=word/people.xml><?xml version="1.0" encoding="utf-8"?>
-<w15:people xmlns:wpc="http://schemas.microsoft.com/office/word/2010/wordprocessingCanvas" xmlns:mc="http://schemas.openxmlformats.org/markup-compatibility/2006" xmlns:o="urn:schemas-microsoft-com:office:office" xmlns:r="http://schemas.openxmlformats.org/officeDocument/2006/relationships" xmlns:m="http://schemas.openxmlformats.org/officeDocument/2006/math" xmlns:v="urn:schemas-microsoft-com:vml" xmlns:wp14="http://schemas.microsoft.com/office/word/2010/wordprocessingDrawing" xmlns:wp="http://schemas.openxmlformats.org/drawingml/2006/wordprocessingDrawing" xmlns:w10="urn:schemas-microsoft-com:office:word" xmlns:w="http://schemas.openxmlformats.org/wordprocessingml/2006/main" xmlns:w14="http://schemas.microsoft.com/office/word/2010/wordml" xmlns:w15="http://schemas.microsoft.com/office/word/2012/wordml" xmlns:wpg="http://schemas.microsoft.com/office/word/2010/wordprocessingGroup" xmlns:wpi="http://schemas.microsoft.com/office/word/2010/wordprocessingInk" xmlns:wne="http://schemas.microsoft.com/office/word/2006/wordml" xmlns:wps="http://schemas.microsoft.com/office/word/2010/wordprocessingShape" mc:Ignorable="w14 w15 wp14">
-  <w15:person w15:author="Davis, Tyler">
-    <w15:presenceInfo w15:providerId="AD" w15:userId="S-1-5-21-62665781-247875009-941767090-193292"/>
-  </w15:person>
-</w15:people>
-</file>
-
 <file path=word/styles.xml><?xml version="1.0" encoding="utf-8"?>
-<w:styles xmlns:mc="http://schemas.openxmlformats.org/markup-compatibility/2006" xmlns:r="http://schemas.openxmlformats.org/officeDocument/2006/relationships" xmlns:w="http://schemas.openxmlformats.org/wordprocessingml/2006/main" xmlns:w14="http://schemas.microsoft.com/office/word/2010/wordml" xmlns:w15="http://schemas.microsoft.com/office/word/2012/wordml" mc:Ignorable="w14 w15">
+<w:styles xmlns:mc="http://schemas.openxmlformats.org/markup-compatibility/2006" xmlns:r="http://schemas.openxmlformats.org/officeDocument/2006/relationships" xmlns:w="http://schemas.openxmlformats.org/wordprocessingml/2006/main" xmlns:w14="http://schemas.microsoft.com/office/word/2010/wordml" xmlns:w15="http://schemas.microsoft.com/office/word/2012/wordml" xmlns:w16se="http://schemas.microsoft.com/office/word/2015/wordml/symex" mc:Ignorable="w14 w15 w16se">
   <w:docDefaults>
     <w:rPrDefault>
       <w:rPr>
@@ -5756,7 +6436,7 @@
 </file>
 
 <file path=customXml/itemProps1.xml><?xml version="1.0" encoding="utf-8"?>
-<ds:datastoreItem xmlns:ds="http://schemas.openxmlformats.org/officeDocument/2006/customXml" ds:itemID="{F9909F80-1CAC-4B31-B72A-7171F1F8AA6B}">
+<ds:datastoreItem xmlns:ds="http://schemas.openxmlformats.org/officeDocument/2006/customXml" ds:itemID="{8E616512-C9A6-4734-BBD1-5180D27E1E79}">
   <ds:schemaRefs>
     <ds:schemaRef ds:uri="http://schemas.openxmlformats.org/officeDocument/2006/bibliography"/>
   </ds:schemaRefs>

</xml_diff>

<commit_message>
A note added about Quartus Version used for powermonitor_devboard tutorial.
</commit_message>
<xml_diff>
--- a/Documentation/Devboard_PowerMonitor_Setup/Setting up the Devboard.docx
+++ b/Documentation/Devboard_PowerMonitor_Setup/Setting up the Devboard.docx
@@ -24,8 +24,33 @@
       <w:proofErr w:type="spellEnd"/>
     </w:p>
     <w:p>
+      <w:pPr>
+        <w:rPr>
+          <w:ins w:id="0" w:author="christopher.casebee1" w:date="2016-04-18T13:17:00Z"/>
+        </w:rPr>
+      </w:pPr>
       <w:r>
         <w:t xml:space="preserve">This is a work in progress. </w:t>
+      </w:r>
+      <w:bookmarkStart w:id="1" w:name="_GoBack"/>
+      <w:bookmarkEnd w:id="1"/>
+    </w:p>
+    <w:p>
+      <w:ins w:id="2" w:author="christopher.casebee1" w:date="2016-04-18T13:17:00Z">
+        <w:r>
+          <w:t xml:space="preserve">Tutorial Developed </w:t>
+        </w:r>
+      </w:ins>
+      <w:r>
+        <w:t xml:space="preserve">with </w:t>
+      </w:r>
+      <w:proofErr w:type="spellStart"/>
+      <w:r>
+        <w:t>Quartus</w:t>
+      </w:r>
+      <w:proofErr w:type="spellEnd"/>
+      <w:r>
+        <w:t xml:space="preserve"> 15.0.1 Build 150 06/03/2015 SJ Full Version. </w:t>
       </w:r>
     </w:p>
     <w:p>
@@ -4020,11 +4045,9 @@
       <w:r>
         <w:t xml:space="preserve"> image </w:t>
       </w:r>
-      <w:bookmarkStart w:id="0" w:name="_GoBack"/>
       <w:r>
         <w:t xml:space="preserve">was </w:t>
       </w:r>
-      <w:bookmarkEnd w:id="0"/>
       <w:r>
         <w:t xml:space="preserve">compiled. </w:t>
       </w:r>
@@ -5605,6 +5628,14 @@
     <w:abstractNumId w:val="0"/>
   </w:num>
 </w:numbering>
+</file>
+
+<file path=word/people.xml><?xml version="1.0" encoding="utf-8"?>
+<w15:people xmlns:wpc="http://schemas.microsoft.com/office/word/2010/wordprocessingCanvas" xmlns:cx="http://schemas.microsoft.com/office/drawing/2014/chartex" xmlns:cx1="http://schemas.microsoft.com/office/drawing/2015/9/8/chartex" xmlns:mc="http://schemas.openxmlformats.org/markup-compatibility/2006" xmlns:o="urn:schemas-microsoft-com:office:office" xmlns:r="http://schemas.openxmlformats.org/officeDocument/2006/relationships" xmlns:m="http://schemas.openxmlformats.org/officeDocument/2006/math" xmlns:v="urn:schemas-microsoft-com:vml" xmlns:wp14="http://schemas.microsoft.com/office/word/2010/wordprocessingDrawing" xmlns:wp="http://schemas.openxmlformats.org/drawingml/2006/wordprocessingDrawing" xmlns:w10="urn:schemas-microsoft-com:office:word" xmlns:w="http://schemas.openxmlformats.org/wordprocessingml/2006/main" xmlns:w14="http://schemas.microsoft.com/office/word/2010/wordml" xmlns:w15="http://schemas.microsoft.com/office/word/2012/wordml" xmlns:w16se="http://schemas.microsoft.com/office/word/2015/wordml/symex" xmlns:wpg="http://schemas.microsoft.com/office/word/2010/wordprocessingGroup" xmlns:wpi="http://schemas.microsoft.com/office/word/2010/wordprocessingInk" xmlns:wne="http://schemas.microsoft.com/office/word/2006/wordml" xmlns:wps="http://schemas.microsoft.com/office/word/2010/wordprocessingShape" mc:Ignorable="w14 w15 w16se wp14">
+  <w15:person w15:author="christopher.casebee1">
+    <w15:presenceInfo w15:providerId="AD" w15:userId="S-1-5-21-62665781-247875009-941767090-178012"/>
+  </w15:person>
+</w15:people>
 </file>
 
 <file path=word/styles.xml><?xml version="1.0" encoding="utf-8"?>
@@ -6436,7 +6467,7 @@
 </file>
 
 <file path=customXml/itemProps1.xml><?xml version="1.0" encoding="utf-8"?>
-<ds:datastoreItem xmlns:ds="http://schemas.openxmlformats.org/officeDocument/2006/customXml" ds:itemID="{8E616512-C9A6-4734-BBD1-5180D27E1E79}">
+<ds:datastoreItem xmlns:ds="http://schemas.openxmlformats.org/officeDocument/2006/customXml" ds:itemID="{9CBC3D06-7CC9-4797-9345-2832AF4B1297}">
   <ds:schemaRefs>
     <ds:schemaRef ds:uri="http://schemas.openxmlformats.org/officeDocument/2006/bibliography"/>
   </ds:schemaRefs>

</xml_diff>